<commit_message>
add doc pngs, doc text
</commit_message>
<xml_diff>
--- a/TspMooEvo.docx
+++ b/TspMooEvo.docx
@@ -1,7 +1,30 @@
 
 <file path=word/document.xml><?xml version="1.0" encoding="utf-8"?>
-<w:document xmlns:wpc="http://schemas.microsoft.com/office/word/2010/wordprocessingCanvas" xmlns:mo="http://schemas.microsoft.com/office/mac/office/2008/main" xmlns:mc="http://schemas.openxmlformats.org/markup-compatibility/2006" xmlns:mv="urn:schemas-microsoft-com:mac:vml" xmlns:o="urn:schemas-microsoft-com:office:office" xmlns:r="http://schemas.openxmlformats.org/officeDocument/2006/relationships" xmlns:m="http://schemas.openxmlformats.org/officeDocument/2006/math" xmlns:v="urn:schemas-microsoft-com:vml" xmlns:wp14="http://schemas.microsoft.com/office/word/2010/wordprocessingDrawing" xmlns:wp="http://schemas.openxmlformats.org/drawingml/2006/wordprocessingDrawing" xmlns:w10="urn:schemas-microsoft-com:office:word" xmlns:w="http://schemas.openxmlformats.org/wordprocessingml/2006/main" xmlns:w14="http://schemas.microsoft.com/office/word/2010/wordml" xmlns:w15="http://schemas.microsoft.com/office/word/2012/wordml" xmlns:wpg="http://schemas.microsoft.com/office/word/2010/wordprocessingGroup" xmlns:wpi="http://schemas.microsoft.com/office/word/2010/wordprocessingInk" xmlns:wne="http://schemas.microsoft.com/office/word/2006/wordml" xmlns:wps="http://schemas.microsoft.com/office/word/2010/wordprocessingShape" mc:Ignorable="w14 w15 wp14">
+<w:document xmlns:wpc="http://schemas.microsoft.com/office/word/2010/wordprocessingCanvas" xmlns:cx="http://schemas.microsoft.com/office/drawing/2014/chartex" xmlns:cx1="http://schemas.microsoft.com/office/drawing/2015/9/8/chartex" xmlns:cx2="http://schemas.microsoft.com/office/drawing/2015/10/21/chartex" xmlns:mc="http://schemas.openxmlformats.org/markup-compatibility/2006" xmlns:o="urn:schemas-microsoft-com:office:office" xmlns:r="http://schemas.openxmlformats.org/officeDocument/2006/relationships" xmlns:m="http://schemas.openxmlformats.org/officeDocument/2006/math" xmlns:v="urn:schemas-microsoft-com:vml" xmlns:wp14="http://schemas.microsoft.com/office/word/2010/wordprocessingDrawing" xmlns:wp="http://schemas.openxmlformats.org/drawingml/2006/wordprocessingDrawing" xmlns:w10="urn:schemas-microsoft-com:office:word" xmlns:w="http://schemas.openxmlformats.org/wordprocessingml/2006/main" xmlns:w14="http://schemas.microsoft.com/office/word/2010/wordml" xmlns:w15="http://schemas.microsoft.com/office/word/2012/wordml" xmlns:w16se="http://schemas.microsoft.com/office/word/2015/wordml/symex" xmlns:wpg="http://schemas.microsoft.com/office/word/2010/wordprocessingGroup" xmlns:wpi="http://schemas.microsoft.com/office/word/2010/wordprocessingInk" xmlns:wne="http://schemas.microsoft.com/office/word/2006/wordml" xmlns:wps="http://schemas.microsoft.com/office/word/2010/wordprocessingShape" mc:Ignorable="w14 w15 w16se wp14">
   <w:body>
+    <w:p>
+      <w:r>
+        <w:t>`</w:t>
+      </w:r>
+      <w:r>
+        <w:softHyphen/>
+      </w:r>
+      <w:r>
+        <w:softHyphen/>
+      </w:r>
+      <w:r>
+        <w:softHyphen/>
+      </w:r>
+      <w:r>
+        <w:softHyphen/>
+      </w:r>
+      <w:r>
+        <w:softHyphen/>
+      </w:r>
+      <w:r>
+        <w:softHyphen/>
+      </w:r>
+    </w:p>
     <w:sdt>
       <w:sdtPr>
         <w:id w:val="1404019661"/>
@@ -28,6 +51,7 @@
             <w:dataBinding w:prefixMappings="xmlns:ns0='http://purl.org/dc/elements/1.1/' xmlns:ns1='http://schemas.openxmlformats.org/package/2006/metadata/core-properties' " w:xpath="/ns1:coreProperties[1]/ns0:subject[1]" w:storeItemID="{6C3C8BC8-F283-45AE-878A-BAB7291924A1}"/>
             <w:text/>
           </w:sdtPr>
+          <w:sdtEndPr/>
           <w:sdtContent>
             <w:p>
               <w:pPr>
@@ -63,7 +87,7 @@
           <w:r>
             <w:rPr>
               <w:noProof/>
-              <w:lang w:eastAsia="pl-PL"/>
+              <w:lang w:val="en-GB" w:eastAsia="en-GB"/>
             </w:rPr>
             <mc:AlternateContent>
               <mc:Choice Requires="wps">
@@ -138,6 +162,7 @@
                                   <w:dataBinding w:prefixMappings="xmlns:ns0='http://purl.org/dc/elements/1.1/' xmlns:ns1='http://schemas.openxmlformats.org/package/2006/metadata/core-properties' " w:xpath="/ns1:coreProperties[1]/ns0:creator[1]" w:storeItemID="{6C3C8BC8-F283-45AE-878A-BAB7291924A1}"/>
                                   <w:text/>
                                 </w:sdtPr>
+                                <w:sdtEndPr/>
                                 <w:sdtContent>
                                   <w:p>
                                     <w:pPr>
@@ -156,18 +181,9 @@
                                         <w:color w:val="E87D37" w:themeColor="accent5"/>
                                         <w:sz w:val="24"/>
                                         <w:szCs w:val="24"/>
+                                        <w:lang w:val="en-GB"/>
                                       </w:rPr>
-                                      <w:t xml:space="preserve">Dominik Guz  </w:t>
-                                    </w:r>
-                                    <w:r>
-                                      <w:rPr>
-                                        <w:caps/>
-                                        <w:color w:val="E87D37" w:themeColor="accent5"/>
-                                        <w:sz w:val="24"/>
-                                        <w:szCs w:val="24"/>
-                                      </w:rPr>
-                                      <w:br/>
-                                      <w:t>Włodzimierz Kesler</w:t>
+                                      <w:t>Dominik Guz  Włodzimierz Kesler</w:t>
                                     </w:r>
                                   </w:p>
                                 </w:sdtContent>
@@ -194,11 +210,11 @@
               </mc:Choice>
               <mc:Fallback>
                 <w:pict>
-                  <v:shapetype w14:anchorId="34C590B1" id="_x0000_t202" coordsize="21600,21600" o:spt="202" path="m0,0l0,21600,21600,21600,21600,0xe">
+                  <v:shapetype w14:anchorId="34C590B1" id="_x0000_t202" coordsize="21600,21600" o:spt="202" path="m,l,21600r21600,l21600,xe">
                     <v:stroke joinstyle="miter"/>
                     <v:path gradientshapeok="t" o:connecttype="rect"/>
                   </v:shapetype>
-                  <v:shape id="Pole tekstowe 129" o:spid="_x0000_s1026" type="#_x0000_t202" style="position:absolute;margin-left:0;margin-top:0;width:523.1pt;height:82.2pt;z-index:251661312;visibility:visible;mso-wrap-style:square;mso-width-percent:1154;mso-height-percent:0;mso-top-percent:790;mso-wrap-distance-left:9pt;mso-wrap-distance-top:0;mso-wrap-distance-right:9pt;mso-wrap-distance-bottom:0;mso-position-horizontal:center;mso-position-horizontal-relative:page;mso-position-vertical-relative:page;mso-width-percent:1154;mso-height-percent:0;mso-top-percent:790;mso-width-relative:margin;mso-height-relative:margin;v-text-anchor:top" o:gfxdata="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" filled="f" stroked="f" strokeweight=".5pt">
+                  <v:shape id="Pole tekstowe 129" o:spid="_x0000_s1026" type="#_x0000_t202" style="position:absolute;margin-left:0;margin-top:0;width:523.1pt;height:82.2pt;z-index:251661312;visibility:visible;mso-wrap-style:square;mso-width-percent:1154;mso-height-percent:0;mso-top-percent:790;mso-wrap-distance-left:9pt;mso-wrap-distance-top:0;mso-wrap-distance-right:9pt;mso-wrap-distance-bottom:0;mso-position-horizontal:center;mso-position-horizontal-relative:page;mso-position-vertical-relative:page;mso-width-percent:1154;mso-height-percent:0;mso-top-percent:790;mso-width-relative:margin;mso-height-relative:margin;v-text-anchor:top" o:gfxdata="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" filled="f" stroked="f" strokeweight=".5pt">
                     <v:textbox inset="1in,0,86.4pt,0">
                       <w:txbxContent>
                         <w:sdt>
@@ -215,6 +231,7 @@
                             <w:dataBinding w:prefixMappings="xmlns:ns0='http://purl.org/dc/elements/1.1/' xmlns:ns1='http://schemas.openxmlformats.org/package/2006/metadata/core-properties' " w:xpath="/ns1:coreProperties[1]/ns0:creator[1]" w:storeItemID="{6C3C8BC8-F283-45AE-878A-BAB7291924A1}"/>
                             <w:text/>
                           </w:sdtPr>
+                          <w:sdtEndPr/>
                           <w:sdtContent>
                             <w:p>
                               <w:pPr>
@@ -233,18 +250,9 @@
                                   <w:color w:val="E87D37" w:themeColor="accent5"/>
                                   <w:sz w:val="24"/>
                                   <w:szCs w:val="24"/>
+                                  <w:lang w:val="en-GB"/>
                                 </w:rPr>
-                                <w:t xml:space="preserve">Dominik Guz  </w:t>
-                              </w:r>
-                              <w:r>
-                                <w:rPr>
-                                  <w:caps/>
-                                  <w:color w:val="E87D37" w:themeColor="accent5"/>
-                                  <w:sz w:val="24"/>
-                                  <w:szCs w:val="24"/>
-                                </w:rPr>
-                                <w:br/>
-                                <w:t>Włodzimierz Kesler</w:t>
+                                <w:t>Dominik Guz  Włodzimierz Kesler</w:t>
                               </w:r>
                             </w:p>
                           </w:sdtContent>
@@ -260,7 +268,7 @@
           <w:r>
             <w:rPr>
               <w:noProof/>
-              <w:lang w:eastAsia="pl-PL"/>
+              <w:lang w:val="en-GB" w:eastAsia="en-GB"/>
             </w:rPr>
             <mc:AlternateContent>
               <mc:Choice Requires="wpg">
@@ -570,7 +578,7 @@
                   </wp:anchor>
                 </w:drawing>
               </mc:Choice>
-              <mc:Fallback>
+              <mc:Fallback xmlns:mv="urn:schemas-microsoft-com:mac:vml" xmlns:mo="http://schemas.microsoft.com/office/mac/office/2008/main">
                 <w:pict>
                   <v:group w14:anchorId="57AC25CE" id="Grupa 125" o:spid="_x0000_s1027" style="position:absolute;margin-left:0;margin-top:0;width:540pt;height:556.55pt;z-index:-251657216;mso-width-percent:1154;mso-height-percent:670;mso-top-percent:45;mso-position-horizontal:center;mso-position-horizontal-relative:margin;mso-position-vertical-relative:page;mso-width-percent:1154;mso-height-percent:670;mso-top-percent:45;mso-width-relative:margin" coordsize="5561330,5404485" o:gfxdata="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">
                     <o:lock v:ext="edit" aspectratio="t"/>
@@ -631,7 +639,7 @@
           <w:r>
             <w:rPr>
               <w:noProof/>
-              <w:lang w:eastAsia="pl-PL"/>
+              <w:lang w:val="en-GB" w:eastAsia="en-GB"/>
             </w:rPr>
             <mc:AlternateContent>
               <mc:Choice Requires="wps">
@@ -757,7 +765,7 @@
                   </wp:anchor>
                 </w:drawing>
               </mc:Choice>
-              <mc:Fallback>
+              <mc:Fallback xmlns:mv="urn:schemas-microsoft-com:mac:vml" xmlns:mo="http://schemas.microsoft.com/office/mac/office/2008/main">
                 <w:pict>
                   <v:rect w14:anchorId="0BC61E7A" id="Prostokąt 130" o:spid="_x0000_s1030" style="position:absolute;margin-left:-4.4pt;margin-top:0;width:46.8pt;height:77.75pt;z-index:251660288;visibility:visible;mso-wrap-style:square;mso-width-percent:76;mso-height-percent:98;mso-top-percent:23;mso-wrap-distance-left:9pt;mso-wrap-distance-top:0;mso-wrap-distance-right:9pt;mso-wrap-distance-bottom:0;mso-position-horizontal:right;mso-position-horizontal-relative:margin;mso-position-vertical-relative:page;mso-width-percent:76;mso-height-percent:98;mso-top-percent:23;mso-width-relative:page;mso-height-relative:page;v-text-anchor:bottom" o:gfxdata="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" fillcolor="#052f61 [3204]" stroked="f" strokeweight="1.25pt">
                     <v:stroke endcap="round"/>
@@ -822,6 +830,15 @@
     </w:sdt>
     <w:sdt>
       <w:sdtPr>
+        <w:rPr>
+          <w:b w:val="0"/>
+          <w:bCs w:val="0"/>
+          <w:caps w:val="0"/>
+          <w:color w:val="auto"/>
+          <w:spacing w:val="0"/>
+          <w:sz w:val="20"/>
+          <w:szCs w:val="20"/>
+        </w:rPr>
         <w:id w:val="330186381"/>
         <w:docPartObj>
           <w:docPartGallery w:val="Table of Contents"/>
@@ -830,12 +847,7 @@
       </w:sdtPr>
       <w:sdtEndPr>
         <w:rPr>
-          <w:caps w:val="0"/>
           <w:noProof/>
-          <w:color w:val="auto"/>
-          <w:spacing w:val="0"/>
-          <w:sz w:val="20"/>
-          <w:szCs w:val="20"/>
         </w:rPr>
       </w:sdtEndPr>
       <w:sdtContent>
@@ -1627,18 +1639,36 @@
     <w:p>
       <w:pPr>
         <w:pStyle w:val="Nagwek1"/>
+        <w:rPr>
+          <w:lang w:val="en-GB"/>
+        </w:rPr>
       </w:pPr>
       <w:bookmarkStart w:id="0" w:name="_Toc467324722"/>
       <w:r>
+        <w:rPr>
+          <w:lang w:val="en-GB"/>
+        </w:rPr>
+        <w:lastRenderedPageBreak/>
         <w:t>TSP</w:t>
       </w:r>
       <w:bookmarkEnd w:id="0"/>
       <w:r>
+        <w:rPr>
+          <w:lang w:val="en-GB"/>
+        </w:rPr>
         <w:t xml:space="preserve"> </w:t>
       </w:r>
     </w:p>
     <w:p>
-      <w:r>
+      <w:pPr>
+        <w:rPr>
+          <w:lang w:val="en-GB"/>
+        </w:rPr>
+      </w:pPr>
+      <w:r>
+        <w:rPr>
+          <w:lang w:val="en-GB"/>
+        </w:rPr>
         <w:t>Ref1</w:t>
       </w:r>
       <w:sdt>
@@ -1646,11 +1676,15 @@
           <w:id w:val="-675113915"/>
           <w:citation/>
         </w:sdtPr>
+        <w:sdtEndPr/>
         <w:sdtContent>
           <w:r>
             <w:fldChar w:fldCharType="begin"/>
           </w:r>
           <w:r>
+            <w:rPr>
+              <w:lang w:val="en-GB"/>
+            </w:rPr>
             <w:instrText xml:space="preserve"> CITATION Car \l 1045 </w:instrText>
           </w:r>
           <w:r>
@@ -1659,14 +1693,9 @@
           <w:r>
             <w:rPr>
               <w:noProof/>
+              <w:lang w:val="en-GB"/>
             </w:rPr>
-            <w:t xml:space="preserve"> </w:t>
-          </w:r>
-          <w:r>
-            <w:rPr>
-              <w:noProof/>
-            </w:rPr>
-            <w:t>[1]</w:t>
+            <w:t xml:space="preserve"> [1]</w:t>
           </w:r>
           <w:r>
             <w:fldChar w:fldCharType="end"/>
@@ -1675,7 +1704,15 @@
       </w:sdt>
     </w:p>
     <w:p>
-      <w:r>
+      <w:pPr>
+        <w:rPr>
+          <w:lang w:val="en-GB"/>
+        </w:rPr>
+      </w:pPr>
+      <w:r>
+        <w:rPr>
+          <w:lang w:val="en-GB"/>
+        </w:rPr>
         <w:t>Ref2</w:t>
       </w:r>
       <w:sdt>
@@ -1683,11 +1720,15 @@
           <w:id w:val="-570343168"/>
           <w:citation/>
         </w:sdtPr>
+        <w:sdtEndPr/>
         <w:sdtContent>
           <w:r>
             <w:fldChar w:fldCharType="begin"/>
           </w:r>
           <w:r>
+            <w:rPr>
+              <w:lang w:val="en-GB"/>
+            </w:rPr>
             <w:instrText xml:space="preserve"> CITATION Eck98 \l 1045 </w:instrText>
           </w:r>
           <w:r>
@@ -1696,14 +1737,9 @@
           <w:r>
             <w:rPr>
               <w:noProof/>
+              <w:lang w:val="en-GB"/>
             </w:rPr>
-            <w:t xml:space="preserve"> </w:t>
-          </w:r>
-          <w:r>
-            <w:rPr>
-              <w:noProof/>
-            </w:rPr>
-            <w:t>[2]</w:t>
+            <w:t xml:space="preserve"> [2]</w:t>
           </w:r>
           <w:r>
             <w:fldChar w:fldCharType="end"/>
@@ -1712,7 +1748,15 @@
       </w:sdt>
     </w:p>
     <w:p>
-      <w:r>
+      <w:pPr>
+        <w:rPr>
+          <w:lang w:val="en-GB"/>
+        </w:rPr>
+      </w:pPr>
+      <w:r>
+        <w:rPr>
+          <w:lang w:val="en-GB"/>
+        </w:rPr>
         <w:t>Ref3</w:t>
       </w:r>
       <w:sdt>
@@ -1720,11 +1764,15 @@
           <w:id w:val="605779699"/>
           <w:citation/>
         </w:sdtPr>
+        <w:sdtEndPr/>
         <w:sdtContent>
           <w:r>
             <w:fldChar w:fldCharType="begin"/>
           </w:r>
           <w:r>
+            <w:rPr>
+              <w:lang w:val="en-GB"/>
+            </w:rPr>
             <w:instrText xml:space="preserve"> CITATION Dia11 \l 1045 </w:instrText>
           </w:r>
           <w:r>
@@ -1733,14 +1781,9 @@
           <w:r>
             <w:rPr>
               <w:noProof/>
+              <w:lang w:val="en-GB"/>
             </w:rPr>
-            <w:t xml:space="preserve"> </w:t>
-          </w:r>
-          <w:r>
-            <w:rPr>
-              <w:noProof/>
-            </w:rPr>
-            <w:t>[3]</w:t>
+            <w:t xml:space="preserve"> [3]</w:t>
           </w:r>
           <w:r>
             <w:fldChar w:fldCharType="end"/>
@@ -1749,7 +1792,15 @@
       </w:sdt>
     </w:p>
     <w:p>
-      <w:r>
+      <w:pPr>
+        <w:rPr>
+          <w:lang w:val="en-GB"/>
+        </w:rPr>
+      </w:pPr>
+      <w:r>
+        <w:rPr>
+          <w:lang w:val="en-GB"/>
+        </w:rPr>
         <w:t>Ref4</w:t>
       </w:r>
       <w:sdt>
@@ -1757,11 +1808,15 @@
           <w:id w:val="1401947715"/>
           <w:citation/>
         </w:sdtPr>
+        <w:sdtEndPr/>
         <w:sdtContent>
           <w:r>
             <w:fldChar w:fldCharType="begin"/>
           </w:r>
           <w:r>
+            <w:rPr>
+              <w:lang w:val="en-GB"/>
+            </w:rPr>
             <w:instrText xml:space="preserve"> CITATION Eck \l 1045 </w:instrText>
           </w:r>
           <w:r>
@@ -1770,14 +1825,9 @@
           <w:r>
             <w:rPr>
               <w:noProof/>
+              <w:lang w:val="en-GB"/>
             </w:rPr>
-            <w:t xml:space="preserve"> </w:t>
-          </w:r>
-          <w:r>
-            <w:rPr>
-              <w:noProof/>
-            </w:rPr>
-            <w:t>[4]</w:t>
+            <w:t xml:space="preserve"> [4]</w:t>
           </w:r>
           <w:r>
             <w:fldChar w:fldCharType="end"/>
@@ -1785,159 +1835,974 @@
         </w:sdtContent>
       </w:sdt>
     </w:p>
+    <w:p>
+      <w:pPr>
+        <w:rPr>
+          <w:lang w:val="en-GB"/>
+        </w:rPr>
+      </w:pPr>
+    </w:p>
+    <w:p>
+      <w:pPr>
+        <w:rPr>
+          <w:lang w:val="en-GB"/>
+        </w:rPr>
+      </w:pPr>
+    </w:p>
+    <w:p>
+      <w:pPr>
+        <w:rPr>
+          <w:lang w:val="en-GB"/>
+        </w:rPr>
+      </w:pPr>
+    </w:p>
+    <w:p>
+      <w:pPr>
+        <w:rPr>
+          <w:lang w:val="en-GB"/>
+        </w:rPr>
+      </w:pPr>
+    </w:p>
+    <w:p>
+      <w:pPr>
+        <w:rPr>
+          <w:lang w:val="en-GB"/>
+        </w:rPr>
+      </w:pPr>
+    </w:p>
+    <w:p>
+      <w:pPr>
+        <w:rPr>
+          <w:lang w:val="en-GB"/>
+        </w:rPr>
+      </w:pPr>
+    </w:p>
+    <w:p>
+      <w:pPr>
+        <w:rPr>
+          <w:lang w:val="en-GB"/>
+        </w:rPr>
+      </w:pPr>
+    </w:p>
+    <w:p>
+      <w:pPr>
+        <w:rPr>
+          <w:lang w:val="en-GB"/>
+        </w:rPr>
+      </w:pPr>
+    </w:p>
+    <w:p>
+      <w:pPr>
+        <w:rPr>
+          <w:lang w:val="en-GB"/>
+        </w:rPr>
+      </w:pPr>
+    </w:p>
+    <w:p>
+      <w:pPr>
+        <w:rPr>
+          <w:lang w:val="en-GB"/>
+        </w:rPr>
+      </w:pPr>
+    </w:p>
+    <w:p>
+      <w:pPr>
+        <w:rPr>
+          <w:lang w:val="en-GB"/>
+        </w:rPr>
+      </w:pPr>
+    </w:p>
+    <w:p>
+      <w:pPr>
+        <w:rPr>
+          <w:lang w:val="en-GB"/>
+        </w:rPr>
+      </w:pPr>
+    </w:p>
+    <w:p>
+      <w:pPr>
+        <w:rPr>
+          <w:lang w:val="en-GB"/>
+        </w:rPr>
+      </w:pPr>
+    </w:p>
+    <w:p>
+      <w:pPr>
+        <w:rPr>
+          <w:lang w:val="en-GB"/>
+        </w:rPr>
+      </w:pPr>
+      <w:r>
+        <w:rPr>
+          <w:lang w:val="en-GB"/>
+        </w:rPr>
+        <w:br w:type="page"/>
+      </w:r>
+    </w:p>
+    <w:p>
+      <w:pPr>
+        <w:rPr>
+          <w:lang w:val="en-GB"/>
+        </w:rPr>
+      </w:pPr>
+    </w:p>
+    <w:p>
+      <w:pPr>
+        <w:pStyle w:val="Nagwek1"/>
+      </w:pPr>
+      <w:bookmarkStart w:id="1" w:name="_Toc467324723"/>
+      <w:r>
+        <w:t>Optymalizacja wielokryterialna</w:t>
+      </w:r>
+      <w:bookmarkEnd w:id="1"/>
+    </w:p>
+    <w:p>
+      <w:r>
+        <w:br w:type="page"/>
+      </w:r>
+    </w:p>
+    <w:p>
+      <w:pPr>
+        <w:pStyle w:val="Nagwek1"/>
+      </w:pPr>
+      <w:bookmarkStart w:id="2" w:name="_Toc467324724"/>
+      <w:r>
+        <w:lastRenderedPageBreak/>
+        <w:t>Algorytmy ewolucjne</w:t>
+      </w:r>
+      <w:bookmarkEnd w:id="2"/>
+    </w:p>
+    <w:p/>
+    <w:p>
+      <w:r>
+        <w:br w:type="page"/>
+      </w:r>
+    </w:p>
+    <w:p>
+      <w:pPr>
+        <w:pStyle w:val="Nagwek1"/>
+      </w:pPr>
+      <w:bookmarkStart w:id="3" w:name="_Toc467324725"/>
+      <w:r>
+        <w:lastRenderedPageBreak/>
+        <w:t>Biblioteka ParadisEO</w:t>
+      </w:r>
+      <w:bookmarkEnd w:id="3"/>
+    </w:p>
+    <w:p>
+      <w:r>
+        <w:t>Biblioteka paradiseo jest zbiorem narzędzi meta</w:t>
+      </w:r>
+      <w:r>
+        <w:t>heurysty</w:t>
+      </w:r>
+      <w:r>
+        <w:t xml:space="preserve">cznych. Została ona napisana w </w:t>
+      </w:r>
+      <w:r>
+        <w:t>zgodności z ANSI C++. Autorem biblioteki jest organizacja INRIA.</w:t>
+      </w:r>
+    </w:p>
+    <w:p>
+      <w:r>
+        <w:t>W bibliotece tej znajdują się implementacje algorytmów ewolucyjnych oraz optymalizacji jednokryterialnej (EvolvingObjects) i wielokryterialnej (MultiObjectiveEvolvingObjects).</w:t>
+      </w:r>
+    </w:p>
+    <w:p>
+      <w:r>
+        <w:t xml:space="preserve"> </w:t>
+      </w:r>
+      <w:r>
+        <w:t xml:space="preserve"> </w:t>
+      </w:r>
+    </w:p>
+    <w:p>
+      <w:pPr>
+        <w:pStyle w:val="Nagwek1"/>
+      </w:pPr>
+      <w:bookmarkStart w:id="4" w:name="_Toc467324726"/>
+      <w:r>
+        <w:t>Program</w:t>
+      </w:r>
+      <w:bookmarkEnd w:id="4"/>
+      <w:r>
+        <w:t xml:space="preserve"> </w:t>
+      </w:r>
+    </w:p>
+    <w:p/>
+    <w:p>
+      <w:pPr>
+        <w:pStyle w:val="Nagwek2"/>
+      </w:pPr>
+      <w:bookmarkStart w:id="5" w:name="_Toc467324727"/>
+      <w:r>
+        <w:t>Wymagania</w:t>
+      </w:r>
+      <w:bookmarkEnd w:id="5"/>
+    </w:p>
+    <w:p/>
+    <w:p>
+      <w:r>
+        <w:t>Aplikacja pozwala na wczytywanie zestawu danych problemu TSP a następnie znalezienie optymalnych rozwiązań za pomocą algorytmów ewolucyjnych.</w:t>
+      </w:r>
+    </w:p>
+    <w:p>
+      <w:r>
+        <w:t>Przebieg postępu algorytmu ewolucyjnego wizualizowany jest na wykresie przedstawiającym zmianę wartości długości oraz kosztu trasy w kolejnych generacjach.</w:t>
+      </w:r>
+    </w:p>
+    <w:p>
+      <w:r>
+        <w:t>Wyniki optymalizacji przedstawiane są również na wykresie 3d w którym widoczne są wartości wszystkich osobników populacji ze względu na oba kryteria w dziedzinie czasu ( generacji ).</w:t>
+      </w:r>
+    </w:p>
+    <w:p/>
+    <w:p/>
+    <w:p>
+      <w:r>
+        <w:tab/>
+      </w:r>
+    </w:p>
     <w:p/>
     <w:p/>
     <w:p/>
     <w:p/>
     <w:p/>
     <w:p/>
+    <w:p>
+      <w:pPr>
+        <w:pStyle w:val="Nagwek2"/>
+      </w:pPr>
+      <w:bookmarkStart w:id="6" w:name="_Toc467324728"/>
+      <w:r>
+        <w:t>Architektura</w:t>
+      </w:r>
+      <w:bookmarkEnd w:id="6"/>
+    </w:p>
+    <w:p/>
+    <w:p>
+      <w:r>
+        <w:t xml:space="preserve">Aplikacja została stworzona z wykorzystaniem bibliotek graficznych QT Framework. </w:t>
+      </w:r>
+    </w:p>
+    <w:p>
+      <w:r>
+        <w:t xml:space="preserve">Dla celów rozwiązania problemu TSP w ujęciu wielokryterialnym, zostały stworzone implementacje operacji krzyżowania, mutacji oraz ewaluacji osobników. Dane wejściowe </w:t>
+      </w:r>
+      <w:r>
+        <w:lastRenderedPageBreak/>
+        <w:t>programu to pliki tekstowe zawierające informacje o ilości wierzchołków oraz ich współrzędne.</w:t>
+      </w:r>
+    </w:p>
+    <w:p/>
+    <w:p>
+      <w:pPr>
+        <w:tabs>
+          <w:tab w:val="left" w:pos="8370"/>
+        </w:tabs>
+      </w:pPr>
+      <w:r>
+        <w:tab/>
+      </w:r>
+    </w:p>
+    <w:p/>
+    <w:p/>
+    <w:p>
+      <w:r>
+        <w:br w:type="page"/>
+      </w:r>
+    </w:p>
+    <w:p/>
+    <w:p>
+      <w:pPr>
+        <w:pStyle w:val="Nagwek2"/>
+      </w:pPr>
+      <w:bookmarkStart w:id="7" w:name="_Toc467324729"/>
+      <w:r>
+        <w:t>Interfejs użytkownika</w:t>
+      </w:r>
+      <w:bookmarkEnd w:id="7"/>
+    </w:p>
+    <w:p>
+      <w:r>
+        <w:t>Interfejs użytkownika pozwala na definiowanie parametrów algorytmy ewolucyjnego takich jak wielkość populacji oraz ilość generacji a także prawdopodobieństwo mutacji oraz krzyżowania.</w:t>
+      </w:r>
+    </w:p>
+    <w:p/>
+    <w:p/>
+    <w:p/>
+    <w:p>
+      <w:pPr>
+        <w:pStyle w:val="Nagwek2"/>
+      </w:pPr>
+      <w:bookmarkStart w:id="8" w:name="_Toc467324730"/>
+      <w:r>
+        <w:t>Kod źródłowy</w:t>
+      </w:r>
+      <w:bookmarkEnd w:id="8"/>
+    </w:p>
+    <w:p>
+      <w:r>
+        <w:t>Podczas uruchamiania aplikacji rejestrowane są komponenty rozpoznawane w graficznym interfejsie użytkownika co pozwala na realizację wzorca MVC.</w:t>
+      </w:r>
+    </w:p>
+    <w:p>
+      <w:r>
+        <w:t>Po uruchomieniu program przechodzi do głównego widoku w który możliwa jest parametryzacja optymalizacji oraz wybranie zestawu danych. W tym tez widoku wyświetlane są wyniki.</w:t>
+      </w:r>
+    </w:p>
+    <w:p>
+      <w:r>
+        <w:rPr>
+          <w:noProof/>
+          <w:lang w:val="en-GB" w:eastAsia="en-GB"/>
+        </w:rPr>
+        <w:drawing>
+          <wp:inline distT="0" distB="0" distL="0" distR="0" wp14:anchorId="50C80385" wp14:editId="243BEB25">
+            <wp:extent cx="4077269" cy="3553321"/>
+            <wp:effectExtent l="0" t="0" r="0" b="9525"/>
+            <wp:docPr id="1" name="Obraz 1"/>
+            <wp:cNvGraphicFramePr>
+              <a:graphicFrameLocks xmlns:a="http://schemas.openxmlformats.org/drawingml/2006/main" noChangeAspect="1"/>
+            </wp:cNvGraphicFramePr>
+            <a:graphic xmlns:a="http://schemas.openxmlformats.org/drawingml/2006/main">
+              <a:graphicData uri="http://schemas.openxmlformats.org/drawingml/2006/picture">
+                <pic:pic xmlns:pic="http://schemas.openxmlformats.org/drawingml/2006/picture">
+                  <pic:nvPicPr>
+                    <pic:cNvPr id="1" name="controls.png"/>
+                    <pic:cNvPicPr/>
+                  </pic:nvPicPr>
+                  <pic:blipFill>
+                    <a:blip r:embed="rId8">
+                      <a:extLst>
+                        <a:ext uri="{28A0092B-C50C-407E-A947-70E740481C1C}">
+                          <a14:useLocalDpi xmlns:a14="http://schemas.microsoft.com/office/drawing/2010/main" val="0"/>
+                        </a:ext>
+                      </a:extLst>
+                    </a:blip>
+                    <a:stretch>
+                      <a:fillRect/>
+                    </a:stretch>
+                  </pic:blipFill>
+                  <pic:spPr>
+                    <a:xfrm>
+                      <a:off x="0" y="0"/>
+                      <a:ext cx="4077269" cy="3553321"/>
+                    </a:xfrm>
+                    <a:prstGeom prst="rect">
+                      <a:avLst/>
+                    </a:prstGeom>
+                  </pic:spPr>
+                </pic:pic>
+              </a:graphicData>
+            </a:graphic>
+          </wp:inline>
+        </w:drawing>
+      </w:r>
+    </w:p>
+    <w:p/>
+    <w:p>
+      <w:r>
+        <w:t xml:space="preserve">Kliknięcie przycisku z napisem ‘solve’ uruchamia optymalizacje wielokryterialną z wykorzystaniem algorytmów ewolucyjnych. </w:t>
+      </w:r>
+    </w:p>
+    <w:p/>
+    <w:p>
+      <w:r>
+        <w:lastRenderedPageBreak/>
+        <w:t>Dane zaczytywane są z pliku zlokalizowanego w folederze ‘benchs’ aplikacji. Przedstawia to poniższy kod.</w:t>
+      </w:r>
+    </w:p>
+    <w:p>
+      <w:r>
+        <w:rPr>
+          <w:noProof/>
+          <w:lang w:val="en-GB" w:eastAsia="en-GB"/>
+        </w:rPr>
+        <w:drawing>
+          <wp:inline distT="0" distB="0" distL="0" distR="0" wp14:anchorId="4E48A61E" wp14:editId="5646C744">
+            <wp:extent cx="5756910" cy="3854450"/>
+            <wp:effectExtent l="0" t="0" r="0" b="0"/>
+            <wp:docPr id="2" name="Obraz 2"/>
+            <wp:cNvGraphicFramePr>
+              <a:graphicFrameLocks xmlns:a="http://schemas.openxmlformats.org/drawingml/2006/main" noChangeAspect="1"/>
+            </wp:cNvGraphicFramePr>
+            <a:graphic xmlns:a="http://schemas.openxmlformats.org/drawingml/2006/main">
+              <a:graphicData uri="http://schemas.openxmlformats.org/drawingml/2006/picture">
+                <pic:pic xmlns:pic="http://schemas.openxmlformats.org/drawingml/2006/picture">
+                  <pic:nvPicPr>
+                    <pic:cNvPr id="2" name="graphload.png"/>
+                    <pic:cNvPicPr/>
+                  </pic:nvPicPr>
+                  <pic:blipFill>
+                    <a:blip r:embed="rId9">
+                      <a:extLst>
+                        <a:ext uri="{28A0092B-C50C-407E-A947-70E740481C1C}">
+                          <a14:useLocalDpi xmlns:a14="http://schemas.microsoft.com/office/drawing/2010/main" val="0"/>
+                        </a:ext>
+                      </a:extLst>
+                    </a:blip>
+                    <a:stretch>
+                      <a:fillRect/>
+                    </a:stretch>
+                  </pic:blipFill>
+                  <pic:spPr>
+                    <a:xfrm>
+                      <a:off x="0" y="0"/>
+                      <a:ext cx="5756910" cy="3854450"/>
+                    </a:xfrm>
+                    <a:prstGeom prst="rect">
+                      <a:avLst/>
+                    </a:prstGeom>
+                  </pic:spPr>
+                </pic:pic>
+              </a:graphicData>
+            </a:graphic>
+          </wp:inline>
+        </w:drawing>
+      </w:r>
+      <w:r>
+        <w:rPr>
+          <w:noProof/>
+          <w:lang w:val="en-GB" w:eastAsia="en-GB"/>
+        </w:rPr>
+        <w:drawing>
+          <wp:inline distT="0" distB="0" distL="0" distR="0" wp14:anchorId="3CCE0AC0" wp14:editId="74575697">
+            <wp:extent cx="5756910" cy="2847340"/>
+            <wp:effectExtent l="0" t="0" r="0" b="0"/>
+            <wp:docPr id="3" name="Obraz 3"/>
+            <wp:cNvGraphicFramePr>
+              <a:graphicFrameLocks xmlns:a="http://schemas.openxmlformats.org/drawingml/2006/main" noChangeAspect="1"/>
+            </wp:cNvGraphicFramePr>
+            <a:graphic xmlns:a="http://schemas.openxmlformats.org/drawingml/2006/main">
+              <a:graphicData uri="http://schemas.openxmlformats.org/drawingml/2006/picture">
+                <pic:pic xmlns:pic="http://schemas.openxmlformats.org/drawingml/2006/picture">
+                  <pic:nvPicPr>
+                    <pic:cNvPr id="3" name="selectalgo.png"/>
+                    <pic:cNvPicPr/>
+                  </pic:nvPicPr>
+                  <pic:blipFill>
+                    <a:blip r:embed="rId10">
+                      <a:extLst>
+                        <a:ext uri="{28A0092B-C50C-407E-A947-70E740481C1C}">
+                          <a14:useLocalDpi xmlns:a14="http://schemas.microsoft.com/office/drawing/2010/main" val="0"/>
+                        </a:ext>
+                      </a:extLst>
+                    </a:blip>
+                    <a:stretch>
+                      <a:fillRect/>
+                    </a:stretch>
+                  </pic:blipFill>
+                  <pic:spPr>
+                    <a:xfrm>
+                      <a:off x="0" y="0"/>
+                      <a:ext cx="5756910" cy="2847340"/>
+                    </a:xfrm>
+                    <a:prstGeom prst="rect">
+                      <a:avLst/>
+                    </a:prstGeom>
+                  </pic:spPr>
+                </pic:pic>
+              </a:graphicData>
+            </a:graphic>
+          </wp:inline>
+        </w:drawing>
+      </w:r>
+    </w:p>
     <w:p/>
     <w:p/>
     <w:p/>
     <w:p/>
     <w:p/>
+    <w:p>
+      <w:r>
+        <w:lastRenderedPageBreak/>
+        <w:t>Wykonanie optymalizacji następuje poprzez zainicjalizowanie po</w:t>
+      </w:r>
+      <w:r>
+        <w:t>pulacji startowej ( obiekt TspDR</w:t>
+      </w:r>
+      <w:r>
+        <w:t xml:space="preserve">outeInit ) a następnie inicjalizację algorytmów ewolucyjnych na podstawie </w:t>
+      </w:r>
+      <w:r>
+        <w:t>zadanych parametrów z uwzględnieniem wielkości populacji, ilości generacji oraz typ algorytmu.</w:t>
+      </w:r>
+    </w:p>
     <w:p/>
-    <w:p/>
-    <w:p>
-      <w:r>
-        <w:br w:type="page"/>
-      </w:r>
-    </w:p>
-    <w:p/>
-    <w:p>
-      <w:pPr>
-        <w:pStyle w:val="Nagwek1"/>
-      </w:pPr>
-      <w:bookmarkStart w:id="1" w:name="_Toc467324723"/>
-      <w:r>
-        <w:t>Optymalizacja wielokryterialna</w:t>
-      </w:r>
-      <w:bookmarkEnd w:id="1"/>
-    </w:p>
-    <w:p>
-      <w:r>
-        <w:br w:type="page"/>
-      </w:r>
-      <w:bookmarkStart w:id="2" w:name="_GoBack"/>
-      <w:bookmarkEnd w:id="2"/>
-    </w:p>
-    <w:p>
-      <w:pPr>
-        <w:pStyle w:val="Nagwek1"/>
-      </w:pPr>
-      <w:bookmarkStart w:id="3" w:name="_Toc467324724"/>
-      <w:r>
-        <w:t>Algorytmy ewolucjne</w:t>
-      </w:r>
-      <w:bookmarkEnd w:id="3"/>
-    </w:p>
-    <w:p/>
-    <w:p>
-      <w:r>
-        <w:br w:type="page"/>
-      </w:r>
-    </w:p>
-    <w:p>
-      <w:pPr>
-        <w:pStyle w:val="Nagwek1"/>
-      </w:pPr>
-      <w:bookmarkStart w:id="4" w:name="_Toc467324725"/>
-      <w:r>
-        <w:t>Biblioteka ParadisEO</w:t>
-      </w:r>
-      <w:bookmarkEnd w:id="4"/>
-    </w:p>
-    <w:p>
-      <w:r>
-        <w:br w:type="page"/>
-      </w:r>
-    </w:p>
-    <w:p>
-      <w:pPr>
-        <w:pStyle w:val="Nagwek1"/>
-      </w:pPr>
-      <w:bookmarkStart w:id="5" w:name="_Toc467324726"/>
-      <w:r>
-        <w:t>Program</w:t>
-      </w:r>
-      <w:bookmarkEnd w:id="5"/>
-      <w:r>
-        <w:t xml:space="preserve"> </w:t>
-      </w:r>
-    </w:p>
-    <w:p/>
-    <w:p>
-      <w:pPr>
-        <w:pStyle w:val="Nagwek2"/>
-      </w:pPr>
-      <w:bookmarkStart w:id="6" w:name="_Toc467324727"/>
-      <w:r>
-        <w:t>Wymagania</w:t>
-      </w:r>
-      <w:bookmarkEnd w:id="6"/>
+    <w:p>
+      <w:r>
+        <w:rPr>
+          <w:noProof/>
+          <w:lang w:val="en-GB" w:eastAsia="en-GB"/>
+        </w:rPr>
+        <w:drawing>
+          <wp:inline distT="0" distB="0" distL="0" distR="0" wp14:anchorId="48A366D0" wp14:editId="55A1C55B">
+            <wp:extent cx="5756910" cy="3776980"/>
+            <wp:effectExtent l="0" t="0" r="0" b="0"/>
+            <wp:docPr id="4" name="Obraz 4"/>
+            <wp:cNvGraphicFramePr>
+              <a:graphicFrameLocks xmlns:a="http://schemas.openxmlformats.org/drawingml/2006/main" noChangeAspect="1"/>
+            </wp:cNvGraphicFramePr>
+            <a:graphic xmlns:a="http://schemas.openxmlformats.org/drawingml/2006/main">
+              <a:graphicData uri="http://schemas.openxmlformats.org/drawingml/2006/picture">
+                <pic:pic xmlns:pic="http://schemas.openxmlformats.org/drawingml/2006/picture">
+                  <pic:nvPicPr>
+                    <pic:cNvPr id="4" name="tspalgo.png"/>
+                    <pic:cNvPicPr/>
+                  </pic:nvPicPr>
+                  <pic:blipFill>
+                    <a:blip r:embed="rId11">
+                      <a:extLst>
+                        <a:ext uri="{28A0092B-C50C-407E-A947-70E740481C1C}">
+                          <a14:useLocalDpi xmlns:a14="http://schemas.microsoft.com/office/drawing/2010/main" val="0"/>
+                        </a:ext>
+                      </a:extLst>
+                    </a:blip>
+                    <a:stretch>
+                      <a:fillRect/>
+                    </a:stretch>
+                  </pic:blipFill>
+                  <pic:spPr>
+                    <a:xfrm>
+                      <a:off x="0" y="0"/>
+                      <a:ext cx="5756910" cy="3776980"/>
+                    </a:xfrm>
+                    <a:prstGeom prst="rect">
+                      <a:avLst/>
+                    </a:prstGeom>
+                  </pic:spPr>
+                </pic:pic>
+              </a:graphicData>
+            </a:graphic>
+          </wp:inline>
+        </w:drawing>
+      </w:r>
     </w:p>
     <w:p/>
     <w:p/>
     <w:p/>
+    <w:p>
+      <w:r>
+        <w:t>Osobniki populacji oceniane są przez algorytm ewolucyjny za pomocą obiektu TspDualEval, zawierającego funkcje ewaluacji ścieżki względem długości oraz kosztu.</w:t>
+      </w:r>
+    </w:p>
+    <w:p>
+      <w:r>
+        <w:rPr>
+          <w:noProof/>
+          <w:lang w:val="en-GB" w:eastAsia="en-GB"/>
+        </w:rPr>
+        <w:lastRenderedPageBreak/>
+        <w:drawing>
+          <wp:inline distT="0" distB="0" distL="0" distR="0" wp14:anchorId="04FE249E" wp14:editId="59BB21F7">
+            <wp:extent cx="5756910" cy="4532630"/>
+            <wp:effectExtent l="0" t="0" r="0" b="1270"/>
+            <wp:docPr id="6" name="Obraz 6"/>
+            <wp:cNvGraphicFramePr>
+              <a:graphicFrameLocks xmlns:a="http://schemas.openxmlformats.org/drawingml/2006/main" noChangeAspect="1"/>
+            </wp:cNvGraphicFramePr>
+            <a:graphic xmlns:a="http://schemas.openxmlformats.org/drawingml/2006/main">
+              <a:graphicData uri="http://schemas.openxmlformats.org/drawingml/2006/picture">
+                <pic:pic xmlns:pic="http://schemas.openxmlformats.org/drawingml/2006/picture">
+                  <pic:nvPicPr>
+                    <pic:cNvPr id="6" name="tspeval.png"/>
+                    <pic:cNvPicPr/>
+                  </pic:nvPicPr>
+                  <pic:blipFill>
+                    <a:blip r:embed="rId12">
+                      <a:extLst>
+                        <a:ext uri="{28A0092B-C50C-407E-A947-70E740481C1C}">
+                          <a14:useLocalDpi xmlns:a14="http://schemas.microsoft.com/office/drawing/2010/main" val="0"/>
+                        </a:ext>
+                      </a:extLst>
+                    </a:blip>
+                    <a:stretch>
+                      <a:fillRect/>
+                    </a:stretch>
+                  </pic:blipFill>
+                  <pic:spPr>
+                    <a:xfrm>
+                      <a:off x="0" y="0"/>
+                      <a:ext cx="5756910" cy="4532630"/>
+                    </a:xfrm>
+                    <a:prstGeom prst="rect">
+                      <a:avLst/>
+                    </a:prstGeom>
+                  </pic:spPr>
+                </pic:pic>
+              </a:graphicData>
+            </a:graphic>
+          </wp:inline>
+        </w:drawing>
+      </w:r>
+    </w:p>
+    <w:p>
+      <w:r>
+        <w:t xml:space="preserve">Rysowanie ma miejscie poprzez wbudowane funkcje ‘drawLine’ rysujące linie pomiędzy dwoma punktami reprezentowanymi przez obiekty QPoint. </w:t>
+      </w:r>
+    </w:p>
+    <w:p>
+      <w:r>
+        <w:rPr>
+          <w:noProof/>
+          <w:lang w:val="en-GB" w:eastAsia="en-GB"/>
+        </w:rPr>
+        <w:lastRenderedPageBreak/>
+        <w:drawing>
+          <wp:inline distT="0" distB="0" distL="0" distR="0" wp14:anchorId="58F6B577" wp14:editId="3A1D207B">
+            <wp:extent cx="5756910" cy="4009390"/>
+            <wp:effectExtent l="0" t="0" r="0" b="0"/>
+            <wp:docPr id="5" name="Obraz 5"/>
+            <wp:cNvGraphicFramePr>
+              <a:graphicFrameLocks xmlns:a="http://schemas.openxmlformats.org/drawingml/2006/main" noChangeAspect="1"/>
+            </wp:cNvGraphicFramePr>
+            <a:graphic xmlns:a="http://schemas.openxmlformats.org/drawingml/2006/main">
+              <a:graphicData uri="http://schemas.openxmlformats.org/drawingml/2006/picture">
+                <pic:pic xmlns:pic="http://schemas.openxmlformats.org/drawingml/2006/picture">
+                  <pic:nvPicPr>
+                    <pic:cNvPr id="5" name="tspdrawing.png"/>
+                    <pic:cNvPicPr/>
+                  </pic:nvPicPr>
+                  <pic:blipFill>
+                    <a:blip r:embed="rId13">
+                      <a:extLst>
+                        <a:ext uri="{28A0092B-C50C-407E-A947-70E740481C1C}">
+                          <a14:useLocalDpi xmlns:a14="http://schemas.microsoft.com/office/drawing/2010/main" val="0"/>
+                        </a:ext>
+                      </a:extLst>
+                    </a:blip>
+                    <a:stretch>
+                      <a:fillRect/>
+                    </a:stretch>
+                  </pic:blipFill>
+                  <pic:spPr>
+                    <a:xfrm>
+                      <a:off x="0" y="0"/>
+                      <a:ext cx="5756910" cy="4009390"/>
+                    </a:xfrm>
+                    <a:prstGeom prst="rect">
+                      <a:avLst/>
+                    </a:prstGeom>
+                  </pic:spPr>
+                </pic:pic>
+              </a:graphicData>
+            </a:graphic>
+          </wp:inline>
+        </w:drawing>
+      </w:r>
+    </w:p>
+    <w:p/>
+    <w:p>
+      <w:r>
+        <w:t>Wyświetlanie postępu algorytmy ewolucyjnego i wartości pareto-optymalnych rozwiązań wyświetlane są na wykresie zawierającym osobne osie wartości dla długości oraz kosztu trasy co przedstawia poniższy kod.</w:t>
+      </w:r>
+    </w:p>
+    <w:p>
+      <w:r>
+        <w:rPr>
+          <w:noProof/>
+          <w:lang w:val="en-GB" w:eastAsia="en-GB"/>
+        </w:rPr>
+        <w:lastRenderedPageBreak/>
+        <w:drawing>
+          <wp:inline distT="0" distB="0" distL="0" distR="0" wp14:anchorId="538D4132" wp14:editId="4DD8BBCA">
+            <wp:extent cx="5363323" cy="4134427"/>
+            <wp:effectExtent l="0" t="0" r="0" b="0"/>
+            <wp:docPr id="7" name="Obraz 7"/>
+            <wp:cNvGraphicFramePr>
+              <a:graphicFrameLocks xmlns:a="http://schemas.openxmlformats.org/drawingml/2006/main" noChangeAspect="1"/>
+            </wp:cNvGraphicFramePr>
+            <a:graphic xmlns:a="http://schemas.openxmlformats.org/drawingml/2006/main">
+              <a:graphicData uri="http://schemas.openxmlformats.org/drawingml/2006/picture">
+                <pic:pic xmlns:pic="http://schemas.openxmlformats.org/drawingml/2006/picture">
+                  <pic:nvPicPr>
+                    <pic:cNvPr id="7" name="tspgraphview.png"/>
+                    <pic:cNvPicPr/>
+                  </pic:nvPicPr>
+                  <pic:blipFill>
+                    <a:blip r:embed="rId14">
+                      <a:extLst>
+                        <a:ext uri="{28A0092B-C50C-407E-A947-70E740481C1C}">
+                          <a14:useLocalDpi xmlns:a14="http://schemas.microsoft.com/office/drawing/2010/main" val="0"/>
+                        </a:ext>
+                      </a:extLst>
+                    </a:blip>
+                    <a:stretch>
+                      <a:fillRect/>
+                    </a:stretch>
+                  </pic:blipFill>
+                  <pic:spPr>
+                    <a:xfrm>
+                      <a:off x="0" y="0"/>
+                      <a:ext cx="5363323" cy="4134427"/>
+                    </a:xfrm>
+                    <a:prstGeom prst="rect">
+                      <a:avLst/>
+                    </a:prstGeom>
+                  </pic:spPr>
+                </pic:pic>
+              </a:graphicData>
+            </a:graphic>
+          </wp:inline>
+        </w:drawing>
+      </w:r>
+    </w:p>
     <w:p/>
     <w:p/>
     <w:p/>
+    <w:p>
+      <w:bookmarkStart w:id="9" w:name="_GoBack"/>
+      <w:r>
+        <w:rPr>
+          <w:noProof/>
+          <w:lang w:val="en-GB" w:eastAsia="en-GB"/>
+        </w:rPr>
+        <w:drawing>
+          <wp:inline distT="0" distB="0" distL="0" distR="0" wp14:anchorId="46D39BF4" wp14:editId="6E34D4FB">
+            <wp:extent cx="5756910" cy="2627630"/>
+            <wp:effectExtent l="0" t="0" r="0" b="1270"/>
+            <wp:docPr id="8" name="Obraz 8"/>
+            <wp:cNvGraphicFramePr>
+              <a:graphicFrameLocks xmlns:a="http://schemas.openxmlformats.org/drawingml/2006/main" noChangeAspect="1"/>
+            </wp:cNvGraphicFramePr>
+            <a:graphic xmlns:a="http://schemas.openxmlformats.org/drawingml/2006/main">
+              <a:graphicData uri="http://schemas.openxmlformats.org/drawingml/2006/picture">
+                <pic:pic xmlns:pic="http://schemas.openxmlformats.org/drawingml/2006/picture">
+                  <pic:nvPicPr>
+                    <pic:cNvPr id="8" name="tspinit.png"/>
+                    <pic:cNvPicPr/>
+                  </pic:nvPicPr>
+                  <pic:blipFill>
+                    <a:blip r:embed="rId15">
+                      <a:extLst>
+                        <a:ext uri="{28A0092B-C50C-407E-A947-70E740481C1C}">
+                          <a14:useLocalDpi xmlns:a14="http://schemas.microsoft.com/office/drawing/2010/main" val="0"/>
+                        </a:ext>
+                      </a:extLst>
+                    </a:blip>
+                    <a:stretch>
+                      <a:fillRect/>
+                    </a:stretch>
+                  </pic:blipFill>
+                  <pic:spPr>
+                    <a:xfrm>
+                      <a:off x="0" y="0"/>
+                      <a:ext cx="5756910" cy="2627630"/>
+                    </a:xfrm>
+                    <a:prstGeom prst="rect">
+                      <a:avLst/>
+                    </a:prstGeom>
+                  </pic:spPr>
+                </pic:pic>
+              </a:graphicData>
+            </a:graphic>
+          </wp:inline>
+        </w:drawing>
+      </w:r>
+      <w:bookmarkEnd w:id="9"/>
+    </w:p>
     <w:p/>
     <w:p/>
     <w:p/>
     <w:p>
-      <w:pPr>
-        <w:pStyle w:val="Nagwek2"/>
-      </w:pPr>
-      <w:bookmarkStart w:id="7" w:name="_Toc467324728"/>
-      <w:r>
-        <w:t>Architektura</w:t>
-      </w:r>
-      <w:bookmarkEnd w:id="7"/>
+      <w:r>
+        <w:rPr>
+          <w:noProof/>
+          <w:lang w:val="en-GB" w:eastAsia="en-GB"/>
+        </w:rPr>
+        <w:lastRenderedPageBreak/>
+        <w:drawing>
+          <wp:inline distT="0" distB="0" distL="0" distR="0" wp14:anchorId="27F34DCD" wp14:editId="7BDB8BBA">
+            <wp:extent cx="4744112" cy="4677428"/>
+            <wp:effectExtent l="0" t="0" r="0" b="8890"/>
+            <wp:docPr id="9" name="Obraz 9"/>
+            <wp:cNvGraphicFramePr>
+              <a:graphicFrameLocks xmlns:a="http://schemas.openxmlformats.org/drawingml/2006/main" noChangeAspect="1"/>
+            </wp:cNvGraphicFramePr>
+            <a:graphic xmlns:a="http://schemas.openxmlformats.org/drawingml/2006/main">
+              <a:graphicData uri="http://schemas.openxmlformats.org/drawingml/2006/picture">
+                <pic:pic xmlns:pic="http://schemas.openxmlformats.org/drawingml/2006/picture">
+                  <pic:nvPicPr>
+                    <pic:cNvPr id="9" name="tspmutate.png"/>
+                    <pic:cNvPicPr/>
+                  </pic:nvPicPr>
+                  <pic:blipFill>
+                    <a:blip r:embed="rId16">
+                      <a:extLst>
+                        <a:ext uri="{28A0092B-C50C-407E-A947-70E740481C1C}">
+                          <a14:useLocalDpi xmlns:a14="http://schemas.microsoft.com/office/drawing/2010/main" val="0"/>
+                        </a:ext>
+                      </a:extLst>
+                    </a:blip>
+                    <a:stretch>
+                      <a:fillRect/>
+                    </a:stretch>
+                  </pic:blipFill>
+                  <pic:spPr>
+                    <a:xfrm>
+                      <a:off x="0" y="0"/>
+                      <a:ext cx="4744112" cy="4677428"/>
+                    </a:xfrm>
+                    <a:prstGeom prst="rect">
+                      <a:avLst/>
+                    </a:prstGeom>
+                  </pic:spPr>
+                </pic:pic>
+              </a:graphicData>
+            </a:graphic>
+          </wp:inline>
+        </w:drawing>
+      </w:r>
     </w:p>
     <w:p/>
-    <w:p/>
-    <w:p/>
-    <w:p/>
-    <w:p/>
-    <w:p>
-      <w:r>
-        <w:br w:type="page"/>
-      </w:r>
-    </w:p>
-    <w:p/>
-    <w:p>
-      <w:pPr>
-        <w:pStyle w:val="Nagwek2"/>
-      </w:pPr>
-      <w:bookmarkStart w:id="8" w:name="_Toc467324729"/>
-      <w:r>
-        <w:t>Interfejs użytkownika</w:t>
-      </w:r>
-      <w:bookmarkEnd w:id="8"/>
-    </w:p>
-    <w:p/>
-    <w:p/>
-    <w:p/>
-    <w:p>
-      <w:r>
-        <w:br w:type="page"/>
-      </w:r>
-    </w:p>
-    <w:p/>
-    <w:p>
-      <w:pPr>
-        <w:pStyle w:val="Nagwek2"/>
-      </w:pPr>
-      <w:bookmarkStart w:id="9" w:name="_Toc467324730"/>
-      <w:r>
-        <w:t>Kod źródłowy</w:t>
-      </w:r>
-      <w:bookmarkEnd w:id="9"/>
-    </w:p>
-    <w:p>
-      <w:r>
-        <w:br w:type="page"/>
+    <w:p>
+      <w:r>
+        <w:rPr>
+          <w:noProof/>
+          <w:lang w:val="en-GB" w:eastAsia="en-GB"/>
+        </w:rPr>
+        <w:lastRenderedPageBreak/>
+        <w:drawing>
+          <wp:inline distT="0" distB="0" distL="0" distR="0" wp14:anchorId="263D036D" wp14:editId="308C6A2A">
+            <wp:extent cx="4610743" cy="3496163"/>
+            <wp:effectExtent l="0" t="0" r="0" b="9525"/>
+            <wp:docPr id="10" name="Obraz 10"/>
+            <wp:cNvGraphicFramePr>
+              <a:graphicFrameLocks xmlns:a="http://schemas.openxmlformats.org/drawingml/2006/main" noChangeAspect="1"/>
+            </wp:cNvGraphicFramePr>
+            <a:graphic xmlns:a="http://schemas.openxmlformats.org/drawingml/2006/main">
+              <a:graphicData uri="http://schemas.openxmlformats.org/drawingml/2006/picture">
+                <pic:pic xmlns:pic="http://schemas.openxmlformats.org/drawingml/2006/picture">
+                  <pic:nvPicPr>
+                    <pic:cNvPr id="10" name="tspresult2dgraph.PNG"/>
+                    <pic:cNvPicPr/>
+                  </pic:nvPicPr>
+                  <pic:blipFill>
+                    <a:blip r:embed="rId17">
+                      <a:extLst>
+                        <a:ext uri="{28A0092B-C50C-407E-A947-70E740481C1C}">
+                          <a14:useLocalDpi xmlns:a14="http://schemas.microsoft.com/office/drawing/2010/main" val="0"/>
+                        </a:ext>
+                      </a:extLst>
+                    </a:blip>
+                    <a:stretch>
+                      <a:fillRect/>
+                    </a:stretch>
+                  </pic:blipFill>
+                  <pic:spPr>
+                    <a:xfrm>
+                      <a:off x="0" y="0"/>
+                      <a:ext cx="4610743" cy="3496163"/>
+                    </a:xfrm>
+                    <a:prstGeom prst="rect">
+                      <a:avLst/>
+                    </a:prstGeom>
+                  </pic:spPr>
+                </pic:pic>
+              </a:graphicData>
+            </a:graphic>
+          </wp:inline>
+        </w:drawing>
+      </w:r>
+      <w:r>
+        <w:rPr>
+          <w:noProof/>
+          <w:lang w:val="en-GB" w:eastAsia="en-GB"/>
+        </w:rPr>
+        <w:drawing>
+          <wp:inline distT="0" distB="0" distL="0" distR="0" wp14:anchorId="569FDD81" wp14:editId="15D19006">
+            <wp:extent cx="5756910" cy="521335"/>
+            <wp:effectExtent l="0" t="0" r="0" b="0"/>
+            <wp:docPr id="11" name="Obraz 11"/>
+            <wp:cNvGraphicFramePr>
+              <a:graphicFrameLocks xmlns:a="http://schemas.openxmlformats.org/drawingml/2006/main" noChangeAspect="1"/>
+            </wp:cNvGraphicFramePr>
+            <a:graphic xmlns:a="http://schemas.openxmlformats.org/drawingml/2006/main">
+              <a:graphicData uri="http://schemas.openxmlformats.org/drawingml/2006/picture">
+                <pic:pic xmlns:pic="http://schemas.openxmlformats.org/drawingml/2006/picture">
+                  <pic:nvPicPr>
+                    <pic:cNvPr id="11" name="tspsolverviewmodels.png"/>
+                    <pic:cNvPicPr/>
+                  </pic:nvPicPr>
+                  <pic:blipFill>
+                    <a:blip r:embed="rId18">
+                      <a:extLst>
+                        <a:ext uri="{28A0092B-C50C-407E-A947-70E740481C1C}">
+                          <a14:useLocalDpi xmlns:a14="http://schemas.microsoft.com/office/drawing/2010/main" val="0"/>
+                        </a:ext>
+                      </a:extLst>
+                    </a:blip>
+                    <a:stretch>
+                      <a:fillRect/>
+                    </a:stretch>
+                  </pic:blipFill>
+                  <pic:spPr>
+                    <a:xfrm>
+                      <a:off x="0" y="0"/>
+                      <a:ext cx="5756910" cy="521335"/>
+                    </a:xfrm>
+                    <a:prstGeom prst="rect">
+                      <a:avLst/>
+                    </a:prstGeom>
+                  </pic:spPr>
+                </pic:pic>
+              </a:graphicData>
+            </a:graphic>
+          </wp:inline>
+        </w:drawing>
+      </w:r>
+      <w:r>
+        <w:rPr>
+          <w:noProof/>
+          <w:lang w:val="en-GB" w:eastAsia="en-GB"/>
+        </w:rPr>
+        <w:drawing>
+          <wp:inline distT="0" distB="0" distL="0" distR="0" wp14:anchorId="624C45AA" wp14:editId="238EE397">
+            <wp:extent cx="5756910" cy="3890645"/>
+            <wp:effectExtent l="0" t="0" r="0" b="0"/>
+            <wp:docPr id="12" name="Obraz 12"/>
+            <wp:cNvGraphicFramePr>
+              <a:graphicFrameLocks xmlns:a="http://schemas.openxmlformats.org/drawingml/2006/main" noChangeAspect="1"/>
+            </wp:cNvGraphicFramePr>
+            <a:graphic xmlns:a="http://schemas.openxmlformats.org/drawingml/2006/main">
+              <a:graphicData uri="http://schemas.openxmlformats.org/drawingml/2006/picture">
+                <pic:pic xmlns:pic="http://schemas.openxmlformats.org/drawingml/2006/picture">
+                  <pic:nvPicPr>
+                    <pic:cNvPr id="12" name="tspxover.png"/>
+                    <pic:cNvPicPr/>
+                  </pic:nvPicPr>
+                  <pic:blipFill>
+                    <a:blip r:embed="rId19">
+                      <a:extLst>
+                        <a:ext uri="{28A0092B-C50C-407E-A947-70E740481C1C}">
+                          <a14:useLocalDpi xmlns:a14="http://schemas.microsoft.com/office/drawing/2010/main" val="0"/>
+                        </a:ext>
+                      </a:extLst>
+                    </a:blip>
+                    <a:stretch>
+                      <a:fillRect/>
+                    </a:stretch>
+                  </pic:blipFill>
+                  <pic:spPr>
+                    <a:xfrm>
+                      <a:off x="0" y="0"/>
+                      <a:ext cx="5756910" cy="3890645"/>
+                    </a:xfrm>
+                    <a:prstGeom prst="rect">
+                      <a:avLst/>
+                    </a:prstGeom>
+                  </pic:spPr>
+                </pic:pic>
+              </a:graphicData>
+            </a:graphic>
+          </wp:inline>
+        </w:drawing>
+      </w:r>
+    </w:p>
+    <w:p>
+      <w:r>
+        <w:t xml:space="preserve">  </w:t>
       </w:r>
     </w:p>
     <w:p/>
@@ -1947,6 +2812,7 @@
       </w:pPr>
       <w:bookmarkStart w:id="10" w:name="_Toc467324731"/>
       <w:r>
+        <w:lastRenderedPageBreak/>
         <w:t>referencje</w:t>
       </w:r>
       <w:bookmarkEnd w:id="10"/>
@@ -1964,7 +2830,7 @@
 </file>
 
 <file path=word/endnotes.xml><?xml version="1.0" encoding="utf-8"?>
-<w:endnotes xmlns:wpc="http://schemas.microsoft.com/office/word/2010/wordprocessingCanvas" xmlns:mo="http://schemas.microsoft.com/office/mac/office/2008/main" xmlns:mc="http://schemas.openxmlformats.org/markup-compatibility/2006" xmlns:mv="urn:schemas-microsoft-com:mac:vml" xmlns:o="urn:schemas-microsoft-com:office:office" xmlns:r="http://schemas.openxmlformats.org/officeDocument/2006/relationships" xmlns:m="http://schemas.openxmlformats.org/officeDocument/2006/math" xmlns:v="urn:schemas-microsoft-com:vml" xmlns:wp14="http://schemas.microsoft.com/office/word/2010/wordprocessingDrawing" xmlns:wp="http://schemas.openxmlformats.org/drawingml/2006/wordprocessingDrawing" xmlns:w10="urn:schemas-microsoft-com:office:word" xmlns:w="http://schemas.openxmlformats.org/wordprocessingml/2006/main" xmlns:w14="http://schemas.microsoft.com/office/word/2010/wordml" xmlns:w15="http://schemas.microsoft.com/office/word/2012/wordml" xmlns:wpg="http://schemas.microsoft.com/office/word/2010/wordprocessingGroup" xmlns:wpi="http://schemas.microsoft.com/office/word/2010/wordprocessingInk" xmlns:wne="http://schemas.microsoft.com/office/word/2006/wordml" xmlns:wps="http://schemas.microsoft.com/office/word/2010/wordprocessingShape" mc:Ignorable="w14 w15 wp14">
+<w:endnotes xmlns:wpc="http://schemas.microsoft.com/office/word/2010/wordprocessingCanvas" xmlns:cx="http://schemas.microsoft.com/office/drawing/2014/chartex" xmlns:cx1="http://schemas.microsoft.com/office/drawing/2015/9/8/chartex" xmlns:cx2="http://schemas.microsoft.com/office/drawing/2015/10/21/chartex" xmlns:mc="http://schemas.openxmlformats.org/markup-compatibility/2006" xmlns:o="urn:schemas-microsoft-com:office:office" xmlns:r="http://schemas.openxmlformats.org/officeDocument/2006/relationships" xmlns:m="http://schemas.openxmlformats.org/officeDocument/2006/math" xmlns:v="urn:schemas-microsoft-com:vml" xmlns:wp14="http://schemas.microsoft.com/office/word/2010/wordprocessingDrawing" xmlns:wp="http://schemas.openxmlformats.org/drawingml/2006/wordprocessingDrawing" xmlns:w10="urn:schemas-microsoft-com:office:word" xmlns:w="http://schemas.openxmlformats.org/wordprocessingml/2006/main" xmlns:w14="http://schemas.microsoft.com/office/word/2010/wordml" xmlns:w15="http://schemas.microsoft.com/office/word/2012/wordml" xmlns:w16se="http://schemas.microsoft.com/office/word/2015/wordml/symex" xmlns:wpg="http://schemas.microsoft.com/office/word/2010/wordprocessingGroup" xmlns:wpi="http://schemas.microsoft.com/office/word/2010/wordprocessingInk" xmlns:wne="http://schemas.microsoft.com/office/word/2006/wordml" xmlns:wps="http://schemas.microsoft.com/office/word/2010/wordprocessingShape" mc:Ignorable="w14 w15 w16se wp14">
   <w:endnote w:type="separator" w:id="-1">
     <w:p>
       <w:pPr>
@@ -1989,7 +2855,7 @@
 </file>
 
 <file path=word/footnotes.xml><?xml version="1.0" encoding="utf-8"?>
-<w:footnotes xmlns:wpc="http://schemas.microsoft.com/office/word/2010/wordprocessingCanvas" xmlns:mo="http://schemas.microsoft.com/office/mac/office/2008/main" xmlns:mc="http://schemas.openxmlformats.org/markup-compatibility/2006" xmlns:mv="urn:schemas-microsoft-com:mac:vml" xmlns:o="urn:schemas-microsoft-com:office:office" xmlns:r="http://schemas.openxmlformats.org/officeDocument/2006/relationships" xmlns:m="http://schemas.openxmlformats.org/officeDocument/2006/math" xmlns:v="urn:schemas-microsoft-com:vml" xmlns:wp14="http://schemas.microsoft.com/office/word/2010/wordprocessingDrawing" xmlns:wp="http://schemas.openxmlformats.org/drawingml/2006/wordprocessingDrawing" xmlns:w10="urn:schemas-microsoft-com:office:word" xmlns:w="http://schemas.openxmlformats.org/wordprocessingml/2006/main" xmlns:w14="http://schemas.microsoft.com/office/word/2010/wordml" xmlns:w15="http://schemas.microsoft.com/office/word/2012/wordml" xmlns:wpg="http://schemas.microsoft.com/office/word/2010/wordprocessingGroup" xmlns:wpi="http://schemas.microsoft.com/office/word/2010/wordprocessingInk" xmlns:wne="http://schemas.microsoft.com/office/word/2006/wordml" xmlns:wps="http://schemas.microsoft.com/office/word/2010/wordprocessingShape" mc:Ignorable="w14 w15 wp14">
+<w:footnotes xmlns:wpc="http://schemas.microsoft.com/office/word/2010/wordprocessingCanvas" xmlns:cx="http://schemas.microsoft.com/office/drawing/2014/chartex" xmlns:cx1="http://schemas.microsoft.com/office/drawing/2015/9/8/chartex" xmlns:cx2="http://schemas.microsoft.com/office/drawing/2015/10/21/chartex" xmlns:mc="http://schemas.openxmlformats.org/markup-compatibility/2006" xmlns:o="urn:schemas-microsoft-com:office:office" xmlns:r="http://schemas.openxmlformats.org/officeDocument/2006/relationships" xmlns:m="http://schemas.openxmlformats.org/officeDocument/2006/math" xmlns:v="urn:schemas-microsoft-com:vml" xmlns:wp14="http://schemas.microsoft.com/office/word/2010/wordprocessingDrawing" xmlns:wp="http://schemas.openxmlformats.org/drawingml/2006/wordprocessingDrawing" xmlns:w10="urn:schemas-microsoft-com:office:word" xmlns:w="http://schemas.openxmlformats.org/wordprocessingml/2006/main" xmlns:w14="http://schemas.microsoft.com/office/word/2010/wordml" xmlns:w15="http://schemas.microsoft.com/office/word/2012/wordml" xmlns:w16se="http://schemas.microsoft.com/office/word/2015/wordml/symex" xmlns:wpg="http://schemas.microsoft.com/office/word/2010/wordprocessingGroup" xmlns:wpi="http://schemas.microsoft.com/office/word/2010/wordprocessingInk" xmlns:wne="http://schemas.microsoft.com/office/word/2006/wordml" xmlns:wps="http://schemas.microsoft.com/office/word/2010/wordprocessingShape" mc:Ignorable="w14 w15 w16se wp14">
   <w:footnote w:type="separator" w:id="-1">
     <w:p>
       <w:pPr>
@@ -2014,7 +2880,7 @@
 </file>
 
 <file path=word/styles.xml><?xml version="1.0" encoding="utf-8"?>
-<w:styles xmlns:mc="http://schemas.openxmlformats.org/markup-compatibility/2006" xmlns:r="http://schemas.openxmlformats.org/officeDocument/2006/relationships" xmlns:w="http://schemas.openxmlformats.org/wordprocessingml/2006/main" xmlns:w14="http://schemas.microsoft.com/office/word/2010/wordml" xmlns:w15="http://schemas.microsoft.com/office/word/2012/wordml" mc:Ignorable="w14 w15">
+<w:styles xmlns:mc="http://schemas.openxmlformats.org/markup-compatibility/2006" xmlns:r="http://schemas.openxmlformats.org/officeDocument/2006/relationships" xmlns:w="http://schemas.openxmlformats.org/wordprocessingml/2006/main" xmlns:w14="http://schemas.microsoft.com/office/word/2010/wordml" xmlns:w15="http://schemas.microsoft.com/office/word/2012/wordml" xmlns:w16se="http://schemas.microsoft.com/office/word/2015/wordml/symex" mc:Ignorable="w14 w15 w16se">
   <w:docDefaults>
     <w:rPrDefault>
       <w:rPr>
@@ -2030,7 +2896,7 @@
       </w:pPr>
     </w:pPrDefault>
   </w:docDefaults>
-  <w:latentStyles w:defLockedState="0" w:defUIPriority="99" w:defSemiHidden="0" w:defUnhideWhenUsed="0" w:defQFormat="0" w:count="382">
+  <w:latentStyles w:defLockedState="0" w:defUIPriority="99" w:defSemiHidden="0" w:defUnhideWhenUsed="0" w:defQFormat="0" w:count="372">
     <w:lsdException w:name="Normal" w:uiPriority="0" w:qFormat="1"/>
     <w:lsdException w:name="heading 1" w:uiPriority="9" w:qFormat="1"/>
     <w:lsdException w:name="heading 2" w:semiHidden="1" w:uiPriority="9" w:unhideWhenUsed="1" w:qFormat="1"/>
@@ -2187,15 +3053,6 @@
     <w:lsdException w:name="Balloon Text" w:semiHidden="1" w:unhideWhenUsed="1"/>
     <w:lsdException w:name="Table Grid" w:uiPriority="39"/>
     <w:lsdException w:name="Table Theme" w:semiHidden="1" w:unhideWhenUsed="1"/>
-    <w:lsdException w:name="Note Level 1" w:semiHidden="1" w:unhideWhenUsed="1"/>
-    <w:lsdException w:name="Note Level 2" w:semiHidden="1" w:unhideWhenUsed="1"/>
-    <w:lsdException w:name="Note Level 3" w:semiHidden="1" w:unhideWhenUsed="1"/>
-    <w:lsdException w:name="Note Level 4" w:semiHidden="1" w:unhideWhenUsed="1"/>
-    <w:lsdException w:name="Note Level 5" w:semiHidden="1" w:unhideWhenUsed="1"/>
-    <w:lsdException w:name="Note Level 6" w:semiHidden="1" w:unhideWhenUsed="1"/>
-    <w:lsdException w:name="Note Level 7" w:semiHidden="1" w:unhideWhenUsed="1"/>
-    <w:lsdException w:name="Note Level 8" w:semiHidden="1" w:unhideWhenUsed="1"/>
-    <w:lsdException w:name="Note Level 9" w:semiHidden="1" w:unhideWhenUsed="1"/>
     <w:lsdException w:name="Placeholder Text" w:semiHidden="1"/>
     <w:lsdException w:name="No Spacing" w:uiPriority="1" w:qFormat="1"/>
     <w:lsdException w:name="Light Shading" w:uiPriority="60"/>
@@ -2412,7 +3269,6 @@
     <w:lsdException w:name="List Table 6 Colorful Accent 6" w:uiPriority="51"/>
     <w:lsdException w:name="List Table 7 Colorful Accent 6" w:uiPriority="52"/>
     <w:lsdException w:name="Mention" w:semiHidden="1" w:unhideWhenUsed="1"/>
-    <w:lsdException w:name="Smart Hyperlink" w:semiHidden="1" w:unhideWhenUsed="1"/>
   </w:latentStyles>
   <w:style w:type="paragraph" w:default="1" w:styleId="Normalny">
     <w:name w:val="Normal"/>
@@ -3690,7 +4546,7 @@
 </file>
 
 <file path=customXml/itemProps2.xml><?xml version="1.0" encoding="utf-8"?>
-<ds:datastoreItem xmlns:ds="http://schemas.openxmlformats.org/officeDocument/2006/customXml" ds:itemID="{7138EBDE-EBFE-C34B-88E7-9EB03B034B95}">
+<ds:datastoreItem xmlns:ds="http://schemas.openxmlformats.org/officeDocument/2006/customXml" ds:itemID="{7EFCEC1E-F97F-44A8-952B-921B8B2A8075}">
   <ds:schemaRefs>
     <ds:schemaRef ds:uri="http://schemas.openxmlformats.org/officeDocument/2006/bibliography"/>
   </ds:schemaRefs>

</xml_diff>

<commit_message>
add elapsed time counter each interation algo exe time bind model disp ms
</commit_message>
<xml_diff>
--- a/TspMooEvo.docx
+++ b/TspMooEvo.docx
@@ -80,36 +80,20 @@
           <w:r>
             <w:rPr>
               <w:noProof/>
-              <w:lang w:eastAsia="pl-PL"/>
-            </w:rPr>
-            <w:t xml:space="preserve"> </w:t>
-          </w:r>
-          <w:r>
-            <w:rPr>
-              <w:noProof/>
               <w:lang w:val="en-GB" w:eastAsia="en-GB"/>
             </w:rPr>
             <mc:AlternateContent>
               <mc:Choice Requires="wps">
                 <w:drawing>
-                  <wp:anchor distT="0" distB="0" distL="114300" distR="114300" simplePos="0" relativeHeight="251661312" behindDoc="0" locked="0" layoutInCell="1" allowOverlap="1" wp14:anchorId="34C590B1" wp14:editId="4E6A2B3E">
+                  <wp:anchor distT="0" distB="0" distL="114300" distR="114300" simplePos="0" relativeHeight="251661312" behindDoc="0" locked="0" layoutInCell="1" allowOverlap="1" wp14:anchorId="34C590B1" wp14:editId="26674D66">
                     <wp:simplePos x="0" y="0"/>
                     <wp:positionH relativeFrom="page">
-                      <wp:align>center</wp:align>
+                      <wp:posOffset>457200</wp:posOffset>
                     </wp:positionH>
-                    <mc:AlternateContent>
-                      <mc:Choice Requires="wp14">
-                        <wp:positionV relativeFrom="page">
-                          <wp14:pctPosVOffset>79000</wp14:pctPosVOffset>
-                        </wp:positionV>
-                      </mc:Choice>
-                      <mc:Fallback>
-                        <wp:positionV relativeFrom="page">
-                          <wp:posOffset>8447405</wp:posOffset>
-                        </wp:positionV>
-                      </mc:Fallback>
-                    </mc:AlternateContent>
-                    <wp:extent cx="6643370" cy="1043940"/>
+                    <wp:positionV relativeFrom="page">
+                      <wp:posOffset>8448675</wp:posOffset>
+                    </wp:positionV>
+                    <wp:extent cx="6643370" cy="1828800"/>
                     <wp:effectExtent l="0" t="0" r="0" b="0"/>
                     <wp:wrapSquare wrapText="bothSides"/>
                     <wp:docPr id="129" name="Pole tekstowe 129"/>
@@ -121,7 +105,7 @@
                           <wps:spPr>
                             <a:xfrm>
                               <a:off x="0" y="0"/>
-                              <a:ext cx="6643370" cy="1043940"/>
+                              <a:ext cx="6643370" cy="1828800"/>
                             </a:xfrm>
                             <a:prstGeom prst="rect">
                               <a:avLst/>
@@ -162,7 +146,6 @@
                                   <w:dataBinding w:prefixMappings="xmlns:ns0='http://purl.org/dc/elements/1.1/' xmlns:ns1='http://schemas.openxmlformats.org/package/2006/metadata/core-properties' " w:xpath="/ns1:coreProperties[1]/ns0:creator[1]" w:storeItemID="{6C3C8BC8-F283-45AE-878A-BAB7291924A1}"/>
                                   <w:text/>
                                 </w:sdtPr>
-                                <w:sdtEndPr/>
                                 <w:sdtContent>
                                   <w:p>
                                     <w:pPr>
@@ -181,9 +164,8 @@
                                         <w:color w:val="E87D37" w:themeColor="accent5"/>
                                         <w:sz w:val="24"/>
                                         <w:szCs w:val="24"/>
-                                        <w:lang w:val="en-GB"/>
                                       </w:rPr>
-                                      <w:t>Dominik Guz  Włodzimierz Kesler</w:t>
+                                      <w:t>Dominik Guz</w:t>
                                     </w:r>
                                   </w:p>
                                 </w:sdtContent>
@@ -214,7 +196,7 @@
                     <v:stroke joinstyle="miter"/>
                     <v:path gradientshapeok="t" o:connecttype="rect"/>
                   </v:shapetype>
-                  <v:shape id="Pole tekstowe 129" o:spid="_x0000_s1026" type="#_x0000_t202" style="position:absolute;margin-left:0;margin-top:0;width:523.1pt;height:82.2pt;z-index:251661312;visibility:visible;mso-wrap-style:square;mso-width-percent:1154;mso-height-percent:0;mso-top-percent:790;mso-wrap-distance-left:9pt;mso-wrap-distance-top:0;mso-wrap-distance-right:9pt;mso-wrap-distance-bottom:0;mso-position-horizontal:center;mso-position-horizontal-relative:page;mso-position-vertical-relative:page;mso-width-percent:1154;mso-height-percent:0;mso-top-percent:790;mso-width-relative:margin;mso-height-relative:margin;v-text-anchor:top" o:gfxdata="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" filled="f" stroked="f" strokeweight=".5pt">
+                  <v:shape id="Pole tekstowe 129" o:spid="_x0000_s1026" type="#_x0000_t202" style="position:absolute;margin-left:36pt;margin-top:665.25pt;width:523.1pt;height:2in;z-index:251661312;visibility:visible;mso-wrap-style:square;mso-width-percent:1154;mso-height-percent:0;mso-wrap-distance-left:9pt;mso-wrap-distance-top:0;mso-wrap-distance-right:9pt;mso-wrap-distance-bottom:0;mso-position-horizontal:absolute;mso-position-horizontal-relative:page;mso-position-vertical:absolute;mso-position-vertical-relative:page;mso-width-percent:1154;mso-height-percent:0;mso-width-relative:margin;mso-height-relative:margin;v-text-anchor:top" o:gfxdata="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" filled="f" stroked="f" strokeweight=".5pt">
                     <v:textbox inset="1in,0,86.4pt,0">
                       <w:txbxContent>
                         <w:sdt>
@@ -231,7 +213,6 @@
                             <w:dataBinding w:prefixMappings="xmlns:ns0='http://purl.org/dc/elements/1.1/' xmlns:ns1='http://schemas.openxmlformats.org/package/2006/metadata/core-properties' " w:xpath="/ns1:coreProperties[1]/ns0:creator[1]" w:storeItemID="{6C3C8BC8-F283-45AE-878A-BAB7291924A1}"/>
                             <w:text/>
                           </w:sdtPr>
-                          <w:sdtEndPr/>
                           <w:sdtContent>
                             <w:p>
                               <w:pPr>
@@ -250,9 +231,8 @@
                                   <w:color w:val="E87D37" w:themeColor="accent5"/>
                                   <w:sz w:val="24"/>
                                   <w:szCs w:val="24"/>
-                                  <w:lang w:val="en-GB"/>
                                 </w:rPr>
-                                <w:t>Dominik Guz  Włodzimierz Kesler</w:t>
+                                <w:t>Dominik Guz</w:t>
                               </w:r>
                             </w:p>
                           </w:sdtContent>
@@ -264,6 +244,13 @@
                 </w:pict>
               </mc:Fallback>
             </mc:AlternateContent>
+          </w:r>
+          <w:r>
+            <w:rPr>
+              <w:noProof/>
+              <w:lang w:eastAsia="pl-PL"/>
+            </w:rPr>
+            <w:t xml:space="preserve"> </w:t>
           </w:r>
           <w:r>
             <w:rPr>
@@ -578,11 +565,11 @@
                   </wp:anchor>
                 </w:drawing>
               </mc:Choice>
-              <mc:Fallback xmlns:mv="urn:schemas-microsoft-com:mac:vml" xmlns:mo="http://schemas.microsoft.com/office/mac/office/2008/main">
+              <mc:Fallback>
                 <w:pict>
-                  <v:group w14:anchorId="57AC25CE" id="Grupa 125" o:spid="_x0000_s1027" style="position:absolute;margin-left:0;margin-top:0;width:540pt;height:556.55pt;z-index:-251657216;mso-width-percent:1154;mso-height-percent:670;mso-top-percent:45;mso-position-horizontal:center;mso-position-horizontal-relative:margin;mso-position-vertical-relative:page;mso-width-percent:1154;mso-height-percent:670;mso-top-percent:45;mso-width-relative:margin" coordsize="5561330,5404485" o:gfxdata="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">
+                  <v:group w14:anchorId="57AC25CE" id="Grupa 125" o:spid="_x0000_s1027" style="position:absolute;margin-left:0;margin-top:0;width:540pt;height:556.55pt;z-index:-251657216;mso-width-percent:1154;mso-height-percent:670;mso-top-percent:45;mso-position-horizontal:center;mso-position-horizontal-relative:margin;mso-position-vertical-relative:page;mso-width-percent:1154;mso-height-percent:670;mso-top-percent:45;mso-width-relative:margin" coordsize="55613,54044" o:gfxdata="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">
                     <o:lock v:ext="edit" aspectratio="t"/>
-                    <v:shape id="Dowolny kształt 10" o:spid="_x0000_s1028" style="position:absolute;width:5557520;height:5404485;visibility:visible;mso-wrap-style:square;v-text-anchor:bottom" coordsize="720,700" o:spt="100" o:gfxdata="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" adj="-11796480,,5400" path="m0,0c0,644,,644,,644,23,650,62,658,113,665,250,685,476,700,720,644,720,617,720,617,720,617,720,,720,,720,,,,,,,0e" fillcolor="#15669d [3122]" stroked="f">
+                    <v:shape id="Dowolny kształt 10" o:spid="_x0000_s1028" style="position:absolute;width:55575;height:54044;visibility:visible;mso-wrap-style:square;v-text-anchor:bottom" coordsize="720,700" o:spt="100" o:gfxdata="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" adj="-11796480,,5400" path="m,c,644,,644,,644v23,6,62,14,113,21c250,685,476,700,720,644v,-27,,-27,,-27c720,,720,,720,,,,,,,e" fillcolor="#15669d [3122]" stroked="f">
                       <v:fill color2="#125684 [2882]" rotate="t" focusposition="" focussize="1" focus="100%" type="gradientRadial"/>
                       <v:stroke joinstyle="miter"/>
                       <v:formulas/>
@@ -626,7 +613,7 @@
                         </w:txbxContent>
                       </v:textbox>
                     </v:shape>
-                    <v:shape id="Dowolny kształt 11" o:spid="_x0000_s1029" style="position:absolute;left:876300;top:4769783;width:4685030;height:509905;visibility:visible;mso-wrap-style:square;v-text-anchor:bottom" coordsize="607,66" o:gfxdata="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" path="m607,0c450,44,300,57,176,57,109,57,49,53,,48,66,58,152,66,251,66,358,66,480,56,607,27,607,,607,,607,0e" fillcolor="white [3212]" stroked="f">
+                    <v:shape id="Dowolny kształt 11" o:spid="_x0000_s1029" style="position:absolute;left:8763;top:47697;width:46850;height:5099;visibility:visible;mso-wrap-style:square;v-text-anchor:bottom" coordsize="607,66" o:gfxdata="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" path="m607,c450,44,300,57,176,57,109,57,49,53,,48,66,58,152,66,251,66,358,66,480,56,607,27,607,,607,,607,e" fillcolor="white [3212]" stroked="f">
                       <v:fill opacity="19789f"/>
                       <v:path arrowok="t" o:connecttype="custom" o:connectlocs="4685030,0;1358427,440373;0,370840;1937302,509905;4685030,208598;4685030,0" o:connectangles="0,0,0,0,0,0"/>
                     </v:shape>
@@ -765,9 +752,9 @@
                   </wp:anchor>
                 </w:drawing>
               </mc:Choice>
-              <mc:Fallback xmlns:mv="urn:schemas-microsoft-com:mac:vml" xmlns:mo="http://schemas.microsoft.com/office/mac/office/2008/main">
+              <mc:Fallback>
                 <w:pict>
-                  <v:rect w14:anchorId="0BC61E7A" id="Prostokąt 130" o:spid="_x0000_s1030" style="position:absolute;margin-left:-4.4pt;margin-top:0;width:46.8pt;height:77.75pt;z-index:251660288;visibility:visible;mso-wrap-style:square;mso-width-percent:76;mso-height-percent:98;mso-top-percent:23;mso-wrap-distance-left:9pt;mso-wrap-distance-top:0;mso-wrap-distance-right:9pt;mso-wrap-distance-bottom:0;mso-position-horizontal:right;mso-position-horizontal-relative:margin;mso-position-vertical-relative:page;mso-width-percent:76;mso-height-percent:98;mso-top-percent:23;mso-width-relative:page;mso-height-relative:page;v-text-anchor:bottom" o:gfxdata="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" fillcolor="#052f61 [3204]" stroked="f" strokeweight="1.25pt">
+                  <v:rect w14:anchorId="0BC61E7A" id="Prostokąt 130" o:spid="_x0000_s1030" style="position:absolute;margin-left:-4.4pt;margin-top:0;width:46.8pt;height:77.75pt;z-index:251660288;visibility:visible;mso-wrap-style:square;mso-width-percent:76;mso-height-percent:98;mso-top-percent:23;mso-wrap-distance-left:9pt;mso-wrap-distance-top:0;mso-wrap-distance-right:9pt;mso-wrap-distance-bottom:0;mso-position-horizontal:right;mso-position-horizontal-relative:margin;mso-position-vertical-relative:page;mso-width-percent:76;mso-height-percent:98;mso-top-percent:23;mso-width-relative:page;mso-height-relative:page;v-text-anchor:bottom" o:gfxdata="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" fillcolor="#052f61 [3204]" stroked="f" strokeweight="1.25pt">
                     <v:stroke endcap="round"/>
                     <v:path arrowok="t"/>
                     <o:lock v:ext="edit" aspectratio="t"/>
@@ -870,9 +857,7 @@
               <w:bCs w:val="0"/>
               <w:caps w:val="0"/>
               <w:noProof/>
-              <w:sz w:val="24"/>
-              <w:szCs w:val="24"/>
-              <w:lang w:eastAsia="pl-PL"/>
+              <w:lang w:val="en-GB" w:eastAsia="en-GB"/>
             </w:rPr>
           </w:pPr>
           <w:r>
@@ -892,11 +877,12 @@
             </w:rPr>
             <w:fldChar w:fldCharType="separate"/>
           </w:r>
-          <w:hyperlink w:anchor="_Toc467324722" w:history="1">
+          <w:hyperlink w:anchor="_Toc472202245" w:history="1">
             <w:r>
               <w:rPr>
                 <w:rStyle w:val="Hipercze"/>
                 <w:noProof/>
+                <w:lang w:val="en-GB"/>
               </w:rPr>
               <w:t>TSP</w:t>
             </w:r>
@@ -919,7 +905,7 @@
                 <w:noProof/>
                 <w:webHidden/>
               </w:rPr>
-              <w:instrText xml:space="preserve"> PAGEREF _Toc467324722 \h </w:instrText>
+              <w:instrText xml:space="preserve"> PAGEREF _Toc472202245 \h </w:instrText>
             </w:r>
             <w:r>
               <w:rPr>
@@ -961,18 +947,16 @@
               <w:bCs w:val="0"/>
               <w:caps w:val="0"/>
               <w:noProof/>
-              <w:sz w:val="24"/>
-              <w:szCs w:val="24"/>
-              <w:lang w:eastAsia="pl-PL"/>
+              <w:lang w:val="en-GB" w:eastAsia="en-GB"/>
             </w:rPr>
           </w:pPr>
-          <w:hyperlink w:anchor="_Toc467324723" w:history="1">
+          <w:hyperlink w:anchor="_Toc472202246" w:history="1">
             <w:r>
               <w:rPr>
                 <w:rStyle w:val="Hipercze"/>
                 <w:noProof/>
               </w:rPr>
-              <w:t>Optymalizacja wielokryterialna</w:t>
+              <w:t>Biblioteka ParadisEO</w:t>
             </w:r>
             <w:r>
               <w:rPr>
@@ -993,7 +977,7 @@
                 <w:noProof/>
                 <w:webHidden/>
               </w:rPr>
-              <w:instrText xml:space="preserve"> PAGEREF _Toc467324723 \h </w:instrText>
+              <w:instrText xml:space="preserve"> PAGEREF _Toc472202246 \h </w:instrText>
             </w:r>
             <w:r>
               <w:rPr>
@@ -1035,18 +1019,16 @@
               <w:bCs w:val="0"/>
               <w:caps w:val="0"/>
               <w:noProof/>
-              <w:sz w:val="24"/>
-              <w:szCs w:val="24"/>
-              <w:lang w:eastAsia="pl-PL"/>
+              <w:lang w:val="en-GB" w:eastAsia="en-GB"/>
             </w:rPr>
           </w:pPr>
-          <w:hyperlink w:anchor="_Toc467324724" w:history="1">
+          <w:hyperlink w:anchor="_Toc472202247" w:history="1">
             <w:r>
               <w:rPr>
                 <w:rStyle w:val="Hipercze"/>
                 <w:noProof/>
               </w:rPr>
-              <w:t>Algorytmy ewolucjne</w:t>
+              <w:t>Program</w:t>
             </w:r>
             <w:r>
               <w:rPr>
@@ -1067,7 +1049,7 @@
                 <w:noProof/>
                 <w:webHidden/>
               </w:rPr>
-              <w:instrText xml:space="preserve"> PAGEREF _Toc467324724 \h </w:instrText>
+              <w:instrText xml:space="preserve"> PAGEREF _Toc472202247 \h </w:instrText>
             </w:r>
             <w:r>
               <w:rPr>
@@ -1087,7 +1069,287 @@
                 <w:noProof/>
                 <w:webHidden/>
               </w:rPr>
-              <w:t>5</w:t>
+              <w:t>4</w:t>
+            </w:r>
+            <w:r>
+              <w:rPr>
+                <w:noProof/>
+                <w:webHidden/>
+              </w:rPr>
+              <w:fldChar w:fldCharType="end"/>
+            </w:r>
+          </w:hyperlink>
+        </w:p>
+        <w:p>
+          <w:pPr>
+            <w:pStyle w:val="Spistreci2"/>
+            <w:tabs>
+              <w:tab w:val="right" w:leader="dot" w:pos="9056"/>
+            </w:tabs>
+            <w:rPr>
+              <w:smallCaps w:val="0"/>
+              <w:noProof/>
+              <w:lang w:val="en-GB" w:eastAsia="en-GB"/>
+            </w:rPr>
+          </w:pPr>
+          <w:hyperlink w:anchor="_Toc472202248" w:history="1">
+            <w:r>
+              <w:rPr>
+                <w:rStyle w:val="Hipercze"/>
+                <w:noProof/>
+              </w:rPr>
+              <w:t>Wymagania</w:t>
+            </w:r>
+            <w:r>
+              <w:rPr>
+                <w:noProof/>
+                <w:webHidden/>
+              </w:rPr>
+              <w:tab/>
+            </w:r>
+            <w:r>
+              <w:rPr>
+                <w:noProof/>
+                <w:webHidden/>
+              </w:rPr>
+              <w:fldChar w:fldCharType="begin"/>
+            </w:r>
+            <w:r>
+              <w:rPr>
+                <w:noProof/>
+                <w:webHidden/>
+              </w:rPr>
+              <w:instrText xml:space="preserve"> PAGEREF _Toc472202248 \h </w:instrText>
+            </w:r>
+            <w:r>
+              <w:rPr>
+                <w:noProof/>
+                <w:webHidden/>
+              </w:rPr>
+            </w:r>
+            <w:r>
+              <w:rPr>
+                <w:noProof/>
+                <w:webHidden/>
+              </w:rPr>
+              <w:fldChar w:fldCharType="separate"/>
+            </w:r>
+            <w:r>
+              <w:rPr>
+                <w:noProof/>
+                <w:webHidden/>
+              </w:rPr>
+              <w:t>4</w:t>
+            </w:r>
+            <w:r>
+              <w:rPr>
+                <w:noProof/>
+                <w:webHidden/>
+              </w:rPr>
+              <w:fldChar w:fldCharType="end"/>
+            </w:r>
+          </w:hyperlink>
+        </w:p>
+        <w:p>
+          <w:pPr>
+            <w:pStyle w:val="Spistreci2"/>
+            <w:tabs>
+              <w:tab w:val="right" w:leader="dot" w:pos="9056"/>
+            </w:tabs>
+            <w:rPr>
+              <w:smallCaps w:val="0"/>
+              <w:noProof/>
+              <w:lang w:val="en-GB" w:eastAsia="en-GB"/>
+            </w:rPr>
+          </w:pPr>
+          <w:hyperlink w:anchor="_Toc472202249" w:history="1">
+            <w:r>
+              <w:rPr>
+                <w:rStyle w:val="Hipercze"/>
+                <w:noProof/>
+              </w:rPr>
+              <w:t>Architektura</w:t>
+            </w:r>
+            <w:r>
+              <w:rPr>
+                <w:noProof/>
+                <w:webHidden/>
+              </w:rPr>
+              <w:tab/>
+            </w:r>
+            <w:r>
+              <w:rPr>
+                <w:noProof/>
+                <w:webHidden/>
+              </w:rPr>
+              <w:fldChar w:fldCharType="begin"/>
+            </w:r>
+            <w:r>
+              <w:rPr>
+                <w:noProof/>
+                <w:webHidden/>
+              </w:rPr>
+              <w:instrText xml:space="preserve"> PAGEREF _Toc472202249 \h </w:instrText>
+            </w:r>
+            <w:r>
+              <w:rPr>
+                <w:noProof/>
+                <w:webHidden/>
+              </w:rPr>
+            </w:r>
+            <w:r>
+              <w:rPr>
+                <w:noProof/>
+                <w:webHidden/>
+              </w:rPr>
+              <w:fldChar w:fldCharType="separate"/>
+            </w:r>
+            <w:r>
+              <w:rPr>
+                <w:noProof/>
+                <w:webHidden/>
+              </w:rPr>
+              <w:t>4</w:t>
+            </w:r>
+            <w:r>
+              <w:rPr>
+                <w:noProof/>
+                <w:webHidden/>
+              </w:rPr>
+              <w:fldChar w:fldCharType="end"/>
+            </w:r>
+          </w:hyperlink>
+        </w:p>
+        <w:p>
+          <w:pPr>
+            <w:pStyle w:val="Spistreci2"/>
+            <w:tabs>
+              <w:tab w:val="right" w:leader="dot" w:pos="9056"/>
+            </w:tabs>
+            <w:rPr>
+              <w:smallCaps w:val="0"/>
+              <w:noProof/>
+              <w:lang w:val="en-GB" w:eastAsia="en-GB"/>
+            </w:rPr>
+          </w:pPr>
+          <w:hyperlink w:anchor="_Toc472202250" w:history="1">
+            <w:r>
+              <w:rPr>
+                <w:rStyle w:val="Hipercze"/>
+                <w:noProof/>
+              </w:rPr>
+              <w:t>Interfejs użytkownika</w:t>
+            </w:r>
+            <w:r>
+              <w:rPr>
+                <w:noProof/>
+                <w:webHidden/>
+              </w:rPr>
+              <w:tab/>
+            </w:r>
+            <w:r>
+              <w:rPr>
+                <w:noProof/>
+                <w:webHidden/>
+              </w:rPr>
+              <w:fldChar w:fldCharType="begin"/>
+            </w:r>
+            <w:r>
+              <w:rPr>
+                <w:noProof/>
+                <w:webHidden/>
+              </w:rPr>
+              <w:instrText xml:space="preserve"> PAGEREF _Toc472202250 \h </w:instrText>
+            </w:r>
+            <w:r>
+              <w:rPr>
+                <w:noProof/>
+                <w:webHidden/>
+              </w:rPr>
+            </w:r>
+            <w:r>
+              <w:rPr>
+                <w:noProof/>
+                <w:webHidden/>
+              </w:rPr>
+              <w:fldChar w:fldCharType="separate"/>
+            </w:r>
+            <w:r>
+              <w:rPr>
+                <w:noProof/>
+                <w:webHidden/>
+              </w:rPr>
+              <w:t>6</w:t>
+            </w:r>
+            <w:r>
+              <w:rPr>
+                <w:noProof/>
+                <w:webHidden/>
+              </w:rPr>
+              <w:fldChar w:fldCharType="end"/>
+            </w:r>
+          </w:hyperlink>
+        </w:p>
+        <w:p>
+          <w:pPr>
+            <w:pStyle w:val="Spistreci2"/>
+            <w:tabs>
+              <w:tab w:val="right" w:leader="dot" w:pos="9056"/>
+            </w:tabs>
+            <w:rPr>
+              <w:smallCaps w:val="0"/>
+              <w:noProof/>
+              <w:lang w:val="en-GB" w:eastAsia="en-GB"/>
+            </w:rPr>
+          </w:pPr>
+          <w:hyperlink w:anchor="_Toc472202251" w:history="1">
+            <w:r>
+              <w:rPr>
+                <w:rStyle w:val="Hipercze"/>
+                <w:noProof/>
+              </w:rPr>
+              <w:t>Kod źródłowy</w:t>
+            </w:r>
+            <w:r>
+              <w:rPr>
+                <w:noProof/>
+                <w:webHidden/>
+              </w:rPr>
+              <w:tab/>
+            </w:r>
+            <w:r>
+              <w:rPr>
+                <w:noProof/>
+                <w:webHidden/>
+              </w:rPr>
+              <w:fldChar w:fldCharType="begin"/>
+            </w:r>
+            <w:r>
+              <w:rPr>
+                <w:noProof/>
+                <w:webHidden/>
+              </w:rPr>
+              <w:instrText xml:space="preserve"> PAGEREF _Toc472202251 \h </w:instrText>
+            </w:r>
+            <w:r>
+              <w:rPr>
+                <w:noProof/>
+                <w:webHidden/>
+              </w:rPr>
+            </w:r>
+            <w:r>
+              <w:rPr>
+                <w:noProof/>
+                <w:webHidden/>
+              </w:rPr>
+              <w:fldChar w:fldCharType="separate"/>
+            </w:r>
+            <w:r>
+              <w:rPr>
+                <w:noProof/>
+                <w:webHidden/>
+              </w:rPr>
+              <w:t>6</w:t>
             </w:r>
             <w:r>
               <w:rPr>
@@ -1109,18 +1371,16 @@
               <w:bCs w:val="0"/>
               <w:caps w:val="0"/>
               <w:noProof/>
-              <w:sz w:val="24"/>
-              <w:szCs w:val="24"/>
-              <w:lang w:eastAsia="pl-PL"/>
+              <w:lang w:val="en-GB" w:eastAsia="en-GB"/>
             </w:rPr>
           </w:pPr>
-          <w:hyperlink w:anchor="_Toc467324725" w:history="1">
+          <w:hyperlink w:anchor="_Toc472202252" w:history="1">
             <w:r>
               <w:rPr>
                 <w:rStyle w:val="Hipercze"/>
                 <w:noProof/>
               </w:rPr>
-              <w:t>Biblioteka ParadisEO</w:t>
+              <w:t>referencje</w:t>
             </w:r>
             <w:r>
               <w:rPr>
@@ -1141,7 +1401,7 @@
                 <w:noProof/>
                 <w:webHidden/>
               </w:rPr>
-              <w:instrText xml:space="preserve"> PAGEREF _Toc467324725 \h </w:instrText>
+              <w:instrText xml:space="preserve"> PAGEREF _Toc472202252 \h </w:instrText>
             </w:r>
             <w:r>
               <w:rPr>
@@ -1161,443 +1421,7 @@
                 <w:noProof/>
                 <w:webHidden/>
               </w:rPr>
-              <w:t>6</w:t>
-            </w:r>
-            <w:r>
-              <w:rPr>
-                <w:noProof/>
-                <w:webHidden/>
-              </w:rPr>
-              <w:fldChar w:fldCharType="end"/>
-            </w:r>
-          </w:hyperlink>
-        </w:p>
-        <w:p>
-          <w:pPr>
-            <w:pStyle w:val="Spistreci1"/>
-            <w:tabs>
-              <w:tab w:val="right" w:leader="dot" w:pos="9056"/>
-            </w:tabs>
-            <w:rPr>
-              <w:b w:val="0"/>
-              <w:bCs w:val="0"/>
-              <w:caps w:val="0"/>
-              <w:noProof/>
-              <w:sz w:val="24"/>
-              <w:szCs w:val="24"/>
-              <w:lang w:eastAsia="pl-PL"/>
-            </w:rPr>
-          </w:pPr>
-          <w:hyperlink w:anchor="_Toc467324726" w:history="1">
-            <w:r>
-              <w:rPr>
-                <w:rStyle w:val="Hipercze"/>
-                <w:noProof/>
-              </w:rPr>
-              <w:t>Program</w:t>
-            </w:r>
-            <w:r>
-              <w:rPr>
-                <w:noProof/>
-                <w:webHidden/>
-              </w:rPr>
-              <w:tab/>
-            </w:r>
-            <w:r>
-              <w:rPr>
-                <w:noProof/>
-                <w:webHidden/>
-              </w:rPr>
-              <w:fldChar w:fldCharType="begin"/>
-            </w:r>
-            <w:r>
-              <w:rPr>
-                <w:noProof/>
-                <w:webHidden/>
-              </w:rPr>
-              <w:instrText xml:space="preserve"> PAGEREF _Toc467324726 \h </w:instrText>
-            </w:r>
-            <w:r>
-              <w:rPr>
-                <w:noProof/>
-                <w:webHidden/>
-              </w:rPr>
-            </w:r>
-            <w:r>
-              <w:rPr>
-                <w:noProof/>
-                <w:webHidden/>
-              </w:rPr>
-              <w:fldChar w:fldCharType="separate"/>
-            </w:r>
-            <w:r>
-              <w:rPr>
-                <w:noProof/>
-                <w:webHidden/>
-              </w:rPr>
-              <w:t>7</w:t>
-            </w:r>
-            <w:r>
-              <w:rPr>
-                <w:noProof/>
-                <w:webHidden/>
-              </w:rPr>
-              <w:fldChar w:fldCharType="end"/>
-            </w:r>
-          </w:hyperlink>
-        </w:p>
-        <w:p>
-          <w:pPr>
-            <w:pStyle w:val="Spistreci2"/>
-            <w:tabs>
-              <w:tab w:val="right" w:leader="dot" w:pos="9056"/>
-            </w:tabs>
-            <w:rPr>
-              <w:smallCaps w:val="0"/>
-              <w:noProof/>
-              <w:sz w:val="24"/>
-              <w:szCs w:val="24"/>
-              <w:lang w:eastAsia="pl-PL"/>
-            </w:rPr>
-          </w:pPr>
-          <w:hyperlink w:anchor="_Toc467324727" w:history="1">
-            <w:r>
-              <w:rPr>
-                <w:rStyle w:val="Hipercze"/>
-                <w:noProof/>
-              </w:rPr>
-              <w:t>Wymagania</w:t>
-            </w:r>
-            <w:r>
-              <w:rPr>
-                <w:noProof/>
-                <w:webHidden/>
-              </w:rPr>
-              <w:tab/>
-            </w:r>
-            <w:r>
-              <w:rPr>
-                <w:noProof/>
-                <w:webHidden/>
-              </w:rPr>
-              <w:fldChar w:fldCharType="begin"/>
-            </w:r>
-            <w:r>
-              <w:rPr>
-                <w:noProof/>
-                <w:webHidden/>
-              </w:rPr>
-              <w:instrText xml:space="preserve"> PAGEREF _Toc467324727 \h </w:instrText>
-            </w:r>
-            <w:r>
-              <w:rPr>
-                <w:noProof/>
-                <w:webHidden/>
-              </w:rPr>
-            </w:r>
-            <w:r>
-              <w:rPr>
-                <w:noProof/>
-                <w:webHidden/>
-              </w:rPr>
-              <w:fldChar w:fldCharType="separate"/>
-            </w:r>
-            <w:r>
-              <w:rPr>
-                <w:noProof/>
-                <w:webHidden/>
-              </w:rPr>
-              <w:t>7</w:t>
-            </w:r>
-            <w:r>
-              <w:rPr>
-                <w:noProof/>
-                <w:webHidden/>
-              </w:rPr>
-              <w:fldChar w:fldCharType="end"/>
-            </w:r>
-          </w:hyperlink>
-        </w:p>
-        <w:p>
-          <w:pPr>
-            <w:pStyle w:val="Spistreci2"/>
-            <w:tabs>
-              <w:tab w:val="right" w:leader="dot" w:pos="9056"/>
-            </w:tabs>
-            <w:rPr>
-              <w:smallCaps w:val="0"/>
-              <w:noProof/>
-              <w:sz w:val="24"/>
-              <w:szCs w:val="24"/>
-              <w:lang w:eastAsia="pl-PL"/>
-            </w:rPr>
-          </w:pPr>
-          <w:hyperlink w:anchor="_Toc467324728" w:history="1">
-            <w:r>
-              <w:rPr>
-                <w:rStyle w:val="Hipercze"/>
-                <w:noProof/>
-              </w:rPr>
-              <w:t>Architektura</w:t>
-            </w:r>
-            <w:r>
-              <w:rPr>
-                <w:noProof/>
-                <w:webHidden/>
-              </w:rPr>
-              <w:tab/>
-            </w:r>
-            <w:r>
-              <w:rPr>
-                <w:noProof/>
-                <w:webHidden/>
-              </w:rPr>
-              <w:fldChar w:fldCharType="begin"/>
-            </w:r>
-            <w:r>
-              <w:rPr>
-                <w:noProof/>
-                <w:webHidden/>
-              </w:rPr>
-              <w:instrText xml:space="preserve"> PAGEREF _Toc467324728 \h </w:instrText>
-            </w:r>
-            <w:r>
-              <w:rPr>
-                <w:noProof/>
-                <w:webHidden/>
-              </w:rPr>
-            </w:r>
-            <w:r>
-              <w:rPr>
-                <w:noProof/>
-                <w:webHidden/>
-              </w:rPr>
-              <w:fldChar w:fldCharType="separate"/>
-            </w:r>
-            <w:r>
-              <w:rPr>
-                <w:noProof/>
-                <w:webHidden/>
-              </w:rPr>
-              <w:t>7</w:t>
-            </w:r>
-            <w:r>
-              <w:rPr>
-                <w:noProof/>
-                <w:webHidden/>
-              </w:rPr>
-              <w:fldChar w:fldCharType="end"/>
-            </w:r>
-          </w:hyperlink>
-        </w:p>
-        <w:p>
-          <w:pPr>
-            <w:pStyle w:val="Spistreci2"/>
-            <w:tabs>
-              <w:tab w:val="right" w:leader="dot" w:pos="9056"/>
-            </w:tabs>
-            <w:rPr>
-              <w:smallCaps w:val="0"/>
-              <w:noProof/>
-              <w:sz w:val="24"/>
-              <w:szCs w:val="24"/>
-              <w:lang w:eastAsia="pl-PL"/>
-            </w:rPr>
-          </w:pPr>
-          <w:hyperlink w:anchor="_Toc467324729" w:history="1">
-            <w:r>
-              <w:rPr>
-                <w:rStyle w:val="Hipercze"/>
-                <w:noProof/>
-              </w:rPr>
-              <w:t>Interfejs użytkownika</w:t>
-            </w:r>
-            <w:r>
-              <w:rPr>
-                <w:noProof/>
-                <w:webHidden/>
-              </w:rPr>
-              <w:tab/>
-            </w:r>
-            <w:r>
-              <w:rPr>
-                <w:noProof/>
-                <w:webHidden/>
-              </w:rPr>
-              <w:fldChar w:fldCharType="begin"/>
-            </w:r>
-            <w:r>
-              <w:rPr>
-                <w:noProof/>
-                <w:webHidden/>
-              </w:rPr>
-              <w:instrText xml:space="preserve"> PAGEREF _Toc467324729 \h </w:instrText>
-            </w:r>
-            <w:r>
-              <w:rPr>
-                <w:noProof/>
-                <w:webHidden/>
-              </w:rPr>
-            </w:r>
-            <w:r>
-              <w:rPr>
-                <w:noProof/>
-                <w:webHidden/>
-              </w:rPr>
-              <w:fldChar w:fldCharType="separate"/>
-            </w:r>
-            <w:r>
-              <w:rPr>
-                <w:noProof/>
-                <w:webHidden/>
-              </w:rPr>
-              <w:t>8</w:t>
-            </w:r>
-            <w:r>
-              <w:rPr>
-                <w:noProof/>
-                <w:webHidden/>
-              </w:rPr>
-              <w:fldChar w:fldCharType="end"/>
-            </w:r>
-          </w:hyperlink>
-        </w:p>
-        <w:p>
-          <w:pPr>
-            <w:pStyle w:val="Spistreci2"/>
-            <w:tabs>
-              <w:tab w:val="right" w:leader="dot" w:pos="9056"/>
-            </w:tabs>
-            <w:rPr>
-              <w:smallCaps w:val="0"/>
-              <w:noProof/>
-              <w:sz w:val="24"/>
-              <w:szCs w:val="24"/>
-              <w:lang w:eastAsia="pl-PL"/>
-            </w:rPr>
-          </w:pPr>
-          <w:hyperlink w:anchor="_Toc467324730" w:history="1">
-            <w:r>
-              <w:rPr>
-                <w:rStyle w:val="Hipercze"/>
-                <w:noProof/>
-              </w:rPr>
-              <w:t>Kod źródłowy</w:t>
-            </w:r>
-            <w:r>
-              <w:rPr>
-                <w:noProof/>
-                <w:webHidden/>
-              </w:rPr>
-              <w:tab/>
-            </w:r>
-            <w:r>
-              <w:rPr>
-                <w:noProof/>
-                <w:webHidden/>
-              </w:rPr>
-              <w:fldChar w:fldCharType="begin"/>
-            </w:r>
-            <w:r>
-              <w:rPr>
-                <w:noProof/>
-                <w:webHidden/>
-              </w:rPr>
-              <w:instrText xml:space="preserve"> PAGEREF _Toc467324730 \h </w:instrText>
-            </w:r>
-            <w:r>
-              <w:rPr>
-                <w:noProof/>
-                <w:webHidden/>
-              </w:rPr>
-            </w:r>
-            <w:r>
-              <w:rPr>
-                <w:noProof/>
-                <w:webHidden/>
-              </w:rPr>
-              <w:fldChar w:fldCharType="separate"/>
-            </w:r>
-            <w:r>
-              <w:rPr>
-                <w:noProof/>
-                <w:webHidden/>
-              </w:rPr>
-              <w:t>9</w:t>
-            </w:r>
-            <w:r>
-              <w:rPr>
-                <w:noProof/>
-                <w:webHidden/>
-              </w:rPr>
-              <w:fldChar w:fldCharType="end"/>
-            </w:r>
-          </w:hyperlink>
-        </w:p>
-        <w:p>
-          <w:pPr>
-            <w:pStyle w:val="Spistreci1"/>
-            <w:tabs>
-              <w:tab w:val="right" w:leader="dot" w:pos="9056"/>
-            </w:tabs>
-            <w:rPr>
-              <w:b w:val="0"/>
-              <w:bCs w:val="0"/>
-              <w:caps w:val="0"/>
-              <w:noProof/>
-              <w:sz w:val="24"/>
-              <w:szCs w:val="24"/>
-              <w:lang w:eastAsia="pl-PL"/>
-            </w:rPr>
-          </w:pPr>
-          <w:hyperlink w:anchor="_Toc467324731" w:history="1">
-            <w:r>
-              <w:rPr>
-                <w:rStyle w:val="Hipercze"/>
-                <w:noProof/>
-              </w:rPr>
-              <w:t>referencje</w:t>
-            </w:r>
-            <w:r>
-              <w:rPr>
-                <w:noProof/>
-                <w:webHidden/>
-              </w:rPr>
-              <w:tab/>
-            </w:r>
-            <w:r>
-              <w:rPr>
-                <w:noProof/>
-                <w:webHidden/>
-              </w:rPr>
-              <w:fldChar w:fldCharType="begin"/>
-            </w:r>
-            <w:r>
-              <w:rPr>
-                <w:noProof/>
-                <w:webHidden/>
-              </w:rPr>
-              <w:instrText xml:space="preserve"> PAGEREF _Toc467324731 \h </w:instrText>
-            </w:r>
-            <w:r>
-              <w:rPr>
-                <w:noProof/>
-                <w:webHidden/>
-              </w:rPr>
-            </w:r>
-            <w:r>
-              <w:rPr>
-                <w:noProof/>
-                <w:webHidden/>
-              </w:rPr>
-              <w:fldChar w:fldCharType="separate"/>
-            </w:r>
-            <w:r>
-              <w:rPr>
-                <w:noProof/>
-                <w:webHidden/>
-              </w:rPr>
-              <w:t>10</w:t>
+              <w:t>14</w:t>
             </w:r>
             <w:r>
               <w:rPr>
@@ -1643,7 +1467,7 @@
           <w:lang w:val="en-GB"/>
         </w:rPr>
       </w:pPr>
-      <w:bookmarkStart w:id="0" w:name="_Toc467324722"/>
+      <w:bookmarkStart w:id="0" w:name="_Toc472202245"/>
       <w:r>
         <w:rPr>
           <w:lang w:val="en-GB"/>
@@ -1660,15 +1484,36 @@
       </w:r>
     </w:p>
     <w:p>
-      <w:pPr>
-        <w:rPr>
-          <w:lang w:val="en-GB"/>
-        </w:rPr>
-      </w:pPr>
-      <w:r>
-        <w:rPr>
-          <w:lang w:val="en-GB"/>
-        </w:rPr>
+      <w:r>
+        <w:t>Problem komiw</w:t>
+      </w:r>
+      <w:r>
+        <w:t xml:space="preserve">ojażera ( ang. TSP ) jest rozwiązywalny poprzez znalezienie minimalnego cyklu Hamiltona w grafie. </w:t>
+      </w:r>
+      <w:r>
+        <w:t>W ujęciu wielokryterialnym ( ang. MOTSP – Multi objective travelling salesman problem )</w:t>
+      </w:r>
+      <w:r>
+        <w:t xml:space="preserve"> </w:t>
+      </w:r>
+      <w:r>
+        <w:t>za dodatkowe kryterium oprócz dł</w:t>
+      </w:r>
+      <w:r>
+        <w:t>ugości przyjęto parametr kosztu.</w:t>
+      </w:r>
+    </w:p>
+    <w:p>
+      <w:r>
+        <w:t>Problem ten jest NP. trudny, dlatego też zastosowanie algorytmów ewolucyjnych do jego rozwiązania jest optymalne w przypadku dużych zestawów danych których przetworzenie w czasie rzeczywistym jest niemożliwe.</w:t>
+      </w:r>
+      <w:r>
+        <w:t xml:space="preserve"> </w:t>
+      </w:r>
+    </w:p>
+    <w:p/>
+    <w:p>
+      <w:r>
         <w:t>Ref1</w:t>
       </w:r>
       <w:sdt>
@@ -1682,9 +1527,6 @@
             <w:fldChar w:fldCharType="begin"/>
           </w:r>
           <w:r>
-            <w:rPr>
-              <w:lang w:val="en-GB"/>
-            </w:rPr>
             <w:instrText xml:space="preserve"> CITATION Car \l 1045 </w:instrText>
           </w:r>
           <w:r>
@@ -1693,7 +1535,6 @@
           <w:r>
             <w:rPr>
               <w:noProof/>
-              <w:lang w:val="en-GB"/>
             </w:rPr>
             <w:t xml:space="preserve"> [1]</w:t>
           </w:r>
@@ -1704,15 +1545,7 @@
       </w:sdt>
     </w:p>
     <w:p>
-      <w:pPr>
-        <w:rPr>
-          <w:lang w:val="en-GB"/>
-        </w:rPr>
-      </w:pPr>
-      <w:r>
-        <w:rPr>
-          <w:lang w:val="en-GB"/>
-        </w:rPr>
+      <w:r>
         <w:t>Ref2</w:t>
       </w:r>
       <w:sdt>
@@ -1726,9 +1559,6 @@
             <w:fldChar w:fldCharType="begin"/>
           </w:r>
           <w:r>
-            <w:rPr>
-              <w:lang w:val="en-GB"/>
-            </w:rPr>
             <w:instrText xml:space="preserve"> CITATION Eck98 \l 1045 </w:instrText>
           </w:r>
           <w:r>
@@ -1737,7 +1567,6 @@
           <w:r>
             <w:rPr>
               <w:noProof/>
-              <w:lang w:val="en-GB"/>
             </w:rPr>
             <w:t xml:space="preserve"> [2]</w:t>
           </w:r>
@@ -1748,15 +1577,7 @@
       </w:sdt>
     </w:p>
     <w:p>
-      <w:pPr>
-        <w:rPr>
-          <w:lang w:val="en-GB"/>
-        </w:rPr>
-      </w:pPr>
-      <w:r>
-        <w:rPr>
-          <w:lang w:val="en-GB"/>
-        </w:rPr>
+      <w:r>
         <w:t>Ref3</w:t>
       </w:r>
       <w:sdt>
@@ -1770,9 +1591,6 @@
             <w:fldChar w:fldCharType="begin"/>
           </w:r>
           <w:r>
-            <w:rPr>
-              <w:lang w:val="en-GB"/>
-            </w:rPr>
             <w:instrText xml:space="preserve"> CITATION Dia11 \l 1045 </w:instrText>
           </w:r>
           <w:r>
@@ -1781,7 +1599,6 @@
           <w:r>
             <w:rPr>
               <w:noProof/>
-              <w:lang w:val="en-GB"/>
             </w:rPr>
             <w:t xml:space="preserve"> [3]</w:t>
           </w:r>
@@ -1798,9 +1615,6 @@
         </w:rPr>
       </w:pPr>
       <w:r>
-        <w:rPr>
-          <w:lang w:val="en-GB"/>
-        </w:rPr>
         <w:t>Ref4</w:t>
       </w:r>
       <w:sdt>
@@ -1814,9 +1628,6 @@
             <w:fldChar w:fldCharType="begin"/>
           </w:r>
           <w:r>
-            <w:rPr>
-              <w:lang w:val="en-GB"/>
-            </w:rPr>
             <w:instrText xml:space="preserve"> CITATION Eck \l 1045 </w:instrText>
           </w:r>
           <w:r>
@@ -1825,9 +1636,15 @@
           <w:r>
             <w:rPr>
               <w:noProof/>
+            </w:rPr>
+            <w:t xml:space="preserve"> </w:t>
+          </w:r>
+          <w:r>
+            <w:rPr>
+              <w:noProof/>
               <w:lang w:val="en-GB"/>
             </w:rPr>
-            <w:t xml:space="preserve"> [4]</w:t>
+            <w:t>[4]</w:t>
           </w:r>
           <w:r>
             <w:fldChar w:fldCharType="end"/>
@@ -1933,98 +1750,50 @@
         </w:rPr>
       </w:pPr>
       <w:r>
-        <w:rPr>
-          <w:lang w:val="en-GB"/>
-        </w:rPr>
         <w:br w:type="page"/>
       </w:r>
-    </w:p>
-    <w:p>
-      <w:pPr>
-        <w:rPr>
-          <w:lang w:val="en-GB"/>
-        </w:rPr>
-      </w:pPr>
     </w:p>
     <w:p>
       <w:pPr>
         <w:pStyle w:val="Nagwek1"/>
       </w:pPr>
-      <w:bookmarkStart w:id="1" w:name="_Toc467324723"/>
-      <w:r>
-        <w:t>Optymalizacja wielokryterialna</w:t>
+      <w:bookmarkStart w:id="1" w:name="_Toc472202246"/>
+      <w:r>
+        <w:lastRenderedPageBreak/>
+        <w:t>Biblioteka ParadisEO</w:t>
       </w:r>
       <w:bookmarkEnd w:id="1"/>
     </w:p>
     <w:p>
       <w:r>
-        <w:br w:type="page"/>
+        <w:t xml:space="preserve">Biblioteka paradiseo jest zbiorem narzędzi metaheurystycznych. Została ona napisana w </w:t>
+      </w:r>
+      <w:r>
+        <w:t>zgodności z ANSI C++. Autorem biblioteki jest organizacja INRIA.</w:t>
+      </w:r>
+    </w:p>
+    <w:p>
+      <w:r>
+        <w:t>W bibliotece tej znajdują się implementacje algorytmów ewolucyjnych oraz optymalizacji jednokryterialnej (EvolvingObjects) i wielokryterialnej (MultiObjectiveEvolvingObjects).</w:t>
+      </w:r>
+    </w:p>
+    <w:p>
+      <w:r>
+        <w:t xml:space="preserve"> </w:t>
+      </w:r>
+      <w:r>
+        <w:t xml:space="preserve"> </w:t>
       </w:r>
     </w:p>
     <w:p>
       <w:pPr>
         <w:pStyle w:val="Nagwek1"/>
       </w:pPr>
-      <w:bookmarkStart w:id="2" w:name="_Toc467324724"/>
-      <w:r>
-        <w:lastRenderedPageBreak/>
-        <w:t>Algorytmy ewolucjne</w:t>
+      <w:bookmarkStart w:id="2" w:name="_Toc472202247"/>
+      <w:r>
+        <w:t>Program</w:t>
       </w:r>
       <w:bookmarkEnd w:id="2"/>
-    </w:p>
-    <w:p/>
-    <w:p>
-      <w:r>
-        <w:br w:type="page"/>
-      </w:r>
-    </w:p>
-    <w:p>
-      <w:pPr>
-        <w:pStyle w:val="Nagwek1"/>
-      </w:pPr>
-      <w:bookmarkStart w:id="3" w:name="_Toc467324725"/>
-      <w:r>
-        <w:lastRenderedPageBreak/>
-        <w:t>Biblioteka ParadisEO</w:t>
-      </w:r>
-      <w:bookmarkEnd w:id="3"/>
-    </w:p>
-    <w:p>
-      <w:r>
-        <w:t>Biblioteka paradiseo jest zbiorem narzędzi meta</w:t>
-      </w:r>
-      <w:r>
-        <w:t>heurysty</w:t>
-      </w:r>
-      <w:r>
-        <w:t xml:space="preserve">cznych. Została ona napisana w </w:t>
-      </w:r>
-      <w:r>
-        <w:t>zgodności z ANSI C++. Autorem biblioteki jest organizacja INRIA.</w:t>
-      </w:r>
-    </w:p>
-    <w:p>
-      <w:r>
-        <w:t>W bibliotece tej znajdują się implementacje algorytmów ewolucyjnych oraz optymalizacji jednokryterialnej (EvolvingObjects) i wielokryterialnej (MultiObjectiveEvolvingObjects).</w:t>
-      </w:r>
-    </w:p>
-    <w:p>
-      <w:r>
-        <w:t xml:space="preserve"> </w:t>
-      </w:r>
-      <w:r>
-        <w:t xml:space="preserve"> </w:t>
-      </w:r>
-    </w:p>
-    <w:p>
-      <w:pPr>
-        <w:pStyle w:val="Nagwek1"/>
-      </w:pPr>
-      <w:bookmarkStart w:id="4" w:name="_Toc467324726"/>
-      <w:r>
-        <w:t>Program</w:t>
-      </w:r>
-      <w:bookmarkEnd w:id="4"/>
       <w:r>
         <w:t xml:space="preserve"> </w:t>
       </w:r>
@@ -2034,11 +1803,11 @@
       <w:pPr>
         <w:pStyle w:val="Nagwek2"/>
       </w:pPr>
-      <w:bookmarkStart w:id="5" w:name="_Toc467324727"/>
+      <w:bookmarkStart w:id="3" w:name="_Toc472202248"/>
       <w:r>
         <w:t>Wymagania</w:t>
       </w:r>
-      <w:bookmarkEnd w:id="5"/>
+      <w:bookmarkEnd w:id="3"/>
     </w:p>
     <w:p/>
     <w:p>
@@ -2073,11 +1842,11 @@
       <w:pPr>
         <w:pStyle w:val="Nagwek2"/>
       </w:pPr>
-      <w:bookmarkStart w:id="6" w:name="_Toc467324728"/>
+      <w:bookmarkStart w:id="4" w:name="_Toc472202249"/>
       <w:r>
         <w:t>Architektura</w:t>
       </w:r>
-      <w:bookmarkEnd w:id="6"/>
+      <w:bookmarkEnd w:id="4"/>
     </w:p>
     <w:p/>
     <w:p>
@@ -2117,11 +1886,11 @@
       <w:pPr>
         <w:pStyle w:val="Nagwek2"/>
       </w:pPr>
-      <w:bookmarkStart w:id="7" w:name="_Toc467324729"/>
+      <w:bookmarkStart w:id="5" w:name="_Toc472202250"/>
       <w:r>
         <w:t>Interfejs użytkownika</w:t>
       </w:r>
-      <w:bookmarkEnd w:id="7"/>
+      <w:bookmarkEnd w:id="5"/>
     </w:p>
     <w:p>
       <w:r>
@@ -2135,11 +1904,11 @@
       <w:pPr>
         <w:pStyle w:val="Nagwek2"/>
       </w:pPr>
-      <w:bookmarkStart w:id="8" w:name="_Toc467324730"/>
+      <w:bookmarkStart w:id="6" w:name="_Toc472202251"/>
       <w:r>
         <w:t>Kod źródłowy</w:t>
       </w:r>
-      <w:bookmarkEnd w:id="8"/>
+      <w:bookmarkEnd w:id="6"/>
     </w:p>
     <w:p>
       <w:r>
@@ -2552,7 +2321,6 @@
     <w:p/>
     <w:p/>
     <w:p>
-      <w:bookmarkStart w:id="9" w:name="_GoBack"/>
       <w:r>
         <w:rPr>
           <w:noProof/>
@@ -2600,7 +2368,6 @@
           </wp:inline>
         </w:drawing>
       </w:r>
-      <w:bookmarkEnd w:id="9"/>
     </w:p>
     <w:p/>
     <w:p/>
@@ -2806,16 +2573,332 @@
       </w:r>
     </w:p>
     <w:p/>
+    <w:p/>
     <w:p>
       <w:pPr>
         <w:pStyle w:val="Nagwek1"/>
       </w:pPr>
-      <w:bookmarkStart w:id="10" w:name="_Toc467324731"/>
       <w:r>
         <w:lastRenderedPageBreak/>
+        <w:t>Środowisko testowe</w:t>
+      </w:r>
+    </w:p>
+    <w:p>
+      <w:r>
+        <w:t xml:space="preserve">Testy zostały przeprowadzone </w:t>
+      </w:r>
+      <w:r>
+        <w:t>na jednostce obliczeniowej o następujących parametrach :</w:t>
+      </w:r>
+    </w:p>
+    <w:p>
+      <w:r>
+        <w:t>Procesor : i7 1.5Ghz</w:t>
+      </w:r>
+    </w:p>
+    <w:p>
+      <w:r>
+        <w:t>System operacyjny : MS Windows 10</w:t>
+      </w:r>
+    </w:p>
+    <w:p/>
+    <w:p>
+      <w:pPr>
+        <w:pStyle w:val="Nagwek1"/>
+      </w:pPr>
+      <w:bookmarkStart w:id="7" w:name="_GoBack"/>
+      <w:r>
+        <w:t>Wyniki</w:t>
+      </w:r>
+    </w:p>
+    <w:bookmarkEnd w:id="7"/>
+    <w:p/>
+    <w:p/>
+    <w:tbl>
+      <w:tblPr>
+        <w:tblStyle w:val="Tabela-Siatka"/>
+        <w:tblW w:w="0" w:type="auto"/>
+        <w:tblLook w:val="04A0" w:firstRow="1" w:lastRow="0" w:firstColumn="1" w:lastColumn="0" w:noHBand="0" w:noVBand="1"/>
+      </w:tblPr>
+      <w:tblGrid>
+        <w:gridCol w:w="1509"/>
+        <w:gridCol w:w="1509"/>
+        <w:gridCol w:w="1509"/>
+        <w:gridCol w:w="1509"/>
+        <w:gridCol w:w="1510"/>
+        <w:gridCol w:w="1510"/>
+      </w:tblGrid>
+      <w:tr>
+        <w:tc>
+          <w:tcPr>
+            <w:tcW w:w="1509" w:type="dxa"/>
+          </w:tcPr>
+          <w:p>
+            <w:r>
+              <w:t>Zbiór danych</w:t>
+            </w:r>
+            <w:r>
+              <w:t xml:space="preserve"> /Algorytm</w:t>
+            </w:r>
+          </w:p>
+        </w:tc>
+        <w:tc>
+          <w:tcPr>
+            <w:tcW w:w="1509" w:type="dxa"/>
+          </w:tcPr>
+          <w:p>
+            <w:r>
+              <w:t>MOGA</w:t>
+            </w:r>
+          </w:p>
+        </w:tc>
+        <w:tc>
+          <w:tcPr>
+            <w:tcW w:w="1509" w:type="dxa"/>
+          </w:tcPr>
+          <w:p>
+            <w:r>
+              <w:t>NSGA</w:t>
+            </w:r>
+          </w:p>
+        </w:tc>
+        <w:tc>
+          <w:tcPr>
+            <w:tcW w:w="1509" w:type="dxa"/>
+          </w:tcPr>
+          <w:p>
+            <w:r>
+              <w:t>IBEA</w:t>
+            </w:r>
+          </w:p>
+        </w:tc>
+        <w:tc>
+          <w:tcPr>
+            <w:tcW w:w="1510" w:type="dxa"/>
+          </w:tcPr>
+          <w:p>
+            <w:r>
+              <w:t>SPEA</w:t>
+            </w:r>
+          </w:p>
+        </w:tc>
+        <w:tc>
+          <w:tcPr>
+            <w:tcW w:w="1510" w:type="dxa"/>
+          </w:tcPr>
+          <w:p>
+            <w:r>
+              <w:t>SPEA-II</w:t>
+            </w:r>
+          </w:p>
+        </w:tc>
+      </w:tr>
+      <w:tr>
+        <w:tc>
+          <w:tcPr>
+            <w:tcW w:w="1509" w:type="dxa"/>
+          </w:tcPr>
+          <w:p>
+            <w:r>
+              <w:t>ELI105</w:t>
+            </w:r>
+          </w:p>
+        </w:tc>
+        <w:tc>
+          <w:tcPr>
+            <w:tcW w:w="1509" w:type="dxa"/>
+          </w:tcPr>
+          <w:p/>
+        </w:tc>
+        <w:tc>
+          <w:tcPr>
+            <w:tcW w:w="1509" w:type="dxa"/>
+          </w:tcPr>
+          <w:p/>
+        </w:tc>
+        <w:tc>
+          <w:tcPr>
+            <w:tcW w:w="1509" w:type="dxa"/>
+          </w:tcPr>
+          <w:p/>
+        </w:tc>
+        <w:tc>
+          <w:tcPr>
+            <w:tcW w:w="1510" w:type="dxa"/>
+          </w:tcPr>
+          <w:p/>
+        </w:tc>
+        <w:tc>
+          <w:tcPr>
+            <w:tcW w:w="1510" w:type="dxa"/>
+          </w:tcPr>
+          <w:p/>
+        </w:tc>
+      </w:tr>
+      <w:tr>
+        <w:tc>
+          <w:tcPr>
+            <w:tcW w:w="1509" w:type="dxa"/>
+          </w:tcPr>
+          <w:p/>
+        </w:tc>
+        <w:tc>
+          <w:tcPr>
+            <w:tcW w:w="1509" w:type="dxa"/>
+          </w:tcPr>
+          <w:p/>
+        </w:tc>
+        <w:tc>
+          <w:tcPr>
+            <w:tcW w:w="1509" w:type="dxa"/>
+          </w:tcPr>
+          <w:p/>
+        </w:tc>
+        <w:tc>
+          <w:tcPr>
+            <w:tcW w:w="1509" w:type="dxa"/>
+          </w:tcPr>
+          <w:p/>
+        </w:tc>
+        <w:tc>
+          <w:tcPr>
+            <w:tcW w:w="1510" w:type="dxa"/>
+          </w:tcPr>
+          <w:p/>
+        </w:tc>
+        <w:tc>
+          <w:tcPr>
+            <w:tcW w:w="1510" w:type="dxa"/>
+          </w:tcPr>
+          <w:p/>
+        </w:tc>
+      </w:tr>
+      <w:tr>
+        <w:tc>
+          <w:tcPr>
+            <w:tcW w:w="1509" w:type="dxa"/>
+          </w:tcPr>
+          <w:p/>
+        </w:tc>
+        <w:tc>
+          <w:tcPr>
+            <w:tcW w:w="1509" w:type="dxa"/>
+          </w:tcPr>
+          <w:p/>
+        </w:tc>
+        <w:tc>
+          <w:tcPr>
+            <w:tcW w:w="1509" w:type="dxa"/>
+          </w:tcPr>
+          <w:p/>
+        </w:tc>
+        <w:tc>
+          <w:tcPr>
+            <w:tcW w:w="1509" w:type="dxa"/>
+          </w:tcPr>
+          <w:p/>
+        </w:tc>
+        <w:tc>
+          <w:tcPr>
+            <w:tcW w:w="1510" w:type="dxa"/>
+          </w:tcPr>
+          <w:p/>
+        </w:tc>
+        <w:tc>
+          <w:tcPr>
+            <w:tcW w:w="1510" w:type="dxa"/>
+          </w:tcPr>
+          <w:p/>
+        </w:tc>
+      </w:tr>
+      <w:tr>
+        <w:tc>
+          <w:tcPr>
+            <w:tcW w:w="1509" w:type="dxa"/>
+          </w:tcPr>
+          <w:p/>
+        </w:tc>
+        <w:tc>
+          <w:tcPr>
+            <w:tcW w:w="1509" w:type="dxa"/>
+          </w:tcPr>
+          <w:p/>
+        </w:tc>
+        <w:tc>
+          <w:tcPr>
+            <w:tcW w:w="1509" w:type="dxa"/>
+          </w:tcPr>
+          <w:p/>
+        </w:tc>
+        <w:tc>
+          <w:tcPr>
+            <w:tcW w:w="1509" w:type="dxa"/>
+          </w:tcPr>
+          <w:p/>
+        </w:tc>
+        <w:tc>
+          <w:tcPr>
+            <w:tcW w:w="1510" w:type="dxa"/>
+          </w:tcPr>
+          <w:p/>
+        </w:tc>
+        <w:tc>
+          <w:tcPr>
+            <w:tcW w:w="1510" w:type="dxa"/>
+          </w:tcPr>
+          <w:p/>
+        </w:tc>
+      </w:tr>
+      <w:tr>
+        <w:tc>
+          <w:tcPr>
+            <w:tcW w:w="1509" w:type="dxa"/>
+          </w:tcPr>
+          <w:p/>
+        </w:tc>
+        <w:tc>
+          <w:tcPr>
+            <w:tcW w:w="1509" w:type="dxa"/>
+          </w:tcPr>
+          <w:p/>
+        </w:tc>
+        <w:tc>
+          <w:tcPr>
+            <w:tcW w:w="1509" w:type="dxa"/>
+          </w:tcPr>
+          <w:p/>
+        </w:tc>
+        <w:tc>
+          <w:tcPr>
+            <w:tcW w:w="1509" w:type="dxa"/>
+          </w:tcPr>
+          <w:p/>
+        </w:tc>
+        <w:tc>
+          <w:tcPr>
+            <w:tcW w:w="1510" w:type="dxa"/>
+          </w:tcPr>
+          <w:p/>
+        </w:tc>
+        <w:tc>
+          <w:tcPr>
+            <w:tcW w:w="1510" w:type="dxa"/>
+          </w:tcPr>
+          <w:p/>
+        </w:tc>
+      </w:tr>
+    </w:tbl>
+    <w:p/>
+    <w:p/>
+    <w:p>
+      <w:pPr>
+        <w:pStyle w:val="Nagwek1"/>
+      </w:pPr>
+      <w:bookmarkStart w:id="8" w:name="_Toc472202252"/>
+      <w:r>
         <w:t>referencje</w:t>
       </w:r>
-      <w:bookmarkEnd w:id="10"/>
+      <w:bookmarkEnd w:id="8"/>
     </w:p>
     <w:p/>
     <w:sectPr>
@@ -4167,6 +4250,25 @@
       <w:szCs w:val="24"/>
     </w:rPr>
   </w:style>
+  <w:style w:type="table" w:styleId="Tabela-Siatka">
+    <w:name w:val="Table Grid"/>
+    <w:basedOn w:val="Standardowy"/>
+    <w:uiPriority w:val="39"/>
+    <w:rsid w:val="00CB61C3"/>
+    <w:pPr>
+      <w:spacing w:before="0" w:after="0" w:line="240" w:lineRule="auto"/>
+    </w:pPr>
+    <w:tblPr>
+      <w:tblBorders>
+        <w:top w:val="single" w:sz="4" w:space="0" w:color="auto"/>
+        <w:left w:val="single" w:sz="4" w:space="0" w:color="auto"/>
+        <w:bottom w:val="single" w:sz="4" w:space="0" w:color="auto"/>
+        <w:right w:val="single" w:sz="4" w:space="0" w:color="auto"/>
+        <w:insideH w:val="single" w:sz="4" w:space="0" w:color="auto"/>
+        <w:insideV w:val="single" w:sz="4" w:space="0" w:color="auto"/>
+      </w:tblBorders>
+    </w:tblPr>
+  </w:style>
 </w:styles>
 </file>
 
@@ -4546,7 +4648,7 @@
 </file>
 
 <file path=customXml/itemProps2.xml><?xml version="1.0" encoding="utf-8"?>
-<ds:datastoreItem xmlns:ds="http://schemas.openxmlformats.org/officeDocument/2006/customXml" ds:itemID="{7EFCEC1E-F97F-44A8-952B-921B8B2A8075}">
+<ds:datastoreItem xmlns:ds="http://schemas.openxmlformats.org/officeDocument/2006/customXml" ds:itemID="{94E45057-83A2-42FD-9EFC-B94EB5949406}">
   <ds:schemaRefs>
     <ds:schemaRef ds:uri="http://schemas.openxmlformats.org/officeDocument/2006/bibliography"/>
   </ds:schemaRefs>

</xml_diff>

<commit_message>
create doc final output update add refs
</commit_message>
<xml_diff>
--- a/TspMooEvo.docx
+++ b/TspMooEvo.docx
@@ -33,7 +33,6 @@
           <w:docPartUnique/>
         </w:docPartObj>
       </w:sdtPr>
-      <w:sdtEndPr/>
       <w:sdtContent>
         <w:p/>
         <w:sdt>
@@ -51,7 +50,6 @@
             <w:dataBinding w:prefixMappings="xmlns:ns0='http://purl.org/dc/elements/1.1/' xmlns:ns1='http://schemas.openxmlformats.org/package/2006/metadata/core-properties' " w:xpath="/ns1:coreProperties[1]/ns0:subject[1]" w:storeItemID="{6C3C8BC8-F283-45AE-878A-BAB7291924A1}"/>
             <w:text/>
           </w:sdtPr>
-          <w:sdtEndPr/>
           <w:sdtContent>
             <w:p>
               <w:pPr>
@@ -85,15 +83,15 @@
             <mc:AlternateContent>
               <mc:Choice Requires="wps">
                 <w:drawing>
-                  <wp:anchor distT="0" distB="0" distL="114300" distR="114300" simplePos="0" relativeHeight="251661312" behindDoc="0" locked="0" layoutInCell="1" allowOverlap="1" wp14:anchorId="34C590B1" wp14:editId="26674D66">
+                  <wp:anchor distT="0" distB="0" distL="114300" distR="114300" simplePos="0" relativeHeight="251661312" behindDoc="0" locked="0" layoutInCell="1" allowOverlap="1" wp14:anchorId="34C590B1" wp14:editId="025BF841">
                     <wp:simplePos x="0" y="0"/>
                     <wp:positionH relativeFrom="page">
-                      <wp:posOffset>457200</wp:posOffset>
+                      <wp:posOffset>428625</wp:posOffset>
                     </wp:positionH>
                     <wp:positionV relativeFrom="page">
-                      <wp:posOffset>8448675</wp:posOffset>
+                      <wp:posOffset>7820025</wp:posOffset>
                     </wp:positionV>
-                    <wp:extent cx="6643370" cy="1828800"/>
+                    <wp:extent cx="6671945" cy="2457450"/>
                     <wp:effectExtent l="0" t="0" r="0" b="0"/>
                     <wp:wrapSquare wrapText="bothSides"/>
                     <wp:docPr id="129" name="Pole tekstowe 129"/>
@@ -105,7 +103,7 @@
                           <wps:spPr>
                             <a:xfrm>
                               <a:off x="0" y="0"/>
-                              <a:ext cx="6643370" cy="1828800"/>
+                              <a:ext cx="6671945" cy="2457450"/>
                             </a:xfrm>
                             <a:prstGeom prst="rect">
                               <a:avLst/>
@@ -132,44 +130,27 @@
                           </wps:style>
                           <wps:txbx>
                             <w:txbxContent>
-                              <w:sdt>
-                                <w:sdtPr>
+                              <w:p>
+                                <w:pPr>
+                                  <w:pStyle w:val="Bezodstpw"/>
+                                  <w:spacing w:before="40" w:after="40"/>
                                   <w:rPr>
                                     <w:caps/>
                                     <w:color w:val="E87D37" w:themeColor="accent5"/>
                                     <w:sz w:val="24"/>
                                     <w:szCs w:val="24"/>
                                   </w:rPr>
-                                  <w:alias w:val="Autor"/>
-                                  <w:tag w:val=""/>
-                                  <w:id w:val="427783761"/>
-                                  <w:dataBinding w:prefixMappings="xmlns:ns0='http://purl.org/dc/elements/1.1/' xmlns:ns1='http://schemas.openxmlformats.org/package/2006/metadata/core-properties' " w:xpath="/ns1:coreProperties[1]/ns0:creator[1]" w:storeItemID="{6C3C8BC8-F283-45AE-878A-BAB7291924A1}"/>
-                                  <w:text/>
-                                </w:sdtPr>
-                                <w:sdtContent>
-                                  <w:p>
-                                    <w:pPr>
-                                      <w:pStyle w:val="Bezodstpw"/>
-                                      <w:spacing w:before="40" w:after="40"/>
-                                      <w:rPr>
-                                        <w:caps/>
-                                        <w:color w:val="E87D37" w:themeColor="accent5"/>
-                                        <w:sz w:val="24"/>
-                                        <w:szCs w:val="24"/>
-                                      </w:rPr>
-                                    </w:pPr>
-                                    <w:r>
-                                      <w:rPr>
-                                        <w:caps/>
-                                        <w:color w:val="E87D37" w:themeColor="accent5"/>
-                                        <w:sz w:val="24"/>
-                                        <w:szCs w:val="24"/>
-                                      </w:rPr>
-                                      <w:t>Dominik Guz</w:t>
-                                    </w:r>
-                                  </w:p>
-                                </w:sdtContent>
-                              </w:sdt>
+                                </w:pPr>
+                                <w:r>
+                                  <w:rPr>
+                                    <w:caps/>
+                                    <w:color w:val="E87D37" w:themeColor="accent5"/>
+                                    <w:sz w:val="24"/>
+                                    <w:szCs w:val="24"/>
+                                  </w:rPr>
+                                  <w:t>Dominik Guz , Włodzimierz Kesler, Dominik Kawczak , Damian KRYSTA</w:t>
+                                </w:r>
+                              </w:p>
                             </w:txbxContent>
                           </wps:txbx>
                           <wps:bodyPr rot="0" spcFirstLastPara="0" vertOverflow="overflow" horzOverflow="overflow" vert="horz" wrap="square" lIns="914400" tIns="0" rIns="1097280" bIns="0" numCol="1" spcCol="0" rtlCol="0" fromWordArt="0" anchor="t" anchorCtr="0" forceAA="0" compatLnSpc="1">
@@ -182,7 +163,7 @@
                       </a:graphicData>
                     </a:graphic>
                     <wp14:sizeRelH relativeFrom="margin">
-                      <wp14:pctWidth>115400</wp14:pctWidth>
+                      <wp14:pctWidth>0</wp14:pctWidth>
                     </wp14:sizeRelH>
                     <wp14:sizeRelV relativeFrom="margin">
                       <wp14:pctHeight>0</wp14:pctHeight>
@@ -196,47 +177,30 @@
                     <v:stroke joinstyle="miter"/>
                     <v:path gradientshapeok="t" o:connecttype="rect"/>
                   </v:shapetype>
-                  <v:shape id="Pole tekstowe 129" o:spid="_x0000_s1026" type="#_x0000_t202" style="position:absolute;margin-left:36pt;margin-top:665.25pt;width:523.1pt;height:2in;z-index:251661312;visibility:visible;mso-wrap-style:square;mso-width-percent:1154;mso-height-percent:0;mso-wrap-distance-left:9pt;mso-wrap-distance-top:0;mso-wrap-distance-right:9pt;mso-wrap-distance-bottom:0;mso-position-horizontal:absolute;mso-position-horizontal-relative:page;mso-position-vertical:absolute;mso-position-vertical-relative:page;mso-width-percent:1154;mso-height-percent:0;mso-width-relative:margin;mso-height-relative:margin;v-text-anchor:top" o:gfxdata="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" filled="f" stroked="f" strokeweight=".5pt">
+                  <v:shape id="Pole tekstowe 129" o:spid="_x0000_s1026" type="#_x0000_t202" style="position:absolute;margin-left:33.75pt;margin-top:615.75pt;width:525.35pt;height:193.5pt;z-index:251661312;visibility:visible;mso-wrap-style:square;mso-width-percent:0;mso-height-percent:0;mso-wrap-distance-left:9pt;mso-wrap-distance-top:0;mso-wrap-distance-right:9pt;mso-wrap-distance-bottom:0;mso-position-horizontal:absolute;mso-position-horizontal-relative:page;mso-position-vertical:absolute;mso-position-vertical-relative:page;mso-width-percent:0;mso-height-percent:0;mso-width-relative:margin;mso-height-relative:margin;v-text-anchor:top" o:gfxdata="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" filled="f" stroked="f" strokeweight=".5pt">
                     <v:textbox inset="1in,0,86.4pt,0">
                       <w:txbxContent>
-                        <w:sdt>
-                          <w:sdtPr>
+                        <w:p>
+                          <w:pPr>
+                            <w:pStyle w:val="Bezodstpw"/>
+                            <w:spacing w:before="40" w:after="40"/>
                             <w:rPr>
                               <w:caps/>
                               <w:color w:val="E87D37" w:themeColor="accent5"/>
                               <w:sz w:val="24"/>
                               <w:szCs w:val="24"/>
                             </w:rPr>
-                            <w:alias w:val="Autor"/>
-                            <w:tag w:val=""/>
-                            <w:id w:val="427783761"/>
-                            <w:dataBinding w:prefixMappings="xmlns:ns0='http://purl.org/dc/elements/1.1/' xmlns:ns1='http://schemas.openxmlformats.org/package/2006/metadata/core-properties' " w:xpath="/ns1:coreProperties[1]/ns0:creator[1]" w:storeItemID="{6C3C8BC8-F283-45AE-878A-BAB7291924A1}"/>
-                            <w:text/>
-                          </w:sdtPr>
-                          <w:sdtContent>
-                            <w:p>
-                              <w:pPr>
-                                <w:pStyle w:val="Bezodstpw"/>
-                                <w:spacing w:before="40" w:after="40"/>
-                                <w:rPr>
-                                  <w:caps/>
-                                  <w:color w:val="E87D37" w:themeColor="accent5"/>
-                                  <w:sz w:val="24"/>
-                                  <w:szCs w:val="24"/>
-                                </w:rPr>
-                              </w:pPr>
-                              <w:r>
-                                <w:rPr>
-                                  <w:caps/>
-                                  <w:color w:val="E87D37" w:themeColor="accent5"/>
-                                  <w:sz w:val="24"/>
-                                  <w:szCs w:val="24"/>
-                                </w:rPr>
-                                <w:t>Dominik Guz</w:t>
-                              </w:r>
-                            </w:p>
-                          </w:sdtContent>
-                        </w:sdt>
+                          </w:pPr>
+                          <w:r>
+                            <w:rPr>
+                              <w:caps/>
+                              <w:color w:val="E87D37" w:themeColor="accent5"/>
+                              <w:sz w:val="24"/>
+                              <w:szCs w:val="24"/>
+                            </w:rPr>
+                            <w:t>Dominik Guz , Włodzimierz Kesler, Dominik Kawczak , Damian KRYSTA</w:t>
+                          </w:r>
+                        </w:p>
                       </w:txbxContent>
                     </v:textbox>
                     <w10:wrap type="square" anchorx="page" anchory="page"/>
@@ -428,7 +392,6 @@
                                       <w:dataBinding w:prefixMappings="xmlns:ns0='http://purl.org/dc/elements/1.1/' xmlns:ns1='http://schemas.openxmlformats.org/package/2006/metadata/core-properties' " w:xpath="/ns1:coreProperties[1]/ns0:title[1]" w:storeItemID="{6C3C8BC8-F283-45AE-878A-BAB7291924A1}"/>
                                       <w:text/>
                                     </w:sdtPr>
-                                    <w:sdtEndPr/>
                                     <w:sdtContent>
                                       <w:r>
                                         <w:rPr>
@@ -597,7 +560,6 @@
                                 <w:dataBinding w:prefixMappings="xmlns:ns0='http://purl.org/dc/elements/1.1/' xmlns:ns1='http://schemas.openxmlformats.org/package/2006/metadata/core-properties' " w:xpath="/ns1:coreProperties[1]/ns0:title[1]" w:storeItemID="{6C3C8BC8-F283-45AE-878A-BAB7291924A1}"/>
                                 <w:text/>
                               </w:sdtPr>
-                              <w:sdtEndPr/>
                               <w:sdtContent>
                                 <w:r>
                                   <w:rPr>
@@ -709,7 +671,6 @@
                                     <w:calendar w:val="gregorian"/>
                                   </w:date>
                                 </w:sdtPr>
-                                <w:sdtEndPr/>
                                 <w:sdtContent>
                                   <w:p>
                                     <w:pPr>
@@ -778,7 +739,6 @@
                               <w:calendar w:val="gregorian"/>
                             </w:date>
                           </w:sdtPr>
-                          <w:sdtEndPr/>
                           <w:sdtContent>
                             <w:p>
                               <w:pPr>
@@ -912,20 +872,16 @@
                 <w:noProof/>
                 <w:webHidden/>
               </w:rPr>
-            </w:r>
-            <w:r>
-              <w:rPr>
-                <w:noProof/>
-                <w:webHidden/>
-              </w:rPr>
               <w:fldChar w:fldCharType="separate"/>
             </w:r>
             <w:r>
               <w:rPr>
-                <w:noProof/>
-                <w:webHidden/>
-              </w:rPr>
-              <w:t>3</w:t>
+                <w:b w:val="0"/>
+                <w:bCs w:val="0"/>
+                <w:noProof/>
+                <w:webHidden/>
+              </w:rPr>
+              <w:t>Błąd! Nie zdefiniowano zakładki.</w:t>
             </w:r>
             <w:r>
               <w:rPr>
@@ -1056,20 +1012,16 @@
                 <w:noProof/>
                 <w:webHidden/>
               </w:rPr>
-            </w:r>
-            <w:r>
-              <w:rPr>
-                <w:noProof/>
-                <w:webHidden/>
-              </w:rPr>
               <w:fldChar w:fldCharType="separate"/>
             </w:r>
             <w:r>
               <w:rPr>
-                <w:noProof/>
-                <w:webHidden/>
-              </w:rPr>
-              <w:t>4</w:t>
+                <w:b w:val="0"/>
+                <w:bCs w:val="0"/>
+                <w:noProof/>
+                <w:webHidden/>
+              </w:rPr>
+              <w:t>Błąd! Nie zdefiniowano zakładki.</w:t>
             </w:r>
             <w:r>
               <w:rPr>
@@ -1279,7 +1231,7 @@
                 <w:noProof/>
                 <w:webHidden/>
               </w:rPr>
-              <w:t>6</w:t>
+              <w:t>5</w:t>
             </w:r>
             <w:r>
               <w:rPr>
@@ -1349,7 +1301,7 @@
                 <w:noProof/>
                 <w:webHidden/>
               </w:rPr>
-              <w:t>6</w:t>
+              <w:t>5</w:t>
             </w:r>
             <w:r>
               <w:rPr>
@@ -1467,35 +1419,36 @@
           <w:lang w:val="en-GB"/>
         </w:rPr>
       </w:pPr>
-      <w:bookmarkStart w:id="0" w:name="_Toc472202245"/>
       <w:r>
         <w:rPr>
           <w:lang w:val="en-GB"/>
         </w:rPr>
         <w:lastRenderedPageBreak/>
+        <w:t>Problem</w:t>
+      </w:r>
+    </w:p>
+    <w:p/>
+    <w:p>
+      <w:pPr>
+        <w:pStyle w:val="Nagwek2"/>
+      </w:pPr>
+      <w:r>
         <w:t>TSP</w:t>
       </w:r>
-      <w:bookmarkEnd w:id="0"/>
-      <w:r>
-        <w:rPr>
-          <w:lang w:val="en-GB"/>
-        </w:rPr>
+    </w:p>
+    <w:p>
+      <w:r>
+        <w:t>Problem komiw</w:t>
+      </w:r>
+      <w:r>
+        <w:t xml:space="preserve">ojażera ( ang. TSP ) jest rozwiązywalny poprzez znalezienie minimalnego cyklu Hamiltona w grafie. </w:t>
+      </w:r>
+      <w:r>
+        <w:t>W ujęciu wielokryterialnym ( ang. MOTSP – Multi objective travelling salesman problem )</w:t>
+      </w:r>
+      <w:r>
         <w:t xml:space="preserve"> </w:t>
       </w:r>
-    </w:p>
-    <w:p>
-      <w:r>
-        <w:t>Problem komiw</w:t>
-      </w:r>
-      <w:r>
-        <w:t xml:space="preserve">ojażera ( ang. TSP ) jest rozwiązywalny poprzez znalezienie minimalnego cyklu Hamiltona w grafie. </w:t>
-      </w:r>
-      <w:r>
-        <w:t>W ujęciu wielokryterialnym ( ang. MOTSP – Multi objective travelling salesman problem )</w:t>
-      </w:r>
-      <w:r>
-        <w:t xml:space="preserve"> </w:t>
-      </w:r>
       <w:r>
         <w:t>za dodatkowe kryterium oprócz dł</w:t>
       </w:r>
@@ -1505,130 +1458,19 @@
     </w:p>
     <w:p>
       <w:r>
-        <w:t>Problem ten jest NP. trudny, dlatego też zastosowanie algorytmów ewolucyjnych do jego rozwiązania jest optymalne w przypadku dużych zestawów danych których przetworzenie w czasie rzeczywistym jest niemożliwe.</w:t>
-      </w:r>
-      <w:r>
-        <w:t xml:space="preserve"> </w:t>
-      </w:r>
-    </w:p>
-    <w:p/>
-    <w:p>
-      <w:r>
-        <w:t>Ref1</w:t>
+        <w:t>Problem ten jest NP. trudny</w:t>
       </w:r>
       <w:sdt>
         <w:sdtPr>
-          <w:id w:val="-675113915"/>
+          <w:id w:val="-535810736"/>
           <w:citation/>
         </w:sdtPr>
-        <w:sdtEndPr/>
         <w:sdtContent>
           <w:r>
             <w:fldChar w:fldCharType="begin"/>
           </w:r>
           <w:r>
-            <w:instrText xml:space="preserve"> CITATION Car \l 1045 </w:instrText>
-          </w:r>
-          <w:r>
-            <w:fldChar w:fldCharType="separate"/>
-          </w:r>
-          <w:r>
-            <w:rPr>
-              <w:noProof/>
-            </w:rPr>
-            <w:t xml:space="preserve"> [1]</w:t>
-          </w:r>
-          <w:r>
-            <w:fldChar w:fldCharType="end"/>
-          </w:r>
-        </w:sdtContent>
-      </w:sdt>
-    </w:p>
-    <w:p>
-      <w:r>
-        <w:t>Ref2</w:t>
-      </w:r>
-      <w:sdt>
-        <w:sdtPr>
-          <w:id w:val="-570343168"/>
-          <w:citation/>
-        </w:sdtPr>
-        <w:sdtEndPr/>
-        <w:sdtContent>
-          <w:r>
-            <w:fldChar w:fldCharType="begin"/>
-          </w:r>
-          <w:r>
-            <w:instrText xml:space="preserve"> CITATION Eck98 \l 1045 </w:instrText>
-          </w:r>
-          <w:r>
-            <w:fldChar w:fldCharType="separate"/>
-          </w:r>
-          <w:r>
-            <w:rPr>
-              <w:noProof/>
-            </w:rPr>
-            <w:t xml:space="preserve"> [2]</w:t>
-          </w:r>
-          <w:r>
-            <w:fldChar w:fldCharType="end"/>
-          </w:r>
-        </w:sdtContent>
-      </w:sdt>
-    </w:p>
-    <w:p>
-      <w:r>
-        <w:t>Ref3</w:t>
-      </w:r>
-      <w:sdt>
-        <w:sdtPr>
-          <w:id w:val="605779699"/>
-          <w:citation/>
-        </w:sdtPr>
-        <w:sdtEndPr/>
-        <w:sdtContent>
-          <w:r>
-            <w:fldChar w:fldCharType="begin"/>
-          </w:r>
-          <w:r>
-            <w:instrText xml:space="preserve"> CITATION Dia11 \l 1045 </w:instrText>
-          </w:r>
-          <w:r>
-            <w:fldChar w:fldCharType="separate"/>
-          </w:r>
-          <w:r>
-            <w:rPr>
-              <w:noProof/>
-            </w:rPr>
-            <w:t xml:space="preserve"> [3]</w:t>
-          </w:r>
-          <w:r>
-            <w:fldChar w:fldCharType="end"/>
-          </w:r>
-        </w:sdtContent>
-      </w:sdt>
-    </w:p>
-    <w:p>
-      <w:pPr>
-        <w:rPr>
-          <w:lang w:val="en-GB"/>
-        </w:rPr>
-      </w:pPr>
-      <w:r>
-        <w:t>Ref4</w:t>
-      </w:r>
-      <w:sdt>
-        <w:sdtPr>
-          <w:id w:val="1401947715"/>
-          <w:citation/>
-        </w:sdtPr>
-        <w:sdtEndPr/>
-        <w:sdtContent>
-          <w:r>
-            <w:fldChar w:fldCharType="begin"/>
-          </w:r>
-          <w:r>
-            <w:instrText xml:space="preserve"> CITATION Eck \l 1045 </w:instrText>
+            <w:instrText xml:space="preserve"> CITATION Gas \l 1045 </w:instrText>
           </w:r>
           <w:r>
             <w:fldChar w:fldCharType="separate"/>
@@ -1642,7 +1484,174 @@
           <w:r>
             <w:rPr>
               <w:noProof/>
-              <w:lang w:val="en-GB"/>
+            </w:rPr>
+            <w:t>[1]</w:t>
+          </w:r>
+          <w:r>
+            <w:fldChar w:fldCharType="end"/>
+          </w:r>
+        </w:sdtContent>
+      </w:sdt>
+      <w:r>
+        <w:t>, dlatego też zastosowanie algorytmów ewolucyjnych do jego rozwiązania jest optymalne w przypadku dużych zestawów danych których przetworzenie w czasie rzeczywistym jest niemożliwe</w:t>
+      </w:r>
+      <w:sdt>
+        <w:sdtPr>
+          <w:id w:val="-857962808"/>
+          <w:citation/>
+        </w:sdtPr>
+        <w:sdtContent>
+          <w:r>
+            <w:fldChar w:fldCharType="begin"/>
+          </w:r>
+          <w:r>
+            <w:instrText xml:space="preserve"> CITATION And04 \l 1045 </w:instrText>
+          </w:r>
+          <w:r>
+            <w:fldChar w:fldCharType="separate"/>
+          </w:r>
+          <w:r>
+            <w:rPr>
+              <w:noProof/>
+            </w:rPr>
+            <w:t xml:space="preserve"> </w:t>
+          </w:r>
+          <w:r>
+            <w:rPr>
+              <w:noProof/>
+            </w:rPr>
+            <w:t>[2]</w:t>
+          </w:r>
+          <w:r>
+            <w:fldChar w:fldCharType="end"/>
+          </w:r>
+        </w:sdtContent>
+      </w:sdt>
+      <w:r>
+        <w:t>.</w:t>
+      </w:r>
+      <w:r>
+        <w:t xml:space="preserve"> </w:t>
+      </w:r>
+    </w:p>
+    <w:p>
+      <w:pPr>
+        <w:pStyle w:val="Nagwek2"/>
+      </w:pPr>
+      <w:r>
+        <w:t>Optymalizacja wielokryterialna</w:t>
+      </w:r>
+    </w:p>
+    <w:p>
+      <w:r>
+        <w:t>Ze względu na istnienie wielu kryteriów nie jest możliwe znalezienie jednego optymalnego rozwiązania ponieważ każde rozwiązanie faworyzuje jedno z kryteriów. Zbiór rozwiązań optymalnych nazywany Pareto frontem to rozwiązania które są niezdominowane.</w:t>
+      </w:r>
+    </w:p>
+    <w:p>
+      <w:r>
+        <w:t>Znanych jest wiele algorytmów o</w:t>
+      </w:r>
+      <w:r>
+        <w:t>ptymalizacji wielokryterialnej które mogą być z powodzeniem zastosowane z algorytmami ewolucyjnymi. Przykładami takich algorytmów są NSGA</w:t>
+      </w:r>
+      <w:sdt>
+        <w:sdtPr>
+          <w:id w:val="1340728445"/>
+          <w:citation/>
+        </w:sdtPr>
+        <w:sdtContent>
+          <w:r>
+            <w:fldChar w:fldCharType="begin"/>
+          </w:r>
+          <w:r>
+            <w:instrText xml:space="preserve"> CITATION Mar00 \l 1045 </w:instrText>
+          </w:r>
+          <w:r>
+            <w:fldChar w:fldCharType="separate"/>
+          </w:r>
+          <w:r>
+            <w:rPr>
+              <w:noProof/>
+            </w:rPr>
+            <w:t xml:space="preserve"> </w:t>
+          </w:r>
+          <w:r>
+            <w:rPr>
+              <w:noProof/>
+            </w:rPr>
+            <w:t>[3]</w:t>
+          </w:r>
+          <w:r>
+            <w:fldChar w:fldCharType="end"/>
+          </w:r>
+        </w:sdtContent>
+      </w:sdt>
+      <w:r>
+        <w:t>, IBEA, MOGĄ oraz SPEA.</w:t>
+      </w:r>
+    </w:p>
+    <w:p/>
+    <w:p/>
+    <w:p/>
+    <w:p/>
+    <w:p/>
+    <w:p/>
+    <w:p/>
+    <w:p/>
+    <w:p/>
+    <w:p>
+      <w:r>
+        <w:br w:type="page"/>
+      </w:r>
+    </w:p>
+    <w:p>
+      <w:pPr>
+        <w:pStyle w:val="Nagwek1"/>
+      </w:pPr>
+      <w:r>
+        <w:lastRenderedPageBreak/>
+        <w:t>Program</w:t>
+      </w:r>
+    </w:p>
+    <w:p/>
+    <w:p>
+      <w:pPr>
+        <w:pStyle w:val="Nagwek2"/>
+      </w:pPr>
+      <w:bookmarkStart w:id="0" w:name="_Toc472202246"/>
+      <w:r>
+        <w:t>Biblioteka ParadisEO</w:t>
+      </w:r>
+      <w:bookmarkEnd w:id="0"/>
+    </w:p>
+    <w:p>
+      <w:r>
+        <w:t>Biblioteka paradiseo</w:t>
+      </w:r>
+      <w:sdt>
+        <w:sdtPr>
+          <w:id w:val="-689995072"/>
+          <w:citation/>
+        </w:sdtPr>
+        <w:sdtContent>
+          <w:r>
+            <w:fldChar w:fldCharType="begin"/>
+          </w:r>
+          <w:r>
+            <w:instrText xml:space="preserve"> CITATION Jua10 \l 1045 </w:instrText>
+          </w:r>
+          <w:r>
+            <w:fldChar w:fldCharType="separate"/>
+          </w:r>
+          <w:r>
+            <w:rPr>
+              <w:noProof/>
+            </w:rPr>
+            <w:t xml:space="preserve"> </w:t>
+          </w:r>
+          <w:r>
+            <w:rPr>
+              <w:noProof/>
             </w:rPr>
             <w:t>[4]</w:t>
           </w:r>
@@ -1651,125 +1660,17 @@
           </w:r>
         </w:sdtContent>
       </w:sdt>
-    </w:p>
-    <w:p>
-      <w:pPr>
-        <w:rPr>
-          <w:lang w:val="en-GB"/>
-        </w:rPr>
-      </w:pPr>
-    </w:p>
-    <w:p>
-      <w:pPr>
-        <w:rPr>
-          <w:lang w:val="en-GB"/>
-        </w:rPr>
-      </w:pPr>
-    </w:p>
-    <w:p>
-      <w:pPr>
-        <w:rPr>
-          <w:lang w:val="en-GB"/>
-        </w:rPr>
-      </w:pPr>
-    </w:p>
-    <w:p>
-      <w:pPr>
-        <w:rPr>
-          <w:lang w:val="en-GB"/>
-        </w:rPr>
-      </w:pPr>
-    </w:p>
-    <w:p>
-      <w:pPr>
-        <w:rPr>
-          <w:lang w:val="en-GB"/>
-        </w:rPr>
-      </w:pPr>
-    </w:p>
-    <w:p>
-      <w:pPr>
-        <w:rPr>
-          <w:lang w:val="en-GB"/>
-        </w:rPr>
-      </w:pPr>
-    </w:p>
-    <w:p>
-      <w:pPr>
-        <w:rPr>
-          <w:lang w:val="en-GB"/>
-        </w:rPr>
-      </w:pPr>
-    </w:p>
-    <w:p>
-      <w:pPr>
-        <w:rPr>
-          <w:lang w:val="en-GB"/>
-        </w:rPr>
-      </w:pPr>
-    </w:p>
-    <w:p>
-      <w:pPr>
-        <w:rPr>
-          <w:lang w:val="en-GB"/>
-        </w:rPr>
-      </w:pPr>
-    </w:p>
-    <w:p>
-      <w:pPr>
-        <w:rPr>
-          <w:lang w:val="en-GB"/>
-        </w:rPr>
-      </w:pPr>
-    </w:p>
-    <w:p>
-      <w:pPr>
-        <w:rPr>
-          <w:lang w:val="en-GB"/>
-        </w:rPr>
-      </w:pPr>
-    </w:p>
-    <w:p>
-      <w:pPr>
-        <w:rPr>
-          <w:lang w:val="en-GB"/>
-        </w:rPr>
-      </w:pPr>
-    </w:p>
-    <w:p>
-      <w:pPr>
-        <w:rPr>
-          <w:lang w:val="en-GB"/>
-        </w:rPr>
-      </w:pPr>
-    </w:p>
-    <w:p>
-      <w:pPr>
-        <w:rPr>
-          <w:lang w:val="en-GB"/>
-        </w:rPr>
-      </w:pPr>
-      <w:r>
-        <w:br w:type="page"/>
-      </w:r>
-    </w:p>
-    <w:p>
-      <w:pPr>
-        <w:pStyle w:val="Nagwek1"/>
-      </w:pPr>
-      <w:bookmarkStart w:id="1" w:name="_Toc472202246"/>
-      <w:r>
-        <w:lastRenderedPageBreak/>
-        <w:t>Biblioteka ParadisEO</w:t>
-      </w:r>
-      <w:bookmarkEnd w:id="1"/>
-    </w:p>
-    <w:p>
-      <w:r>
-        <w:t xml:space="preserve">Biblioteka paradiseo jest zbiorem narzędzi metaheurystycznych. Została ona napisana w </w:t>
-      </w:r>
-      <w:r>
-        <w:t>zgodności z ANSI C++. Autorem biblioteki jest organizacja INRIA.</w:t>
+      <w:r>
+        <w:t xml:space="preserve"> jest zbiorem narzędzi metaheurystycznych. Została ona napisana w </w:t>
+      </w:r>
+      <w:r>
+        <w:t xml:space="preserve">zgodności z ANSI C++. Autorem biblioteki jest </w:t>
+      </w:r>
+      <w:r>
+        <w:t xml:space="preserve">miedzy innymi </w:t>
+      </w:r>
+      <w:r>
+        <w:t>organizacja INRIA.</w:t>
       </w:r>
     </w:p>
     <w:p>
@@ -1785,29 +1686,15 @@
         <w:t xml:space="preserve"> </w:t>
       </w:r>
     </w:p>
-    <w:p>
-      <w:pPr>
-        <w:pStyle w:val="Nagwek1"/>
-      </w:pPr>
-      <w:bookmarkStart w:id="2" w:name="_Toc472202247"/>
-      <w:r>
-        <w:t>Program</w:t>
-      </w:r>
-      <w:bookmarkEnd w:id="2"/>
-      <w:r>
-        <w:t xml:space="preserve"> </w:t>
-      </w:r>
-    </w:p>
-    <w:p/>
     <w:p>
       <w:pPr>
         <w:pStyle w:val="Nagwek2"/>
       </w:pPr>
-      <w:bookmarkStart w:id="3" w:name="_Toc472202248"/>
+      <w:bookmarkStart w:id="1" w:name="_Toc472202248"/>
       <w:r>
         <w:t>Wymagania</w:t>
       </w:r>
-      <w:bookmarkEnd w:id="3"/>
+      <w:bookmarkEnd w:id="1"/>
     </w:p>
     <w:p/>
     <w:p>
@@ -1822,45 +1709,45 @@
     </w:p>
     <w:p>
       <w:r>
-        <w:t>Wyniki optymalizacji przedstawiane są również na wykresie 3d w którym widoczne są wartości wszystkich osobników populacji ze względu na oba kryteria w dziedzinie czasu ( generacji ).</w:t>
-      </w:r>
-    </w:p>
-    <w:p/>
-    <w:p/>
-    <w:p>
-      <w:r>
-        <w:tab/>
-      </w:r>
-    </w:p>
-    <w:p/>
-    <w:p/>
-    <w:p/>
-    <w:p/>
+        <w:t xml:space="preserve">Wyniki optymalizacji przedstawiane są również na wykresie 3d w którym widoczne są wartości wszystkich osobników populacji ze względu na oba kryteria w </w:t>
+      </w:r>
+      <w:r>
+        <w:t>dziedzinie czasu ( generacji ).</w:t>
+      </w:r>
+    </w:p>
     <w:p/>
     <w:p/>
     <w:p>
       <w:pPr>
         <w:pStyle w:val="Nagwek2"/>
       </w:pPr>
-      <w:bookmarkStart w:id="4" w:name="_Toc472202249"/>
+      <w:bookmarkStart w:id="2" w:name="_Toc472202249"/>
       <w:r>
         <w:t>Architektura</w:t>
       </w:r>
-      <w:bookmarkEnd w:id="4"/>
+      <w:bookmarkEnd w:id="2"/>
     </w:p>
     <w:p/>
     <w:p>
       <w:r>
-        <w:t xml:space="preserve">Aplikacja została stworzona z wykorzystaniem bibliotek graficznych QT Framework. </w:t>
-      </w:r>
-    </w:p>
-    <w:p>
-      <w:r>
-        <w:t xml:space="preserve">Dla celów rozwiązania problemu TSP w ujęciu wielokryterialnym, zostały stworzone implementacje operacji krzyżowania, mutacji oraz ewaluacji osobników. Dane wejściowe </w:t>
-      </w:r>
-      <w:r>
-        <w:lastRenderedPageBreak/>
-        <w:t>programu to pliki tekstowe zawierające informacje o ilości wierzchołków oraz ich współrzędne.</w:t>
+        <w:t>Aplikacja została stworzona z wykorzystaniem bibliotek QT Framework</w:t>
+      </w:r>
+      <w:r>
+        <w:t xml:space="preserve"> które są udostępniane przez organizację Digia na licencji </w:t>
+      </w:r>
+      <w:r>
+        <w:t>L</w:t>
+      </w:r>
+      <w:r>
+        <w:t>GPL</w:t>
+      </w:r>
+      <w:r>
+        <w:t xml:space="preserve">. </w:t>
+      </w:r>
+    </w:p>
+    <w:p>
+      <w:r>
+        <w:t>Dla celów rozwiązania problemu TSP w ujęciu wielokryterialnym, zostały stworzone implementacje operacji krzyżowania, mutacji oraz ewaluacji osobników. Dane wejściowe programu to pliki tekstowe zawierające informacje o ilości wierzchołków oraz ich współrzędne.</w:t>
       </w:r>
     </w:p>
     <w:p/>
@@ -1886,11 +1773,11 @@
       <w:pPr>
         <w:pStyle w:val="Nagwek2"/>
       </w:pPr>
-      <w:bookmarkStart w:id="5" w:name="_Toc472202250"/>
+      <w:bookmarkStart w:id="3" w:name="_Toc472202250"/>
       <w:r>
         <w:t>Interfejs użytkownika</w:t>
       </w:r>
-      <w:bookmarkEnd w:id="5"/>
+      <w:bookmarkEnd w:id="3"/>
     </w:p>
     <w:p>
       <w:r>
@@ -1904,11 +1791,11 @@
       <w:pPr>
         <w:pStyle w:val="Nagwek2"/>
       </w:pPr>
-      <w:bookmarkStart w:id="6" w:name="_Toc472202251"/>
+      <w:bookmarkStart w:id="4" w:name="_Toc472202251"/>
       <w:r>
         <w:t>Kod źródłowy</w:t>
       </w:r>
-      <w:bookmarkEnd w:id="6"/>
+      <w:bookmarkEnd w:id="4"/>
     </w:p>
     <w:p>
       <w:r>
@@ -1917,7 +1804,13 @@
     </w:p>
     <w:p>
       <w:r>
-        <w:t>Po uruchomieniu program przechodzi do głównego widoku w który możliwa jest parametryzacja optymalizacji oraz wybranie zestawu danych. W tym tez widoku wyświetlane są wyniki.</w:t>
+        <w:t>Po uruchomieniu program przechodzi do głównego widoku w który</w:t>
+      </w:r>
+      <w:r>
+        <w:t>m</w:t>
+      </w:r>
+      <w:r>
+        <w:t xml:space="preserve"> możliwa jest parametryzacja optymalizacji oraz wybranie zestawu danych. W tym tez widoku wyświetlane są wyniki.</w:t>
       </w:r>
     </w:p>
     <w:p>
@@ -1927,9 +1820,9 @@
           <w:lang w:val="en-GB" w:eastAsia="en-GB"/>
         </w:rPr>
         <w:drawing>
-          <wp:inline distT="0" distB="0" distL="0" distR="0" wp14:anchorId="50C80385" wp14:editId="243BEB25">
-            <wp:extent cx="4077269" cy="3553321"/>
-            <wp:effectExtent l="0" t="0" r="0" b="9525"/>
+          <wp:inline distT="0" distB="0" distL="0" distR="0" wp14:anchorId="50C80385" wp14:editId="46A17311">
+            <wp:extent cx="4077269" cy="3136938"/>
+            <wp:effectExtent l="0" t="0" r="0" b="6350"/>
             <wp:docPr id="1" name="Obraz 1"/>
             <wp:cNvGraphicFramePr>
               <a:graphicFrameLocks xmlns:a="http://schemas.openxmlformats.org/drawingml/2006/main" noChangeAspect="1"/>
@@ -1956,7 +1849,7 @@
                   <pic:spPr>
                     <a:xfrm>
                       <a:off x="0" y="0"/>
-                      <a:ext cx="4077269" cy="3553321"/>
+                      <a:ext cx="4077269" cy="3136938"/>
                     </a:xfrm>
                     <a:prstGeom prst="rect">
                       <a:avLst/>
@@ -1978,7 +1871,6 @@
     <w:p/>
     <w:p>
       <w:r>
-        <w:lastRenderedPageBreak/>
         <w:t>Dane zaczytywane są z pliku zlokalizowanego w folederze ‘benchs’ aplikacji. Przedstawia to poniższy kod.</w:t>
       </w:r>
     </w:p>
@@ -1988,6 +1880,7 @@
           <w:noProof/>
           <w:lang w:val="en-GB" w:eastAsia="en-GB"/>
         </w:rPr>
+        <w:lastRenderedPageBreak/>
         <w:drawing>
           <wp:inline distT="0" distB="0" distL="0" distR="0" wp14:anchorId="4E48A61E" wp14:editId="5646C744">
             <wp:extent cx="5756910" cy="3854450"/>
@@ -2319,7 +2212,11 @@
     </w:p>
     <w:p/>
     <w:p/>
-    <w:p/>
+    <w:p>
+      <w:r>
+        <w:t>Inicjalizacja trasy następuje poprzez wczytanie  listy wierzchołków a następnie losowe ich przetasowanie.</w:t>
+      </w:r>
+    </w:p>
     <w:p>
       <w:r>
         <w:rPr>
@@ -2378,7 +2275,6 @@
           <w:noProof/>
           <w:lang w:val="en-GB" w:eastAsia="en-GB"/>
         </w:rPr>
-        <w:lastRenderedPageBreak/>
         <w:drawing>
           <wp:inline distT="0" distB="0" distL="0" distR="0" wp14:anchorId="27F34DCD" wp14:editId="7BDB8BBA">
             <wp:extent cx="4744112" cy="4677428"/>
@@ -2423,6 +2319,12 @@
       </w:r>
     </w:p>
     <w:p/>
+    <w:p/>
+    <w:p>
+      <w:r>
+        <w:t>Dane aplikacji wyświetlane są za pomocą połączenia graficznego interfejsu użytkownika z modelem danych, dzięki czemu możliwe jest automatyczne aktualizowanie wyświetlanych wyników w przypadku zmiany wartości.</w:t>
+      </w:r>
+    </w:p>
     <w:p>
       <w:r>
         <w:rPr>
@@ -2431,54 +2333,7 @@
         </w:rPr>
         <w:lastRenderedPageBreak/>
         <w:drawing>
-          <wp:inline distT="0" distB="0" distL="0" distR="0" wp14:anchorId="263D036D" wp14:editId="308C6A2A">
-            <wp:extent cx="4610743" cy="3496163"/>
-            <wp:effectExtent l="0" t="0" r="0" b="9525"/>
-            <wp:docPr id="10" name="Obraz 10"/>
-            <wp:cNvGraphicFramePr>
-              <a:graphicFrameLocks xmlns:a="http://schemas.openxmlformats.org/drawingml/2006/main" noChangeAspect="1"/>
-            </wp:cNvGraphicFramePr>
-            <a:graphic xmlns:a="http://schemas.openxmlformats.org/drawingml/2006/main">
-              <a:graphicData uri="http://schemas.openxmlformats.org/drawingml/2006/picture">
-                <pic:pic xmlns:pic="http://schemas.openxmlformats.org/drawingml/2006/picture">
-                  <pic:nvPicPr>
-                    <pic:cNvPr id="10" name="tspresult2dgraph.PNG"/>
-                    <pic:cNvPicPr/>
-                  </pic:nvPicPr>
-                  <pic:blipFill>
-                    <a:blip r:embed="rId17">
-                      <a:extLst>
-                        <a:ext uri="{28A0092B-C50C-407E-A947-70E740481C1C}">
-                          <a14:useLocalDpi xmlns:a14="http://schemas.microsoft.com/office/drawing/2010/main" val="0"/>
-                        </a:ext>
-                      </a:extLst>
-                    </a:blip>
-                    <a:stretch>
-                      <a:fillRect/>
-                    </a:stretch>
-                  </pic:blipFill>
-                  <pic:spPr>
-                    <a:xfrm>
-                      <a:off x="0" y="0"/>
-                      <a:ext cx="4610743" cy="3496163"/>
-                    </a:xfrm>
-                    <a:prstGeom prst="rect">
-                      <a:avLst/>
-                    </a:prstGeom>
-                  </pic:spPr>
-                </pic:pic>
-              </a:graphicData>
-            </a:graphic>
-          </wp:inline>
-        </w:drawing>
-      </w:r>
-      <w:r>
-        <w:rPr>
-          <w:noProof/>
-          <w:lang w:val="en-GB" w:eastAsia="en-GB"/>
-        </w:rPr>
-        <w:drawing>
-          <wp:inline distT="0" distB="0" distL="0" distR="0" wp14:anchorId="569FDD81" wp14:editId="15D19006">
+          <wp:inline distT="0" distB="0" distL="0" distR="0" wp14:anchorId="569FDD81" wp14:editId="4E858163">
             <wp:extent cx="5756910" cy="521335"/>
             <wp:effectExtent l="0" t="0" r="0" b="0"/>
             <wp:docPr id="11" name="Obraz 11"/>
@@ -2493,7 +2348,7 @@
                     <pic:cNvPicPr/>
                   </pic:nvPicPr>
                   <pic:blipFill>
-                    <a:blip r:embed="rId18">
+                    <a:blip r:embed="rId17">
                       <a:extLst>
                         <a:ext uri="{28A0092B-C50C-407E-A947-70E740481C1C}">
                           <a14:useLocalDpi xmlns:a14="http://schemas.microsoft.com/office/drawing/2010/main" val="0"/>
@@ -2540,7 +2395,7 @@
                     <pic:cNvPicPr/>
                   </pic:nvPicPr>
                   <pic:blipFill>
-                    <a:blip r:embed="rId19">
+                    <a:blip r:embed="rId18">
                       <a:extLst>
                         <a:ext uri="{28A0092B-C50C-407E-A947-70E740481C1C}">
                           <a14:useLocalDpi xmlns:a14="http://schemas.microsoft.com/office/drawing/2010/main" val="0"/>
@@ -2572,6 +2427,11 @@
         <w:t xml:space="preserve">  </w:t>
       </w:r>
     </w:p>
+    <w:p>
+      <w:r>
+        <w:br w:type="page"/>
+      </w:r>
+    </w:p>
     <w:p/>
     <w:p/>
     <w:p>
@@ -2579,10 +2439,32 @@
         <w:pStyle w:val="Nagwek1"/>
       </w:pPr>
       <w:r>
-        <w:lastRenderedPageBreak/>
         <w:t>Środowisko testowe</w:t>
       </w:r>
     </w:p>
+    <w:p/>
+    <w:p>
+      <w:pPr>
+        <w:pStyle w:val="Nagwek2"/>
+      </w:pPr>
+      <w:r>
+        <w:t>Założenia</w:t>
+      </w:r>
+    </w:p>
+    <w:p>
+      <w:r>
+        <w:t xml:space="preserve">Testy zostały wykonane na standardowych zestawach danych o nazwie TSP95, co pozwala porównać wyniki z innymi implementacjami oraz algorytmami. </w:t>
+      </w:r>
+    </w:p>
+    <w:p/>
+    <w:p>
+      <w:pPr>
+        <w:pStyle w:val="Nagwek2"/>
+      </w:pPr>
+      <w:r>
+        <w:t>Sprzęt</w:t>
+      </w:r>
+    </w:p>
     <w:p>
       <w:r>
         <w:t xml:space="preserve">Testy zostały przeprowadzone </w:t>
@@ -2593,7 +2475,10 @@
     </w:p>
     <w:p>
       <w:r>
-        <w:t>Procesor : i7 1.5Ghz</w:t>
+        <w:t>Procesor : i7 1.2</w:t>
+      </w:r>
+      <w:r>
+        <w:t>Ghz</w:t>
       </w:r>
     </w:p>
     <w:p>
@@ -2606,12 +2491,10 @@
       <w:pPr>
         <w:pStyle w:val="Nagwek1"/>
       </w:pPr>
-      <w:bookmarkStart w:id="7" w:name="_GoBack"/>
       <w:r>
         <w:t>Wyniki</w:t>
       </w:r>
     </w:p>
-    <w:bookmarkEnd w:id="7"/>
     <w:p/>
     <w:p/>
     <w:tbl>
@@ -2635,10 +2518,7 @@
           </w:tcPr>
           <w:p>
             <w:r>
-              <w:t>Zbiór danych</w:t>
-            </w:r>
-            <w:r>
-              <w:t xml:space="preserve"> /Algorytm</w:t>
+              <w:t>Zbiór danych /Algorytm</w:t>
             </w:r>
           </w:p>
         </w:tc>
@@ -2668,7 +2548,7 @@
           </w:tcPr>
           <w:p>
             <w:r>
-              <w:t>IBEA</w:t>
+              <w:t>NSGA-II</w:t>
             </w:r>
           </w:p>
         </w:tc>
@@ -2680,6 +2560,9 @@
             <w:r>
               <w:t>SPEA</w:t>
             </w:r>
+            <w:r>
+              <w:t>2</w:t>
+            </w:r>
           </w:p>
         </w:tc>
         <w:tc>
@@ -2688,7 +2571,7 @@
           </w:tcPr>
           <w:p>
             <w:r>
-              <w:t>SPEA-II</w:t>
+              <w:t>IBEA</w:t>
             </w:r>
           </w:p>
         </w:tc>
@@ -2700,7 +2583,10 @@
           </w:tcPr>
           <w:p>
             <w:r>
-              <w:t>ELI105</w:t>
+              <w:t>ALI535</w:t>
+            </w:r>
+            <w:r>
+              <w:t xml:space="preserve"> (ms)</w:t>
             </w:r>
           </w:p>
         </w:tc>
@@ -2708,31 +2594,51 @@
           <w:tcPr>
             <w:tcW w:w="1509" w:type="dxa"/>
           </w:tcPr>
-          <w:p/>
+          <w:p>
+            <w:r>
+              <w:t>3592</w:t>
+            </w:r>
+          </w:p>
         </w:tc>
         <w:tc>
           <w:tcPr>
             <w:tcW w:w="1509" w:type="dxa"/>
           </w:tcPr>
-          <w:p/>
+          <w:p>
+            <w:r>
+              <w:t>2361</w:t>
+            </w:r>
+          </w:p>
         </w:tc>
         <w:tc>
           <w:tcPr>
             <w:tcW w:w="1509" w:type="dxa"/>
           </w:tcPr>
-          <w:p/>
+          <w:p>
+            <w:r>
+              <w:t>2927</w:t>
+            </w:r>
+          </w:p>
         </w:tc>
         <w:tc>
           <w:tcPr>
             <w:tcW w:w="1510" w:type="dxa"/>
           </w:tcPr>
-          <w:p/>
+          <w:p>
+            <w:r>
+              <w:t>1300</w:t>
+            </w:r>
+          </w:p>
         </w:tc>
         <w:tc>
           <w:tcPr>
             <w:tcW w:w="1510" w:type="dxa"/>
           </w:tcPr>
-          <w:p/>
+          <w:p>
+            <w:r>
+              <w:t>2184</w:t>
+            </w:r>
+          </w:p>
         </w:tc>
       </w:tr>
       <w:tr>
@@ -2740,37 +2646,61 @@
           <w:tcPr>
             <w:tcW w:w="1509" w:type="dxa"/>
           </w:tcPr>
-          <w:p/>
+          <w:p>
+            <w:r>
+              <w:t>Population size</w:t>
+            </w:r>
+          </w:p>
         </w:tc>
         <w:tc>
           <w:tcPr>
             <w:tcW w:w="1509" w:type="dxa"/>
           </w:tcPr>
-          <w:p/>
+          <w:p>
+            <w:r>
+              <w:t>70</w:t>
+            </w:r>
+          </w:p>
         </w:tc>
         <w:tc>
           <w:tcPr>
             <w:tcW w:w="1509" w:type="dxa"/>
           </w:tcPr>
-          <w:p/>
+          <w:p>
+            <w:r>
+              <w:t>70</w:t>
+            </w:r>
+          </w:p>
         </w:tc>
         <w:tc>
           <w:tcPr>
             <w:tcW w:w="1509" w:type="dxa"/>
           </w:tcPr>
-          <w:p/>
+          <w:p>
+            <w:r>
+              <w:t>70</w:t>
+            </w:r>
+          </w:p>
         </w:tc>
         <w:tc>
           <w:tcPr>
             <w:tcW w:w="1510" w:type="dxa"/>
           </w:tcPr>
-          <w:p/>
+          <w:p>
+            <w:r>
+              <w:t>70</w:t>
+            </w:r>
+          </w:p>
         </w:tc>
         <w:tc>
           <w:tcPr>
             <w:tcW w:w="1510" w:type="dxa"/>
           </w:tcPr>
-          <w:p/>
+          <w:p>
+            <w:r>
+              <w:t>70</w:t>
+            </w:r>
+          </w:p>
         </w:tc>
       </w:tr>
       <w:tr>
@@ -2778,37 +2708,61 @@
           <w:tcPr>
             <w:tcW w:w="1509" w:type="dxa"/>
           </w:tcPr>
-          <w:p/>
+          <w:p>
+            <w:r>
+              <w:t>Generations</w:t>
+            </w:r>
+          </w:p>
         </w:tc>
         <w:tc>
           <w:tcPr>
             <w:tcW w:w="1509" w:type="dxa"/>
           </w:tcPr>
-          <w:p/>
+          <w:p>
+            <w:r>
+              <w:t>150</w:t>
+            </w:r>
+          </w:p>
         </w:tc>
         <w:tc>
           <w:tcPr>
             <w:tcW w:w="1509" w:type="dxa"/>
           </w:tcPr>
-          <w:p/>
+          <w:p>
+            <w:r>
+              <w:t>150</w:t>
+            </w:r>
+          </w:p>
         </w:tc>
         <w:tc>
           <w:tcPr>
             <w:tcW w:w="1509" w:type="dxa"/>
           </w:tcPr>
-          <w:p/>
+          <w:p>
+            <w:r>
+              <w:t>150</w:t>
+            </w:r>
+          </w:p>
         </w:tc>
         <w:tc>
           <w:tcPr>
             <w:tcW w:w="1510" w:type="dxa"/>
           </w:tcPr>
-          <w:p/>
+          <w:p>
+            <w:r>
+              <w:t>150</w:t>
+            </w:r>
+          </w:p>
         </w:tc>
         <w:tc>
           <w:tcPr>
             <w:tcW w:w="1510" w:type="dxa"/>
           </w:tcPr>
-          <w:p/>
+          <w:p>
+            <w:r>
+              <w:t>150</w:t>
+            </w:r>
+          </w:p>
         </w:tc>
       </w:tr>
       <w:tr>
@@ -2816,37 +2770,61 @@
           <w:tcPr>
             <w:tcW w:w="1509" w:type="dxa"/>
           </w:tcPr>
-          <w:p/>
+          <w:p>
+            <w:r>
+              <w:t>Pareto solution ( f1)</w:t>
+            </w:r>
+          </w:p>
         </w:tc>
         <w:tc>
           <w:tcPr>
             <w:tcW w:w="1509" w:type="dxa"/>
           </w:tcPr>
-          <w:p/>
+          <w:p>
+            <w:r>
+              <w:t>134312</w:t>
+            </w:r>
+          </w:p>
         </w:tc>
         <w:tc>
           <w:tcPr>
             <w:tcW w:w="1509" w:type="dxa"/>
           </w:tcPr>
-          <w:p/>
+          <w:p>
+            <w:r>
+              <w:t>10654</w:t>
+            </w:r>
+          </w:p>
         </w:tc>
         <w:tc>
           <w:tcPr>
             <w:tcW w:w="1509" w:type="dxa"/>
           </w:tcPr>
-          <w:p/>
+          <w:p>
+            <w:r>
+              <w:t>9459</w:t>
+            </w:r>
+          </w:p>
         </w:tc>
         <w:tc>
           <w:tcPr>
             <w:tcW w:w="1510" w:type="dxa"/>
           </w:tcPr>
-          <w:p/>
+          <w:p>
+            <w:r>
+              <w:t>17431</w:t>
+            </w:r>
+          </w:p>
         </w:tc>
         <w:tc>
           <w:tcPr>
             <w:tcW w:w="1510" w:type="dxa"/>
           </w:tcPr>
-          <w:p/>
+          <w:p>
+            <w:r>
+              <w:t>10178</w:t>
+            </w:r>
+          </w:p>
         </w:tc>
       </w:tr>
       <w:tr>
@@ -2854,53 +2832,489 @@
           <w:tcPr>
             <w:tcW w:w="1509" w:type="dxa"/>
           </w:tcPr>
-          <w:p/>
+          <w:p>
+            <w:r>
+              <w:t>Pareto solution ( f2)</w:t>
+            </w:r>
+          </w:p>
         </w:tc>
         <w:tc>
           <w:tcPr>
             <w:tcW w:w="1509" w:type="dxa"/>
           </w:tcPr>
-          <w:p/>
+          <w:p>
+            <w:r>
+              <w:t>148</w:t>
+            </w:r>
+          </w:p>
         </w:tc>
         <w:tc>
           <w:tcPr>
             <w:tcW w:w="1509" w:type="dxa"/>
           </w:tcPr>
-          <w:p/>
+          <w:p>
+            <w:r>
+              <w:t>149</w:t>
+            </w:r>
+          </w:p>
         </w:tc>
         <w:tc>
           <w:tcPr>
             <w:tcW w:w="1509" w:type="dxa"/>
           </w:tcPr>
-          <w:p/>
+          <w:p>
+            <w:r>
+              <w:t>149</w:t>
+            </w:r>
+          </w:p>
         </w:tc>
         <w:tc>
           <w:tcPr>
             <w:tcW w:w="1510" w:type="dxa"/>
           </w:tcPr>
-          <w:p/>
+          <w:p>
+            <w:r>
+              <w:t>147</w:t>
+            </w:r>
+          </w:p>
         </w:tc>
         <w:tc>
           <w:tcPr>
             <w:tcW w:w="1510" w:type="dxa"/>
           </w:tcPr>
-          <w:p/>
+          <w:p>
+            <w:r>
+              <w:t>148</w:t>
+            </w:r>
+          </w:p>
         </w:tc>
       </w:tr>
     </w:tbl>
     <w:p/>
-    <w:p/>
     <w:p>
       <w:pPr>
         <w:pStyle w:val="Nagwek1"/>
       </w:pPr>
-      <w:bookmarkStart w:id="8" w:name="_Toc472202252"/>
+      <w:r>
+        <w:t xml:space="preserve">Podsumowanie </w:t>
+      </w:r>
+    </w:p>
+    <w:p>
+      <w:r>
+        <w:t>Wyniki testów pokazują znaczące róznice w czasie wykonania oraz skuteczności poszczególnych algorytmów. Najszybszym algorytmem okazał się SPEA2, jednak przy najgorszym wyniku optymalizacji. Najlepsza optymalizacja została wykonana przez algorytm NSGA-)) który był drugim co do czasu wykonywania.</w:t>
+      </w:r>
+      <w:bookmarkStart w:id="5" w:name="_GoBack"/>
+      <w:bookmarkEnd w:id="5"/>
+    </w:p>
+    <w:p/>
+    <w:p/>
+    <w:p/>
+    <w:p>
+      <w:pPr>
+        <w:pStyle w:val="Nagwek1"/>
+      </w:pPr>
+      <w:bookmarkStart w:id="6" w:name="_Toc472202252"/>
       <w:r>
         <w:t>referencje</w:t>
       </w:r>
-      <w:bookmarkEnd w:id="8"/>
-    </w:p>
-    <w:p/>
+      <w:bookmarkEnd w:id="6"/>
+    </w:p>
+    <w:p>
+      <w:pPr>
+        <w:rPr>
+          <w:noProof/>
+          <w:sz w:val="22"/>
+          <w:szCs w:val="22"/>
+        </w:rPr>
+      </w:pPr>
+      <w:r>
+        <w:fldChar w:fldCharType="begin"/>
+      </w:r>
+      <w:r>
+        <w:rPr>
+          <w:lang w:val="en-GB"/>
+        </w:rPr>
+        <w:instrText xml:space="preserve"> BIBLIOGRAPHY  \l 1045 </w:instrText>
+      </w:r>
+      <w:r>
+        <w:fldChar w:fldCharType="separate"/>
+      </w:r>
+    </w:p>
+    <w:tbl>
+      <w:tblPr>
+        <w:tblW w:w="5000" w:type="pct"/>
+        <w:tblCellSpacing w:w="15" w:type="dxa"/>
+        <w:tblCellMar>
+          <w:top w:w="15" w:type="dxa"/>
+          <w:left w:w="15" w:type="dxa"/>
+          <w:bottom w:w="15" w:type="dxa"/>
+          <w:right w:w="15" w:type="dxa"/>
+        </w:tblCellMar>
+        <w:tblLook w:val="04A0" w:firstRow="1" w:lastRow="0" w:firstColumn="1" w:lastColumn="0" w:noHBand="0" w:noVBand="1"/>
+      </w:tblPr>
+      <w:tblGrid>
+        <w:gridCol w:w="327"/>
+        <w:gridCol w:w="8739"/>
+      </w:tblGrid>
+      <w:tr>
+        <w:trPr>
+          <w:divId w:val="1645968228"/>
+          <w:tblCellSpacing w:w="15" w:type="dxa"/>
+        </w:trPr>
+        <w:tc>
+          <w:tcPr>
+            <w:tcW w:w="50" w:type="pct"/>
+            <w:hideMark/>
+          </w:tcPr>
+          <w:p>
+            <w:pPr>
+              <w:pStyle w:val="Bibliografia"/>
+              <w:rPr>
+                <w:noProof/>
+                <w:sz w:val="24"/>
+                <w:szCs w:val="24"/>
+              </w:rPr>
+            </w:pPr>
+            <w:r>
+              <w:rPr>
+                <w:noProof/>
+              </w:rPr>
+              <w:t xml:space="preserve">[1] </w:t>
+            </w:r>
+          </w:p>
+        </w:tc>
+        <w:tc>
+          <w:tcPr>
+            <w:tcW w:w="0" w:type="auto"/>
+            <w:hideMark/>
+          </w:tcPr>
+          <w:p>
+            <w:pPr>
+              <w:pStyle w:val="Bibliografia"/>
+              <w:rPr>
+                <w:noProof/>
+                <w:lang w:val="en-GB"/>
+              </w:rPr>
+            </w:pPr>
+            <w:r>
+              <w:rPr>
+                <w:noProof/>
+                <w:lang w:val="en-GB"/>
+              </w:rPr>
+              <w:t xml:space="preserve">D. B. F. a. A. Gaspar-Cunha, „On Multi-Objective Evolutionary Algorithms”. </w:t>
+            </w:r>
+          </w:p>
+        </w:tc>
+      </w:tr>
+      <w:tr>
+        <w:trPr>
+          <w:divId w:val="1645968228"/>
+          <w:tblCellSpacing w:w="15" w:type="dxa"/>
+        </w:trPr>
+        <w:tc>
+          <w:tcPr>
+            <w:tcW w:w="50" w:type="pct"/>
+            <w:hideMark/>
+          </w:tcPr>
+          <w:p>
+            <w:pPr>
+              <w:pStyle w:val="Bibliografia"/>
+              <w:rPr>
+                <w:noProof/>
+              </w:rPr>
+            </w:pPr>
+            <w:r>
+              <w:rPr>
+                <w:noProof/>
+              </w:rPr>
+              <w:t xml:space="preserve">[2] </w:t>
+            </w:r>
+          </w:p>
+        </w:tc>
+        <w:tc>
+          <w:tcPr>
+            <w:tcW w:w="0" w:type="auto"/>
+            <w:hideMark/>
+          </w:tcPr>
+          <w:p>
+            <w:pPr>
+              <w:pStyle w:val="Bibliografia"/>
+              <w:rPr>
+                <w:noProof/>
+                <w:lang w:val="en-GB"/>
+              </w:rPr>
+            </w:pPr>
+            <w:r>
+              <w:rPr>
+                <w:noProof/>
+                <w:lang w:val="en-GB"/>
+              </w:rPr>
+              <w:t xml:space="preserve">E. Zitzler, Evolutionary Algorithms for Multiobjective Optimization: Methods and Applications, Zurich: Swiss Federal Institute of Technology, 1998. </w:t>
+            </w:r>
+          </w:p>
+        </w:tc>
+      </w:tr>
+      <w:tr>
+        <w:trPr>
+          <w:divId w:val="1645968228"/>
+          <w:tblCellSpacing w:w="15" w:type="dxa"/>
+        </w:trPr>
+        <w:tc>
+          <w:tcPr>
+            <w:tcW w:w="50" w:type="pct"/>
+            <w:hideMark/>
+          </w:tcPr>
+          <w:p>
+            <w:pPr>
+              <w:pStyle w:val="Bibliografia"/>
+              <w:rPr>
+                <w:noProof/>
+              </w:rPr>
+            </w:pPr>
+            <w:r>
+              <w:rPr>
+                <w:noProof/>
+              </w:rPr>
+              <w:t xml:space="preserve">[3] </w:t>
+            </w:r>
+          </w:p>
+        </w:tc>
+        <w:tc>
+          <w:tcPr>
+            <w:tcW w:w="0" w:type="auto"/>
+            <w:hideMark/>
+          </w:tcPr>
+          <w:p>
+            <w:pPr>
+              <w:pStyle w:val="Bibliografia"/>
+              <w:rPr>
+                <w:noProof/>
+                <w:lang w:val="en-GB"/>
+              </w:rPr>
+            </w:pPr>
+            <w:r>
+              <w:rPr>
+                <w:noProof/>
+                <w:lang w:val="en-GB"/>
+              </w:rPr>
+              <w:t xml:space="preserve">I. Diakonikolas, Approximation of Multiobjective Optimization Problems, COLUMBIA UNIVERSITY, 2011. </w:t>
+            </w:r>
+          </w:p>
+        </w:tc>
+      </w:tr>
+      <w:tr>
+        <w:trPr>
+          <w:divId w:val="1645968228"/>
+          <w:tblCellSpacing w:w="15" w:type="dxa"/>
+        </w:trPr>
+        <w:tc>
+          <w:tcPr>
+            <w:tcW w:w="50" w:type="pct"/>
+            <w:hideMark/>
+          </w:tcPr>
+          <w:p>
+            <w:pPr>
+              <w:pStyle w:val="Bibliografia"/>
+              <w:rPr>
+                <w:noProof/>
+              </w:rPr>
+            </w:pPr>
+            <w:r>
+              <w:rPr>
+                <w:noProof/>
+              </w:rPr>
+              <w:t xml:space="preserve">[4] </w:t>
+            </w:r>
+          </w:p>
+        </w:tc>
+        <w:tc>
+          <w:tcPr>
+            <w:tcW w:w="0" w:type="auto"/>
+            <w:hideMark/>
+          </w:tcPr>
+          <w:p>
+            <w:pPr>
+              <w:pStyle w:val="Bibliografia"/>
+              <w:rPr>
+                <w:noProof/>
+                <w:lang w:val="en-GB"/>
+              </w:rPr>
+            </w:pPr>
+            <w:r>
+              <w:rPr>
+                <w:noProof/>
+                <w:lang w:val="en-GB"/>
+              </w:rPr>
+              <w:t xml:space="preserve">M. L. a. L. T. Eckart Zitzler, SPEA2: Improving the Strength Pareto Evolutionary Algorithm, Swiss Federal Institute of Technology (ETH) Zurich. </w:t>
+            </w:r>
+          </w:p>
+        </w:tc>
+      </w:tr>
+      <w:tr>
+        <w:trPr>
+          <w:divId w:val="1645968228"/>
+          <w:tblCellSpacing w:w="15" w:type="dxa"/>
+        </w:trPr>
+        <w:tc>
+          <w:tcPr>
+            <w:tcW w:w="50" w:type="pct"/>
+            <w:hideMark/>
+          </w:tcPr>
+          <w:p>
+            <w:pPr>
+              <w:pStyle w:val="Bibliografia"/>
+              <w:rPr>
+                <w:noProof/>
+              </w:rPr>
+            </w:pPr>
+            <w:r>
+              <w:rPr>
+                <w:noProof/>
+              </w:rPr>
+              <w:t xml:space="preserve">[5] </w:t>
+            </w:r>
+          </w:p>
+        </w:tc>
+        <w:tc>
+          <w:tcPr>
+            <w:tcW w:w="0" w:type="auto"/>
+            <w:hideMark/>
+          </w:tcPr>
+          <w:p>
+            <w:pPr>
+              <w:pStyle w:val="Bibliografia"/>
+              <w:rPr>
+                <w:noProof/>
+              </w:rPr>
+            </w:pPr>
+            <w:r>
+              <w:rPr>
+                <w:noProof/>
+                <w:lang w:val="en-GB"/>
+              </w:rPr>
+              <w:t xml:space="preserve">C. A. C. Coell, Metaheuristics for Multiobjective Optimization, Av. </w:t>
+            </w:r>
+            <w:r>
+              <w:rPr>
+                <w:noProof/>
+              </w:rPr>
+              <w:t xml:space="preserve">Instituto Polit´ecnico Nacional . </w:t>
+            </w:r>
+          </w:p>
+        </w:tc>
+      </w:tr>
+      <w:tr>
+        <w:trPr>
+          <w:divId w:val="1645968228"/>
+          <w:tblCellSpacing w:w="15" w:type="dxa"/>
+        </w:trPr>
+        <w:tc>
+          <w:tcPr>
+            <w:tcW w:w="50" w:type="pct"/>
+            <w:hideMark/>
+          </w:tcPr>
+          <w:p>
+            <w:pPr>
+              <w:pStyle w:val="Bibliografia"/>
+              <w:rPr>
+                <w:noProof/>
+              </w:rPr>
+            </w:pPr>
+            <w:r>
+              <w:rPr>
+                <w:noProof/>
+              </w:rPr>
+              <w:t xml:space="preserve">[6] </w:t>
+            </w:r>
+          </w:p>
+        </w:tc>
+        <w:tc>
+          <w:tcPr>
+            <w:tcW w:w="0" w:type="auto"/>
+            <w:hideMark/>
+          </w:tcPr>
+          <w:p>
+            <w:pPr>
+              <w:pStyle w:val="Bibliografia"/>
+              <w:rPr>
+                <w:noProof/>
+                <w:lang w:val="en-GB"/>
+              </w:rPr>
+            </w:pPr>
+            <w:r>
+              <w:rPr>
+                <w:noProof/>
+                <w:lang w:val="en-GB"/>
+              </w:rPr>
+              <w:t xml:space="preserve">R. Agrawal, „Application of the Modified 2-opt and Jumping Gene Operators in Multi-Objective Genetic Algorithm to solve MOTSP”. </w:t>
+            </w:r>
+          </w:p>
+        </w:tc>
+      </w:tr>
+      <w:tr>
+        <w:trPr>
+          <w:divId w:val="1645968228"/>
+          <w:tblCellSpacing w:w="15" w:type="dxa"/>
+        </w:trPr>
+        <w:tc>
+          <w:tcPr>
+            <w:tcW w:w="50" w:type="pct"/>
+            <w:hideMark/>
+          </w:tcPr>
+          <w:p>
+            <w:pPr>
+              <w:pStyle w:val="Bibliografia"/>
+              <w:rPr>
+                <w:noProof/>
+              </w:rPr>
+            </w:pPr>
+            <w:r>
+              <w:rPr>
+                <w:noProof/>
+              </w:rPr>
+              <w:t xml:space="preserve">[7] </w:t>
+            </w:r>
+          </w:p>
+        </w:tc>
+        <w:tc>
+          <w:tcPr>
+            <w:tcW w:w="0" w:type="auto"/>
+            <w:hideMark/>
+          </w:tcPr>
+          <w:p>
+            <w:pPr>
+              <w:pStyle w:val="Bibliografia"/>
+              <w:rPr>
+                <w:noProof/>
+                <w:lang w:val="en-GB"/>
+              </w:rPr>
+            </w:pPr>
+            <w:r>
+              <w:rPr>
+                <w:noProof/>
+                <w:lang w:val="en-GB"/>
+              </w:rPr>
+              <w:t xml:space="preserve">A. Jaszkiewicz, „Genetic local search for multi-objective combinatorial optimization,” 2001. </w:t>
+            </w:r>
+          </w:p>
+        </w:tc>
+      </w:tr>
+    </w:tbl>
+    <w:p>
+      <w:pPr>
+        <w:divId w:val="1645968228"/>
+        <w:rPr>
+          <w:rFonts w:eastAsia="Times New Roman"/>
+          <w:noProof/>
+          <w:lang w:val="en-GB"/>
+        </w:rPr>
+      </w:pPr>
+    </w:p>
+    <w:p>
+      <w:r>
+        <w:fldChar w:fldCharType="end"/>
+      </w:r>
+    </w:p>
     <w:sectPr>
       <w:pgSz w:w="11900" w:h="16840"/>
       <w:pgMar w:top="1417" w:right="1417" w:bottom="1417" w:left="1417" w:header="708" w:footer="708" w:gutter="0"/>
@@ -3588,7 +4002,6 @@
   <w:style w:type="character" w:default="1" w:styleId="Domylnaczcionkaakapitu">
     <w:name w:val="Default Paragraph Font"/>
     <w:uiPriority w:val="1"/>
-    <w:semiHidden/>
     <w:unhideWhenUsed/>
   </w:style>
   <w:style w:type="table" w:default="1" w:styleId="Standardowy">
@@ -4268,6 +4681,14 @@
         <w:insideV w:val="single" w:sz="4" w:space="0" w:color="auto"/>
       </w:tblBorders>
     </w:tblPr>
+  </w:style>
+  <w:style w:type="paragraph" w:styleId="Bibliografia">
+    <w:name w:val="Bibliography"/>
+    <w:basedOn w:val="Normalny"/>
+    <w:next w:val="Normalny"/>
+    <w:uiPriority w:val="37"/>
+    <w:unhideWhenUsed/>
+    <w:rsid w:val="00440A4F"/>
   </w:style>
 </w:styles>
 </file>
@@ -4558,7 +4979,7 @@
 </file>
 
 <file path=customXml/item2.xml><?xml version="1.0" encoding="utf-8"?>
-<b:Sources xmlns:b="http://schemas.openxmlformats.org/officeDocument/2006/bibliography" xmlns="http://schemas.openxmlformats.org/officeDocument/2006/bibliography" SelectedStyle="/IEEE2006OfficeOnline.xsl" StyleName="IEEE">
+<b:Sources xmlns:b="http://schemas.openxmlformats.org/officeDocument/2006/bibliography" xmlns="http://schemas.openxmlformats.org/officeDocument/2006/bibliography" SelectedStyle="\IEEE2006OfficeOnline.xsl" StyleName="IEEE" Version="2006">
   <b:Source>
     <b:Tag>Eck98</b:Tag>
     <b:SourceType>Book</b:SourceType>
@@ -4577,7 +4998,7 @@
     <b:City>Zurich</b:City>
     <b:Publisher>Swiss Federal Institute of Technology</b:Publisher>
     <b:Year>1998</b:Year>
-    <b:RefOrder>2</b:RefOrder>
+    <b:RefOrder>5</b:RefOrder>
   </b:Source>
   <b:Source>
     <b:Tag>Dia11</b:Tag>
@@ -4596,7 +5017,7 @@
         </b:NameList>
       </b:Author>
     </b:Author>
-    <b:RefOrder>3</b:RefOrder>
+    <b:RefOrder>6</b:RefOrder>
   </b:Source>
   <b:Source>
     <b:Tag>Eck</b:Tag>
@@ -4615,7 +5036,7 @@
     </b:Author>
     <b:Title>SPEA2: Improving the Strength Pareto Evolutionary Algorithm</b:Title>
     <b:Publisher>Swiss Federal Institute of Technology (ETH) Zurich</b:Publisher>
-    <b:RefOrder>4</b:RefOrder>
+    <b:RefOrder>7</b:RefOrder>
   </b:Source>
   <b:Source>
     <b:Tag>Car</b:Tag>
@@ -4634,7 +5055,126 @@
     </b:Author>
     <b:Title>Metaheuristics for Multiobjective Optimization</b:Title>
     <b:Publisher>Av. Instituto Polit´ecnico Nacional </b:Publisher>
+    <b:RefOrder>8</b:RefOrder>
+  </b:Source>
+  <b:Source>
+    <b:Tag>Roh</b:Tag>
+    <b:SourceType>ConferenceProceedings</b:SourceType>
+    <b:Guid>{E878DFCF-0177-4C23-AF00-F775FDA5F2DB}</b:Guid>
+    <b:Title>Application of the Modified 2-opt and Jumping Gene Operators in Multi-Objective Genetic Algorithm to solve MOTSP</b:Title>
+    <b:Publisher>Department of Computer Science and IT</b:Publisher>
+    <b:Author>
+      <b:Author>
+        <b:NameList>
+          <b:Person>
+            <b:Last>Agrawal</b:Last>
+            <b:First>Rohan</b:First>
+          </b:Person>
+        </b:NameList>
+      </b:Author>
+    </b:Author>
+    <b:RefOrder>9</b:RefOrder>
+  </b:Source>
+  <b:Source>
+    <b:Tag>Gas</b:Tag>
+    <b:SourceType>BookSection</b:SourceType>
+    <b:Guid>{4D269543-D2A6-4E03-8A10-326033F5880C}</b:Guid>
+    <b:Author>
+      <b:Author>
+        <b:NameList>
+          <b:Person>
+            <b:Last>Gaspar-Cunha</b:Last>
+            <b:First>Dalila</b:First>
+            <b:Middle>B.M.M. Fontes and Ant´onio</b:Middle>
+          </b:Person>
+        </b:NameList>
+      </b:Author>
+      <b:BookAuthor>
+        <b:NameList>
+          <b:Person>
+            <b:Last>Gaspar-Cunha</b:Last>
+            <b:First>Dalila</b:First>
+            <b:Middle>B.M.M. Fontes and Ant´onio</b:Middle>
+          </b:Person>
+        </b:NameList>
+      </b:BookAuthor>
+    </b:Author>
+    <b:Title>On Multi-Objective Evolutionary Algorithms</b:Title>
     <b:RefOrder>1</b:RefOrder>
+  </b:Source>
+  <b:Source>
+    <b:Tag>Jas01</b:Tag>
+    <b:SourceType>ConferenceProceedings</b:SourceType>
+    <b:Guid>{564E4690-C9CE-4C0F-836D-1FECEE29AB82}</b:Guid>
+    <b:Author>
+      <b:Author>
+        <b:NameList>
+          <b:Person>
+            <b:Last>Jaszkiewicz</b:Last>
+            <b:First>Andrzej</b:First>
+          </b:Person>
+        </b:NameList>
+      </b:Author>
+    </b:Author>
+    <b:Title>Genetic local search for multi-objective combinatorial optimization</b:Title>
+    <b:Year>2001</b:Year>
+    <b:RefOrder>10</b:RefOrder>
+  </b:Source>
+  <b:Source>
+    <b:Tag>And04</b:Tag>
+    <b:SourceType>ConferenceProceedings</b:SourceType>
+    <b:Guid>{0CA7DEA0-77E7-42AB-864F-BA4AE15AA129}</b:Guid>
+    <b:Author>
+      <b:Author>
+        <b:NameList>
+          <b:Person>
+            <b:Last>Krenich</b:Last>
+            <b:First>Andrzej</b:First>
+            <b:Middle>Osyczka Stanislaw</b:Middle>
+          </b:Person>
+        </b:NameList>
+      </b:Author>
+    </b:Author>
+    <b:Title>SOME METHODS FOR MULTICRITERIA DESIGN OPTIMIZATION USING EVOLUTIONARY ALGORITHMS</b:Title>
+    <b:Year>2004</b:Year>
+    <b:RefOrder>2</b:RefOrder>
+  </b:Source>
+  <b:Source>
+    <b:Tag>Mar00</b:Tag>
+    <b:SourceType>ConferenceProceedings</b:SourceType>
+    <b:Guid>{822CA70F-F995-42CF-88D5-7703E03ADC94}</b:Guid>
+    <b:Author>
+      <b:Author>
+        <b:NameList>
+          <b:Person>
+            <b:Last>Wściubiak</b:Last>
+            <b:First>Marcin</b:First>
+          </b:Person>
+        </b:NameList>
+      </b:Author>
+    </b:Author>
+    <b:Title>Ewolucyjna optymalizacja wielokrterialna</b:Title>
+    <b:Year>2000</b:Year>
+    <b:RefOrder>3</b:RefOrder>
+  </b:Source>
+  <b:Source>
+    <b:Tag>Jua10</b:Tag>
+    <b:SourceType>ConferenceProceedings</b:SourceType>
+    <b:Guid>{83A9CF44-B5A0-4869-A274-0B0D4B51AA99}</b:Guid>
+    <b:Author>
+      <b:Author>
+        <b:NameList>
+          <b:Person>
+            <b:Last>Landa-Silva</b:Last>
+            <b:First>Juan</b:First>
+            <b:Middle>Castro-Gutierez Dario</b:Middle>
+          </b:Person>
+        </b:NameList>
+      </b:Author>
+    </b:Author>
+    <b:Title>CODEA - An Agent Base Multi-Objective Optimization Framework</b:Title>
+    <b:Year>2010</b:Year>
+    <b:RefOrder>4</b:RefOrder>
   </b:Source>
 </b:Sources>
 </file>
@@ -4648,7 +5188,7 @@
 </file>
 
 <file path=customXml/itemProps2.xml><?xml version="1.0" encoding="utf-8"?>
-<ds:datastoreItem xmlns:ds="http://schemas.openxmlformats.org/officeDocument/2006/customXml" ds:itemID="{94E45057-83A2-42FD-9EFC-B94EB5949406}">
+<ds:datastoreItem xmlns:ds="http://schemas.openxmlformats.org/officeDocument/2006/customXml" ds:itemID="{CD132B4B-1A96-4F8B-9327-65ED04BC7E34}">
   <ds:schemaRefs>
     <ds:schemaRef ds:uri="http://schemas.openxmlformats.org/officeDocument/2006/bibliography"/>
   </ds:schemaRefs>

</xml_diff>